<commit_message>
add flow charts, diagrams and precise details
</commit_message>
<xml_diff>
--- a/ProjectDesignDocument.docx
+++ b/ProjectDesignDocument.docx
@@ -15,7 +15,7 @@
           <w:lang w:eastAsia="ko-KR"/>
         </w:rPr>
         <w:drawing>
-          <wp:inline distT="0" distB="0" distL="0" distR="0" wp14:anchorId="72CB36B1" wp14:editId="1B846B5C">
+          <wp:inline distT="0" distB="0" distL="0" distR="0" wp14:anchorId="0971E58A" wp14:editId="717F91EE">
             <wp:extent cx="5943600" cy="683895"/>
             <wp:effectExtent l="0" t="0" r="0" b="1905"/>
             <wp:docPr id="2" name="Picture 2" descr="Spirent-pep-logo"/>
@@ -259,7 +259,8 @@
         </w:rPr>
       </w:pPr>
     </w:p>
-    <w:bookmarkStart w:id="0" w:name="_Toc510012497" w:displacedByCustomXml="next"/>
+    <w:bookmarkStart w:id="0" w:name="_Toc511353391" w:displacedByCustomXml="next"/>
+    <w:bookmarkStart w:id="1" w:name="_Toc511318507" w:displacedByCustomXml="next"/>
     <w:sdt>
       <w:sdtPr>
         <w:rPr>
@@ -299,6 +300,7 @@
             </w:rPr>
             <w:t>Table of Contents</w:t>
           </w:r>
+          <w:bookmarkEnd w:id="1"/>
           <w:bookmarkEnd w:id="0"/>
         </w:p>
         <w:p>
@@ -308,8 +310,11 @@
               <w:tab w:val="right" w:leader="dot" w:pos="9350"/>
             </w:tabs>
             <w:rPr>
-              <w:rFonts w:eastAsia="나눔바른고딕" w:cstheme="minorHAnsi"/>
+              <w:rFonts w:cstheme="minorBidi"/>
               <w:noProof/>
+              <w:kern w:val="2"/>
+              <w:sz w:val="20"/>
+              <w:lang w:eastAsia="ko-KR"/>
             </w:rPr>
           </w:pPr>
           <w:r>
@@ -330,19 +335,17 @@
             </w:rPr>
             <w:fldChar w:fldCharType="separate"/>
           </w:r>
-          <w:hyperlink w:anchor="_Toc510012497" w:history="1">
+          <w:hyperlink w:anchor="_Toc511353391" w:history="1">
             <w:r>
               <w:rPr>
                 <w:rStyle w:val="a6"/>
                 <w:rFonts w:eastAsia="나눔바른고딕" w:cstheme="minorHAnsi"/>
                 <w:noProof/>
-                <w:lang w:eastAsia="ko-KR"/>
               </w:rPr>
               <w:t>Table of Contents</w:t>
             </w:r>
             <w:r>
               <w:rPr>
-                <w:rFonts w:eastAsia="나눔바른고딕" w:cstheme="minorHAnsi"/>
                 <w:noProof/>
                 <w:webHidden/>
               </w:rPr>
@@ -350,7 +353,6 @@
             </w:r>
             <w:r>
               <w:rPr>
-                <w:rFonts w:eastAsia="나눔바른고딕" w:cstheme="minorHAnsi"/>
                 <w:noProof/>
                 <w:webHidden/>
               </w:rPr>
@@ -358,22 +360,19 @@
             </w:r>
             <w:r>
               <w:rPr>
-                <w:rFonts w:eastAsia="나눔바른고딕" w:cstheme="minorHAnsi"/>
-                <w:noProof/>
-                <w:webHidden/>
-              </w:rPr>
-              <w:instrText xml:space="preserve"> PAGEREF _Toc510012497 \h </w:instrText>
-            </w:r>
-            <w:r>
-              <w:rPr>
-                <w:rFonts w:eastAsia="나눔바른고딕" w:cstheme="minorHAnsi"/>
-                <w:noProof/>
-                <w:webHidden/>
-              </w:rPr>
-            </w:r>
-            <w:r>
-              <w:rPr>
-                <w:rFonts w:eastAsia="나눔바른고딕" w:cstheme="minorHAnsi"/>
+                <w:noProof/>
+                <w:webHidden/>
+              </w:rPr>
+              <w:instrText xml:space="preserve"> PAGEREF _Toc511353391 \h </w:instrText>
+            </w:r>
+            <w:r>
+              <w:rPr>
+                <w:noProof/>
+                <w:webHidden/>
+              </w:rPr>
+            </w:r>
+            <w:r>
+              <w:rPr>
                 <w:noProof/>
                 <w:webHidden/>
               </w:rPr>
@@ -381,7 +380,6 @@
             </w:r>
             <w:r>
               <w:rPr>
-                <w:rFonts w:eastAsia="나눔바른고딕" w:cstheme="minorHAnsi"/>
                 <w:noProof/>
                 <w:webHidden/>
               </w:rPr>
@@ -389,7 +387,6 @@
             </w:r>
             <w:r>
               <w:rPr>
-                <w:rFonts w:eastAsia="나눔바른고딕" w:cstheme="minorHAnsi"/>
                 <w:noProof/>
                 <w:webHidden/>
               </w:rPr>
@@ -401,15 +398,18 @@
           <w:pPr>
             <w:pStyle w:val="10"/>
             <w:tabs>
-              <w:tab w:val="left" w:pos="440"/>
+              <w:tab w:val="left" w:pos="220"/>
               <w:tab w:val="right" w:leader="dot" w:pos="9350"/>
             </w:tabs>
             <w:rPr>
-              <w:rFonts w:eastAsia="나눔바른고딕" w:cstheme="minorHAnsi"/>
+              <w:rFonts w:cstheme="minorBidi"/>
               <w:noProof/>
+              <w:kern w:val="2"/>
+              <w:sz w:val="20"/>
+              <w:lang w:eastAsia="ko-KR"/>
             </w:rPr>
           </w:pPr>
-          <w:hyperlink w:anchor="_Toc510012498" w:history="1">
+          <w:hyperlink w:anchor="_Toc511353392" w:history="1">
             <w:r>
               <w:rPr>
                 <w:rStyle w:val="a6"/>
@@ -420,22 +420,97 @@
             </w:r>
             <w:r>
               <w:rPr>
+                <w:rFonts w:cstheme="minorBidi"/>
+                <w:noProof/>
+                <w:kern w:val="2"/>
+                <w:sz w:val="20"/>
+                <w:lang w:eastAsia="ko-KR"/>
+              </w:rPr>
+              <w:tab/>
+            </w:r>
+            <w:r>
+              <w:rPr>
+                <w:rStyle w:val="a6"/>
                 <w:rFonts w:eastAsia="나눔바른고딕" w:cstheme="minorHAnsi"/>
                 <w:noProof/>
+                <w:lang w:eastAsia="ko-KR"/>
+              </w:rPr>
+              <w:t>Introduction</w:t>
+            </w:r>
+            <w:r>
+              <w:rPr>
+                <w:noProof/>
+                <w:webHidden/>
               </w:rPr>
               <w:tab/>
             </w:r>
             <w:r>
               <w:rPr>
-                <w:rFonts w:eastAsia="나눔바른고딕" w:cstheme="minorHAnsi"/>
-                <w:noProof/>
-                <w:lang w:eastAsia="ko-KR"/>
-              </w:rPr>
-              <w:t>Introduction</w:t>
-            </w:r>
-            <w:r>
-              <w:rPr>
-                <w:rFonts w:eastAsia="나눔바른고딕" w:cstheme="minorHAnsi"/>
+                <w:noProof/>
+                <w:webHidden/>
+              </w:rPr>
+              <w:fldChar w:fldCharType="begin"/>
+            </w:r>
+            <w:r>
+              <w:rPr>
+                <w:noProof/>
+                <w:webHidden/>
+              </w:rPr>
+              <w:instrText xml:space="preserve"> PAGEREF _Toc511353392 \h </w:instrText>
+            </w:r>
+            <w:r>
+              <w:rPr>
+                <w:noProof/>
+                <w:webHidden/>
+              </w:rPr>
+            </w:r>
+            <w:r>
+              <w:rPr>
+                <w:noProof/>
+                <w:webHidden/>
+              </w:rPr>
+              <w:fldChar w:fldCharType="separate"/>
+            </w:r>
+            <w:r>
+              <w:rPr>
+                <w:noProof/>
+                <w:webHidden/>
+              </w:rPr>
+              <w:t>3</w:t>
+            </w:r>
+            <w:r>
+              <w:rPr>
+                <w:noProof/>
+                <w:webHidden/>
+              </w:rPr>
+              <w:fldChar w:fldCharType="end"/>
+            </w:r>
+          </w:hyperlink>
+        </w:p>
+        <w:p>
+          <w:pPr>
+            <w:pStyle w:val="20"/>
+            <w:tabs>
+              <w:tab w:val="right" w:leader="dot" w:pos="9350"/>
+            </w:tabs>
+            <w:rPr>
+              <w:rFonts w:cstheme="minorBidi"/>
+              <w:noProof/>
+              <w:kern w:val="2"/>
+              <w:sz w:val="20"/>
+              <w:lang w:eastAsia="ko-KR"/>
+            </w:rPr>
+          </w:pPr>
+          <w:hyperlink w:anchor="_Toc511353393" w:history="1">
+            <w:r>
+              <w:rPr>
+                <w:rStyle w:val="a6"/>
+                <w:noProof/>
+              </w:rPr>
+              <w:t>I.1 Purpose</w:t>
+            </w:r>
+            <w:r>
+              <w:rPr>
                 <w:noProof/>
                 <w:webHidden/>
               </w:rPr>
@@ -443,7 +518,6 @@
             </w:r>
             <w:r>
               <w:rPr>
-                <w:rFonts w:eastAsia="나눔바른고딕" w:cstheme="minorHAnsi"/>
                 <w:noProof/>
                 <w:webHidden/>
               </w:rPr>
@@ -451,22 +525,19 @@
             </w:r>
             <w:r>
               <w:rPr>
-                <w:rFonts w:eastAsia="나눔바른고딕" w:cstheme="minorHAnsi"/>
-                <w:noProof/>
-                <w:webHidden/>
-              </w:rPr>
-              <w:instrText xml:space="preserve"> PAGEREF _Toc510012498 \h </w:instrText>
-            </w:r>
-            <w:r>
-              <w:rPr>
-                <w:rFonts w:eastAsia="나눔바른고딕" w:cstheme="minorHAnsi"/>
-                <w:noProof/>
-                <w:webHidden/>
-              </w:rPr>
-            </w:r>
-            <w:r>
-              <w:rPr>
-                <w:rFonts w:eastAsia="나눔바른고딕" w:cstheme="minorHAnsi"/>
+                <w:noProof/>
+                <w:webHidden/>
+              </w:rPr>
+              <w:instrText xml:space="preserve"> PAGEREF _Toc511353393 \h </w:instrText>
+            </w:r>
+            <w:r>
+              <w:rPr>
+                <w:noProof/>
+                <w:webHidden/>
+              </w:rPr>
+            </w:r>
+            <w:r>
+              <w:rPr>
                 <w:noProof/>
                 <w:webHidden/>
               </w:rPr>
@@ -474,7 +545,6 @@
             </w:r>
             <w:r>
               <w:rPr>
-                <w:rFonts w:eastAsia="나눔바른고딕" w:cstheme="minorHAnsi"/>
                 <w:noProof/>
                 <w:webHidden/>
               </w:rPr>
@@ -482,7 +552,78 @@
             </w:r>
             <w:r>
               <w:rPr>
-                <w:rFonts w:eastAsia="나눔바른고딕" w:cstheme="minorHAnsi"/>
+                <w:noProof/>
+                <w:webHidden/>
+              </w:rPr>
+              <w:fldChar w:fldCharType="end"/>
+            </w:r>
+          </w:hyperlink>
+        </w:p>
+        <w:p>
+          <w:pPr>
+            <w:pStyle w:val="20"/>
+            <w:tabs>
+              <w:tab w:val="right" w:leader="dot" w:pos="9350"/>
+            </w:tabs>
+            <w:rPr>
+              <w:rFonts w:cstheme="minorBidi"/>
+              <w:noProof/>
+              <w:kern w:val="2"/>
+              <w:sz w:val="20"/>
+              <w:lang w:eastAsia="ko-KR"/>
+            </w:rPr>
+          </w:pPr>
+          <w:hyperlink w:anchor="_Toc511353394" w:history="1">
+            <w:r>
+              <w:rPr>
+                <w:rStyle w:val="a6"/>
+                <w:noProof/>
+              </w:rPr>
+              <w:t>I.2 Tasks</w:t>
+            </w:r>
+            <w:r>
+              <w:rPr>
+                <w:noProof/>
+                <w:webHidden/>
+              </w:rPr>
+              <w:tab/>
+            </w:r>
+            <w:r>
+              <w:rPr>
+                <w:noProof/>
+                <w:webHidden/>
+              </w:rPr>
+              <w:fldChar w:fldCharType="begin"/>
+            </w:r>
+            <w:r>
+              <w:rPr>
+                <w:noProof/>
+                <w:webHidden/>
+              </w:rPr>
+              <w:instrText xml:space="preserve"> PAGEREF _Toc511353394 \h </w:instrText>
+            </w:r>
+            <w:r>
+              <w:rPr>
+                <w:noProof/>
+                <w:webHidden/>
+              </w:rPr>
+            </w:r>
+            <w:r>
+              <w:rPr>
+                <w:noProof/>
+                <w:webHidden/>
+              </w:rPr>
+              <w:fldChar w:fldCharType="separate"/>
+            </w:r>
+            <w:r>
+              <w:rPr>
+                <w:noProof/>
+                <w:webHidden/>
+              </w:rPr>
+              <w:t>3</w:t>
+            </w:r>
+            <w:r>
+              <w:rPr>
                 <w:noProof/>
                 <w:webHidden/>
               </w:rPr>
@@ -494,47 +635,120 @@
           <w:pPr>
             <w:pStyle w:val="10"/>
             <w:tabs>
-              <w:tab w:val="left" w:pos="440"/>
+              <w:tab w:val="left" w:pos="220"/>
               <w:tab w:val="right" w:leader="dot" w:pos="9350"/>
             </w:tabs>
             <w:rPr>
-              <w:rFonts w:eastAsia="나눔바른고딕" w:cstheme="minorHAnsi"/>
+              <w:rFonts w:cstheme="minorBidi"/>
               <w:noProof/>
+              <w:kern w:val="2"/>
+              <w:sz w:val="20"/>
+              <w:lang w:eastAsia="ko-KR"/>
             </w:rPr>
           </w:pPr>
-          <w:hyperlink w:anchor="_Toc510012499" w:history="1">
+          <w:hyperlink w:anchor="_Toc511353395" w:history="1">
             <w:r>
               <w:rPr>
                 <w:rStyle w:val="a6"/>
                 <w:rFonts w:eastAsia="나눔바른고딕" w:cstheme="minorHAnsi"/>
                 <w:noProof/>
+                <w:lang w:eastAsia="ko-KR"/>
               </w:rPr>
               <w:t>II.</w:t>
             </w:r>
             <w:r>
               <w:rPr>
+                <w:rFonts w:cstheme="minorBidi"/>
+                <w:noProof/>
+                <w:kern w:val="2"/>
+                <w:sz w:val="20"/>
+                <w:lang w:eastAsia="ko-KR"/>
+              </w:rPr>
+              <w:tab/>
+            </w:r>
+            <w:r>
+              <w:rPr>
+                <w:rStyle w:val="a6"/>
                 <w:rFonts w:eastAsia="나눔바른고딕" w:cstheme="minorHAnsi"/>
                 <w:noProof/>
+                <w:lang w:eastAsia="ko-KR"/>
+              </w:rPr>
+              <w:t>Software Design</w:t>
+            </w:r>
+            <w:r>
+              <w:rPr>
+                <w:noProof/>
+                <w:webHidden/>
               </w:rPr>
               <w:tab/>
             </w:r>
             <w:r>
               <w:rPr>
-                <w:rFonts w:eastAsia="나눔바른고딕" w:cstheme="minorHAnsi"/>
-                <w:noProof/>
-              </w:rPr>
-              <w:t>Design</w:t>
-            </w:r>
-            <w:r>
-              <w:rPr>
-                <w:rFonts w:eastAsia="나눔바른고딕" w:cstheme="minorHAnsi"/>
-                <w:noProof/>
-              </w:rPr>
-              <w:t xml:space="preserve"> Overview</w:t>
-            </w:r>
-            <w:r>
-              <w:rPr>
-                <w:rFonts w:eastAsia="나눔바른고딕" w:cstheme="minorHAnsi"/>
+                <w:noProof/>
+                <w:webHidden/>
+              </w:rPr>
+              <w:fldChar w:fldCharType="begin"/>
+            </w:r>
+            <w:r>
+              <w:rPr>
+                <w:noProof/>
+                <w:webHidden/>
+              </w:rPr>
+              <w:instrText xml:space="preserve"> PAGEREF _Toc511353395 \h </w:instrText>
+            </w:r>
+            <w:r>
+              <w:rPr>
+                <w:noProof/>
+                <w:webHidden/>
+              </w:rPr>
+            </w:r>
+            <w:r>
+              <w:rPr>
+                <w:noProof/>
+                <w:webHidden/>
+              </w:rPr>
+              <w:fldChar w:fldCharType="separate"/>
+            </w:r>
+            <w:r>
+              <w:rPr>
+                <w:noProof/>
+                <w:webHidden/>
+              </w:rPr>
+              <w:t>3</w:t>
+            </w:r>
+            <w:r>
+              <w:rPr>
+                <w:noProof/>
+                <w:webHidden/>
+              </w:rPr>
+              <w:fldChar w:fldCharType="end"/>
+            </w:r>
+          </w:hyperlink>
+        </w:p>
+        <w:p>
+          <w:pPr>
+            <w:pStyle w:val="20"/>
+            <w:tabs>
+              <w:tab w:val="right" w:leader="dot" w:pos="9350"/>
+            </w:tabs>
+            <w:rPr>
+              <w:rFonts w:cstheme="minorBidi"/>
+              <w:noProof/>
+              <w:kern w:val="2"/>
+              <w:sz w:val="20"/>
+              <w:lang w:eastAsia="ko-KR"/>
+            </w:rPr>
+          </w:pPr>
+          <w:hyperlink w:anchor="_Toc511353396" w:history="1">
+            <w:r>
+              <w:rPr>
+                <w:rStyle w:val="a6"/>
+                <w:noProof/>
+              </w:rPr>
+              <w:t>II.1 Overview</w:t>
+            </w:r>
+            <w:r>
+              <w:rPr>
                 <w:noProof/>
                 <w:webHidden/>
               </w:rPr>
@@ -542,7 +756,6 @@
             </w:r>
             <w:r>
               <w:rPr>
-                <w:rFonts w:eastAsia="나눔바른고딕" w:cstheme="minorHAnsi"/>
                 <w:noProof/>
                 <w:webHidden/>
               </w:rPr>
@@ -550,22 +763,19 @@
             </w:r>
             <w:r>
               <w:rPr>
-                <w:rFonts w:eastAsia="나눔바른고딕" w:cstheme="minorHAnsi"/>
-                <w:noProof/>
-                <w:webHidden/>
-              </w:rPr>
-              <w:instrText xml:space="preserve"> PAGEREF _Toc510012499 \h </w:instrText>
-            </w:r>
-            <w:r>
-              <w:rPr>
-                <w:rFonts w:eastAsia="나눔바른고딕" w:cstheme="minorHAnsi"/>
-                <w:noProof/>
-                <w:webHidden/>
-              </w:rPr>
-            </w:r>
-            <w:r>
-              <w:rPr>
-                <w:rFonts w:eastAsia="나눔바른고딕" w:cstheme="minorHAnsi"/>
+                <w:noProof/>
+                <w:webHidden/>
+              </w:rPr>
+              <w:instrText xml:space="preserve"> PAGEREF _Toc511353396 \h </w:instrText>
+            </w:r>
+            <w:r>
+              <w:rPr>
+                <w:noProof/>
+                <w:webHidden/>
+              </w:rPr>
+            </w:r>
+            <w:r>
+              <w:rPr>
                 <w:noProof/>
                 <w:webHidden/>
               </w:rPr>
@@ -573,7 +783,6 @@
             </w:r>
             <w:r>
               <w:rPr>
-                <w:rFonts w:eastAsia="나눔바른고딕" w:cstheme="minorHAnsi"/>
                 <w:noProof/>
                 <w:webHidden/>
               </w:rPr>
@@ -581,7 +790,150 @@
             </w:r>
             <w:r>
               <w:rPr>
-                <w:rFonts w:eastAsia="나눔바른고딕" w:cstheme="minorHAnsi"/>
+                <w:noProof/>
+                <w:webHidden/>
+              </w:rPr>
+              <w:fldChar w:fldCharType="end"/>
+            </w:r>
+          </w:hyperlink>
+        </w:p>
+        <w:p>
+          <w:pPr>
+            <w:pStyle w:val="20"/>
+            <w:tabs>
+              <w:tab w:val="right" w:leader="dot" w:pos="9350"/>
+            </w:tabs>
+            <w:rPr>
+              <w:rFonts w:cstheme="minorBidi"/>
+              <w:noProof/>
+              <w:kern w:val="2"/>
+              <w:sz w:val="20"/>
+              <w:lang w:eastAsia="ko-KR"/>
+            </w:rPr>
+          </w:pPr>
+          <w:hyperlink w:anchor="_Toc511353397" w:history="1">
+            <w:r>
+              <w:rPr>
+                <w:rStyle w:val="a6"/>
+                <w:noProof/>
+              </w:rPr>
+              <w:t>II.2 Class Relationships</w:t>
+            </w:r>
+            <w:r>
+              <w:rPr>
+                <w:noProof/>
+                <w:webHidden/>
+              </w:rPr>
+              <w:tab/>
+            </w:r>
+            <w:r>
+              <w:rPr>
+                <w:noProof/>
+                <w:webHidden/>
+              </w:rPr>
+              <w:fldChar w:fldCharType="begin"/>
+            </w:r>
+            <w:r>
+              <w:rPr>
+                <w:noProof/>
+                <w:webHidden/>
+              </w:rPr>
+              <w:instrText xml:space="preserve"> PAGEREF _Toc511353397 \h </w:instrText>
+            </w:r>
+            <w:r>
+              <w:rPr>
+                <w:noProof/>
+                <w:webHidden/>
+              </w:rPr>
+            </w:r>
+            <w:r>
+              <w:rPr>
+                <w:noProof/>
+                <w:webHidden/>
+              </w:rPr>
+              <w:fldChar w:fldCharType="separate"/>
+            </w:r>
+            <w:r>
+              <w:rPr>
+                <w:noProof/>
+                <w:webHidden/>
+              </w:rPr>
+              <w:t>9</w:t>
+            </w:r>
+            <w:r>
+              <w:rPr>
+                <w:noProof/>
+                <w:webHidden/>
+              </w:rPr>
+              <w:fldChar w:fldCharType="end"/>
+            </w:r>
+          </w:hyperlink>
+        </w:p>
+        <w:p>
+          <w:pPr>
+            <w:pStyle w:val="20"/>
+            <w:tabs>
+              <w:tab w:val="right" w:leader="dot" w:pos="9350"/>
+            </w:tabs>
+            <w:rPr>
+              <w:rFonts w:cstheme="minorBidi"/>
+              <w:noProof/>
+              <w:kern w:val="2"/>
+              <w:sz w:val="20"/>
+              <w:lang w:eastAsia="ko-KR"/>
+            </w:rPr>
+          </w:pPr>
+          <w:hyperlink w:anchor="_Toc511353398" w:history="1">
+            <w:r>
+              <w:rPr>
+                <w:rStyle w:val="a6"/>
+                <w:noProof/>
+              </w:rPr>
+              <w:t>II.3 Database Schema</w:t>
+            </w:r>
+            <w:r>
+              <w:rPr>
+                <w:noProof/>
+                <w:webHidden/>
+              </w:rPr>
+              <w:tab/>
+            </w:r>
+            <w:r>
+              <w:rPr>
+                <w:noProof/>
+                <w:webHidden/>
+              </w:rPr>
+              <w:fldChar w:fldCharType="begin"/>
+            </w:r>
+            <w:r>
+              <w:rPr>
+                <w:noProof/>
+                <w:webHidden/>
+              </w:rPr>
+              <w:instrText xml:space="preserve"> PAGEREF _Toc511353398 \h </w:instrText>
+            </w:r>
+            <w:r>
+              <w:rPr>
+                <w:noProof/>
+                <w:webHidden/>
+              </w:rPr>
+            </w:r>
+            <w:r>
+              <w:rPr>
+                <w:noProof/>
+                <w:webHidden/>
+              </w:rPr>
+              <w:fldChar w:fldCharType="separate"/>
+            </w:r>
+            <w:r>
+              <w:rPr>
+                <w:noProof/>
+                <w:webHidden/>
+              </w:rPr>
+              <w:t>9</w:t>
+            </w:r>
+            <w:r>
+              <w:rPr>
                 <w:noProof/>
                 <w:webHidden/>
               </w:rPr>
@@ -593,55 +945,53 @@
           <w:pPr>
             <w:pStyle w:val="10"/>
             <w:tabs>
-              <w:tab w:val="left" w:pos="445"/>
               <w:tab w:val="right" w:leader="dot" w:pos="9350"/>
             </w:tabs>
             <w:rPr>
-              <w:rFonts w:eastAsia="나눔바른고딕" w:cstheme="minorHAnsi"/>
+              <w:rFonts w:cstheme="minorBidi"/>
               <w:noProof/>
+              <w:kern w:val="2"/>
+              <w:sz w:val="20"/>
+              <w:lang w:eastAsia="ko-KR"/>
             </w:rPr>
           </w:pPr>
-          <w:hyperlink w:anchor="_Toc510012500" w:history="1">
+          <w:hyperlink w:anchor="_Toc511353399" w:history="1">
+            <w:r>
+              <w:rPr>
+                <w:rStyle w:val="a6"/>
+                <w:noProof/>
+                <w:lang w:eastAsia="ko-KR"/>
+              </w:rPr>
+              <w:t>III.</w:t>
+            </w:r>
+            <w:r>
+              <w:rPr>
+                <w:rFonts w:cstheme="minorBidi"/>
+                <w:noProof/>
+                <w:kern w:val="2"/>
+                <w:sz w:val="20"/>
+                <w:lang w:eastAsia="ko-KR"/>
+              </w:rPr>
+              <w:t xml:space="preserve"> </w:t>
+            </w:r>
             <w:r>
               <w:rPr>
                 <w:rStyle w:val="a6"/>
                 <w:rFonts w:eastAsia="나눔바른고딕" w:cstheme="minorHAnsi"/>
                 <w:noProof/>
-              </w:rPr>
-              <w:t>III.</w:t>
-            </w:r>
-            <w:r>
-              <w:rPr>
-                <w:rFonts w:eastAsia="나눔바른고딕" w:cstheme="minorHAnsi"/>
-                <w:noProof/>
+                <w:lang w:eastAsia="ko-KR"/>
+              </w:rPr>
+              <w:t>Functionality</w:t>
+            </w:r>
+            <w:r>
+              <w:rPr>
+                <w:noProof/>
+                <w:webHidden/>
               </w:rPr>
               <w:tab/>
             </w:r>
             <w:r>
               <w:rPr>
-                <w:rFonts w:eastAsia="나눔바른고딕" w:cstheme="minorHAnsi"/>
-                <w:noProof/>
-              </w:rPr>
-              <w:t>Function</w:t>
-            </w:r>
-            <w:r>
-              <w:rPr>
-                <w:rFonts w:eastAsia="나눔바른고딕" w:cstheme="minorHAnsi"/>
-                <w:noProof/>
-              </w:rPr>
-              <w:t>ality</w:t>
-            </w:r>
-            <w:r>
-              <w:rPr>
-                <w:rFonts w:eastAsia="나눔바른고딕" w:cstheme="minorHAnsi"/>
-                <w:noProof/>
-                <w:webHidden/>
-              </w:rPr>
-              <w:tab/>
-            </w:r>
-            <w:r>
-              <w:rPr>
-                <w:rFonts w:eastAsia="나눔바른고딕" w:cstheme="minorHAnsi"/>
                 <w:noProof/>
                 <w:webHidden/>
               </w:rPr>
@@ -649,22 +999,19 @@
             </w:r>
             <w:r>
               <w:rPr>
-                <w:rFonts w:eastAsia="나눔바른고딕" w:cstheme="minorHAnsi"/>
-                <w:noProof/>
-                <w:webHidden/>
-              </w:rPr>
-              <w:instrText xml:space="preserve"> PAGEREF _Toc510012500 \h </w:instrText>
-            </w:r>
-            <w:r>
-              <w:rPr>
-                <w:rFonts w:eastAsia="나눔바른고딕" w:cstheme="minorHAnsi"/>
-                <w:noProof/>
-                <w:webHidden/>
-              </w:rPr>
-            </w:r>
-            <w:r>
-              <w:rPr>
-                <w:rFonts w:eastAsia="나눔바른고딕" w:cstheme="minorHAnsi"/>
+                <w:noProof/>
+                <w:webHidden/>
+              </w:rPr>
+              <w:instrText xml:space="preserve"> PAGEREF _Toc511353399 \h </w:instrText>
+            </w:r>
+            <w:r>
+              <w:rPr>
+                <w:noProof/>
+                <w:webHidden/>
+              </w:rPr>
+            </w:r>
+            <w:r>
+              <w:rPr>
                 <w:noProof/>
                 <w:webHidden/>
               </w:rPr>
@@ -672,108 +1019,13 @@
             </w:r>
             <w:r>
               <w:rPr>
-                <w:rFonts w:eastAsia="나눔바른고딕" w:cstheme="minorHAnsi"/>
-                <w:noProof/>
-                <w:webHidden/>
-              </w:rPr>
-              <w:t>4</w:t>
-            </w:r>
-            <w:r>
-              <w:rPr>
-                <w:rFonts w:eastAsia="나눔바른고딕" w:cstheme="minorHAnsi"/>
-                <w:noProof/>
-                <w:webHidden/>
-              </w:rPr>
-              <w:fldChar w:fldCharType="end"/>
-            </w:r>
-          </w:hyperlink>
-        </w:p>
-        <w:p>
-          <w:pPr>
-            <w:pStyle w:val="10"/>
-            <w:tabs>
-              <w:tab w:val="left" w:pos="445"/>
-              <w:tab w:val="right" w:leader="dot" w:pos="9350"/>
-            </w:tabs>
-            <w:rPr>
-              <w:rFonts w:eastAsia="나눔바른고딕" w:cstheme="minorHAnsi"/>
-              <w:noProof/>
-            </w:rPr>
-          </w:pPr>
-          <w:hyperlink w:anchor="_Toc510012501" w:history="1">
-            <w:r>
-              <w:rPr>
-                <w:rStyle w:val="a6"/>
-                <w:rFonts w:eastAsia="나눔바른고딕" w:cstheme="minorHAnsi"/>
-                <w:noProof/>
-              </w:rPr>
-              <w:t>IV.</w:t>
-            </w:r>
-            <w:r>
-              <w:rPr>
-                <w:rFonts w:eastAsia="나눔바른고딕" w:cstheme="minorHAnsi"/>
-                <w:noProof/>
-              </w:rPr>
-              <w:tab/>
-            </w:r>
-            <w:r>
-              <w:rPr>
-                <w:rFonts w:eastAsia="나눔바른고딕" w:cstheme="minorHAnsi"/>
-                <w:noProof/>
-                <w:lang w:eastAsia="ko-KR"/>
-              </w:rPr>
-              <w:t>References</w:t>
-            </w:r>
-            <w:r>
-              <w:rPr>
-                <w:rFonts w:eastAsia="나눔바른고딕" w:cstheme="minorHAnsi"/>
-                <w:noProof/>
-                <w:webHidden/>
-              </w:rPr>
-              <w:tab/>
-            </w:r>
-            <w:r>
-              <w:rPr>
-                <w:rFonts w:eastAsia="나눔바른고딕" w:cstheme="minorHAnsi"/>
-                <w:noProof/>
-                <w:webHidden/>
-              </w:rPr>
-              <w:fldChar w:fldCharType="begin"/>
-            </w:r>
-            <w:r>
-              <w:rPr>
-                <w:rFonts w:eastAsia="나눔바른고딕" w:cstheme="minorHAnsi"/>
-                <w:noProof/>
-                <w:webHidden/>
-              </w:rPr>
-              <w:instrText xml:space="preserve"> PAGEREF _Toc510012501 \h </w:instrText>
-            </w:r>
-            <w:r>
-              <w:rPr>
-                <w:rFonts w:eastAsia="나눔바른고딕" w:cstheme="minorHAnsi"/>
-                <w:noProof/>
-                <w:webHidden/>
-              </w:rPr>
-            </w:r>
-            <w:r>
-              <w:rPr>
-                <w:rFonts w:eastAsia="나눔바른고딕" w:cstheme="minorHAnsi"/>
-                <w:noProof/>
-                <w:webHidden/>
-              </w:rPr>
-              <w:fldChar w:fldCharType="separate"/>
-            </w:r>
-            <w:r>
-              <w:rPr>
-                <w:rFonts w:eastAsia="나눔바른고딕" w:cstheme="minorHAnsi"/>
-                <w:noProof/>
-                <w:webHidden/>
-              </w:rPr>
-              <w:t>4</w:t>
-            </w:r>
-            <w:r>
-              <w:rPr>
-                <w:rFonts w:eastAsia="나눔바른고딕" w:cstheme="minorHAnsi"/>
+                <w:noProof/>
+                <w:webHidden/>
+              </w:rPr>
+              <w:t>9</w:t>
+            </w:r>
+            <w:r>
+              <w:rPr>
                 <w:noProof/>
                 <w:webHidden/>
               </w:rPr>
@@ -790,9 +1042,6 @@
           <w:r>
             <w:rPr>
               <w:rFonts w:eastAsia="나눔바른고딕" w:cstheme="minorHAnsi"/>
-              <w:b/>
-              <w:bCs/>
-              <w:noProof/>
             </w:rPr>
             <w:fldChar w:fldCharType="end"/>
           </w:r>
@@ -825,6 +1074,8 @@
           <w:szCs w:val="60"/>
         </w:rPr>
       </w:pPr>
+      <w:bookmarkStart w:id="2" w:name="_GoBack"/>
+      <w:bookmarkEnd w:id="2"/>
     </w:p>
     <w:p>
       <w:pPr>
@@ -887,8 +1138,9 @@
           <w:rFonts w:asciiTheme="minorHAnsi" w:eastAsia="나눔바른고딕" w:hAnsiTheme="minorHAnsi" w:cstheme="minorHAnsi"/>
         </w:rPr>
       </w:pPr>
-      <w:bookmarkStart w:id="1" w:name="_Toc509934479"/>
-      <w:bookmarkStart w:id="2" w:name="_Toc510012498"/>
+      <w:bookmarkStart w:id="3" w:name="_Toc509934479"/>
+      <w:bookmarkStart w:id="4" w:name="_Toc511318508"/>
+      <w:bookmarkStart w:id="5" w:name="_Toc511353392"/>
       <w:r>
         <w:rPr>
           <w:rFonts w:asciiTheme="minorHAnsi" w:eastAsia="나눔바른고딕" w:hAnsiTheme="minorHAnsi" w:cstheme="minorHAnsi"/>
@@ -897,224 +1149,313 @@
         <w:lastRenderedPageBreak/>
         <w:t>Introduction</w:t>
       </w:r>
-      <w:bookmarkEnd w:id="1"/>
-      <w:bookmarkEnd w:id="2"/>
-    </w:p>
-    <w:p>
-      <w:pPr>
-        <w:ind w:firstLineChars="100" w:firstLine="214"/>
-        <w:rPr>
-          <w:rFonts w:eastAsia="나눔바른고딕" w:cstheme="minorHAnsi"/>
-          <w:sz w:val="24"/>
-          <w:szCs w:val="24"/>
-          <w:lang w:eastAsia="ko-KR"/>
-        </w:rPr>
-      </w:pPr>
-      <w:r>
-        <w:rPr>
-          <w:rFonts w:eastAsia="나눔바른고딕" w:cstheme="minorHAnsi"/>
-          <w:sz w:val="24"/>
-          <w:szCs w:val="24"/>
-          <w:lang w:eastAsia="ko-KR"/>
-        </w:rPr>
-        <w:t xml:space="preserve">This project is to develop a chat-messaging </w:t>
-      </w:r>
-      <w:r>
-        <w:rPr>
-          <w:rFonts w:eastAsia="나눔바른고딕" w:cstheme="minorHAnsi"/>
-          <w:sz w:val="24"/>
-          <w:szCs w:val="24"/>
-          <w:lang w:eastAsia="ko-KR"/>
-        </w:rPr>
-        <w:t>system</w:t>
-      </w:r>
-      <w:r>
-        <w:rPr>
-          <w:rFonts w:eastAsia="나눔바른고딕" w:cstheme="minorHAnsi"/>
-          <w:sz w:val="24"/>
-          <w:szCs w:val="24"/>
-          <w:lang w:eastAsia="ko-KR"/>
-        </w:rPr>
-        <w:t>.</w:t>
-      </w:r>
-      <w:r>
-        <w:rPr>
-          <w:rFonts w:eastAsia="나눔바른고딕" w:cstheme="minorHAnsi"/>
-          <w:sz w:val="24"/>
-          <w:szCs w:val="24"/>
-          <w:lang w:eastAsia="ko-KR"/>
-        </w:rPr>
-        <w:t xml:space="preserve"> </w:t>
-      </w:r>
-      <w:r>
-        <w:rPr>
-          <w:rFonts w:eastAsia="나눔바른고딕" w:cstheme="minorHAnsi"/>
-          <w:sz w:val="24"/>
-          <w:szCs w:val="24"/>
-          <w:lang w:eastAsia="ko-KR"/>
-        </w:rPr>
-        <w:t>It is based on server and client using multithreading, sockets, and database.</w:t>
-      </w:r>
-      <w:r>
-        <w:rPr>
-          <w:rFonts w:eastAsia="나눔바른고딕" w:cstheme="minorHAnsi"/>
-          <w:sz w:val="24"/>
-          <w:szCs w:val="24"/>
-          <w:lang w:eastAsia="ko-KR"/>
-        </w:rPr>
-        <w:t xml:space="preserve"> There is one chat room and </w:t>
-      </w:r>
-      <w:proofErr w:type="gramStart"/>
-      <w:r>
-        <w:rPr>
-          <w:rFonts w:eastAsia="나눔바른고딕" w:cstheme="minorHAnsi"/>
-          <w:sz w:val="24"/>
-          <w:szCs w:val="24"/>
-          <w:lang w:eastAsia="ko-KR"/>
-        </w:rPr>
-        <w:t>clients(</w:t>
-      </w:r>
-      <w:proofErr w:type="gramEnd"/>
-      <w:r>
-        <w:rPr>
-          <w:rFonts w:eastAsia="나눔바른고딕" w:cstheme="minorHAnsi"/>
-          <w:sz w:val="24"/>
-          <w:szCs w:val="24"/>
-          <w:lang w:eastAsia="ko-KR"/>
-        </w:rPr>
-        <w:t>users) can chat in chat room.</w:t>
-      </w:r>
-      <w:r>
-        <w:rPr>
-          <w:rFonts w:eastAsia="나눔바른고딕" w:cstheme="minorHAnsi"/>
-          <w:sz w:val="24"/>
-          <w:szCs w:val="24"/>
-          <w:lang w:eastAsia="ko-KR"/>
-        </w:rPr>
-        <w:t xml:space="preserve"> Server and client are written in </w:t>
-      </w:r>
-      <w:proofErr w:type="gramStart"/>
-      <w:r>
-        <w:rPr>
-          <w:rFonts w:eastAsia="나눔바른고딕" w:cstheme="minorHAnsi"/>
-          <w:sz w:val="24"/>
-          <w:szCs w:val="24"/>
-          <w:lang w:eastAsia="ko-KR"/>
-        </w:rPr>
-        <w:t>Java(</w:t>
-      </w:r>
-      <w:proofErr w:type="gramEnd"/>
-      <w:r>
-        <w:rPr>
-          <w:rFonts w:eastAsia="나눔바른고딕" w:cstheme="minorHAnsi"/>
-          <w:sz w:val="24"/>
-          <w:szCs w:val="24"/>
-          <w:lang w:eastAsia="ko-KR"/>
-        </w:rPr>
-        <w:t xml:space="preserve">jdk10) and database is written in </w:t>
-      </w:r>
-      <w:proofErr w:type="spellStart"/>
-      <w:r>
-        <w:rPr>
-          <w:rFonts w:eastAsia="나눔바른고딕" w:cstheme="minorHAnsi"/>
-          <w:sz w:val="24"/>
-          <w:szCs w:val="24"/>
-          <w:lang w:eastAsia="ko-KR"/>
-        </w:rPr>
-        <w:t>MariaDB</w:t>
-      </w:r>
-      <w:proofErr w:type="spellEnd"/>
-      <w:r>
-        <w:rPr>
-          <w:rFonts w:eastAsia="나눔바른고딕" w:cstheme="minorHAnsi"/>
-          <w:sz w:val="24"/>
-          <w:szCs w:val="24"/>
-          <w:lang w:eastAsia="ko-KR"/>
-        </w:rPr>
-        <w:t>(Centos7)</w:t>
-      </w:r>
-      <w:r>
-        <w:rPr>
-          <w:rFonts w:eastAsia="나눔바른고딕" w:cstheme="minorHAnsi"/>
-          <w:sz w:val="24"/>
-          <w:szCs w:val="24"/>
-          <w:lang w:eastAsia="ko-KR"/>
-        </w:rPr>
-        <w:t xml:space="preserve">. My development environment is Windows7 64bit, and I use </w:t>
-      </w:r>
-      <w:proofErr w:type="spellStart"/>
-      <w:r>
-        <w:rPr>
-          <w:rFonts w:eastAsia="나눔바른고딕" w:cstheme="minorHAnsi"/>
-          <w:sz w:val="24"/>
-          <w:szCs w:val="24"/>
-          <w:lang w:eastAsia="ko-KR"/>
-        </w:rPr>
-        <w:t>Intellij</w:t>
-      </w:r>
-      <w:proofErr w:type="spellEnd"/>
-      <w:r>
-        <w:rPr>
-          <w:rFonts w:eastAsia="나눔바른고딕" w:cstheme="minorHAnsi"/>
-          <w:sz w:val="24"/>
-          <w:szCs w:val="24"/>
-          <w:lang w:eastAsia="ko-KR"/>
-        </w:rPr>
-        <w:t xml:space="preserve"> as a develop tool.</w:t>
-      </w:r>
-      <w:r>
-        <w:rPr>
-          <w:rFonts w:eastAsia="나눔바른고딕" w:cstheme="minorHAnsi"/>
-          <w:sz w:val="24"/>
-          <w:szCs w:val="24"/>
-          <w:lang w:eastAsia="ko-KR"/>
-        </w:rPr>
-        <w:t xml:space="preserve"> </w:t>
-      </w:r>
-    </w:p>
-    <w:p>
-      <w:pPr>
-        <w:ind w:firstLineChars="100" w:firstLine="214"/>
-        <w:rPr>
-          <w:rFonts w:eastAsia="나눔바른고딕" w:cstheme="minorHAnsi"/>
-          <w:sz w:val="24"/>
-          <w:szCs w:val="24"/>
-          <w:lang w:eastAsia="ko-KR"/>
-        </w:rPr>
-      </w:pPr>
-    </w:p>
-    <w:p>
-      <w:pPr>
-        <w:pStyle w:val="1"/>
-        <w:rPr>
-          <w:rFonts w:asciiTheme="minorHAnsi" w:eastAsia="나눔바른고딕" w:hAnsiTheme="minorHAnsi" w:cstheme="minorHAnsi"/>
-          <w:lang w:eastAsia="ko-KR"/>
-        </w:rPr>
-      </w:pPr>
-      <w:bookmarkStart w:id="3" w:name="_Toc509934480"/>
-      <w:bookmarkStart w:id="4" w:name="_Toc510012499"/>
-      <w:r>
-        <w:rPr>
-          <w:rFonts w:asciiTheme="minorHAnsi" w:eastAsia="나눔바른고딕" w:hAnsiTheme="minorHAnsi" w:cstheme="minorHAnsi"/>
-          <w:lang w:eastAsia="ko-KR"/>
-        </w:rPr>
-        <w:t>Design</w:t>
-      </w:r>
       <w:bookmarkEnd w:id="3"/>
       <w:bookmarkEnd w:id="4"/>
-      <w:r>
+      <w:bookmarkEnd w:id="5"/>
+    </w:p>
+    <w:p>
+      <w:pPr>
+        <w:ind w:firstLineChars="100" w:firstLine="214"/>
+        <w:rPr>
+          <w:rFonts w:eastAsia="나눔바른고딕" w:cstheme="minorHAnsi"/>
+          <w:sz w:val="24"/>
+          <w:szCs w:val="24"/>
+          <w:lang w:eastAsia="ko-KR"/>
+        </w:rPr>
+      </w:pPr>
+      <w:r>
+        <w:rPr>
+          <w:rFonts w:eastAsia="나눔바른고딕" w:cstheme="minorHAnsi"/>
+          <w:sz w:val="24"/>
+          <w:szCs w:val="24"/>
+          <w:lang w:eastAsia="ko-KR"/>
+        </w:rPr>
+        <w:t>This project is to develop a chat-messaging system. It is based on server and client using multithreading, sockets, and database.</w:t>
+      </w:r>
+      <w:r>
+        <w:rPr>
+          <w:rFonts w:eastAsia="나눔바른고딕" w:cstheme="minorHAnsi"/>
+          <w:sz w:val="24"/>
+          <w:szCs w:val="24"/>
+          <w:lang w:eastAsia="ko-KR"/>
+        </w:rPr>
+        <w:t xml:space="preserve"> There is one chat room and </w:t>
+      </w:r>
+      <w:proofErr w:type="gramStart"/>
+      <w:r>
+        <w:rPr>
+          <w:rFonts w:eastAsia="나눔바른고딕" w:cstheme="minorHAnsi"/>
+          <w:sz w:val="24"/>
+          <w:szCs w:val="24"/>
+          <w:lang w:eastAsia="ko-KR"/>
+        </w:rPr>
+        <w:t>clients(</w:t>
+      </w:r>
+      <w:proofErr w:type="gramEnd"/>
+      <w:r>
+        <w:rPr>
+          <w:rFonts w:eastAsia="나눔바른고딕" w:cstheme="minorHAnsi"/>
+          <w:sz w:val="24"/>
+          <w:szCs w:val="24"/>
+          <w:lang w:eastAsia="ko-KR"/>
+        </w:rPr>
+        <w:t xml:space="preserve">users) can chat in chat room. Server and client are written in </w:t>
+      </w:r>
+      <w:proofErr w:type="gramStart"/>
+      <w:r>
+        <w:rPr>
+          <w:rFonts w:eastAsia="나눔바른고딕" w:cstheme="minorHAnsi"/>
+          <w:sz w:val="24"/>
+          <w:szCs w:val="24"/>
+          <w:lang w:eastAsia="ko-KR"/>
+        </w:rPr>
+        <w:t>Java(</w:t>
+      </w:r>
+      <w:proofErr w:type="gramEnd"/>
+      <w:r>
+        <w:rPr>
+          <w:rFonts w:eastAsia="나눔바른고딕" w:cstheme="minorHAnsi"/>
+          <w:sz w:val="24"/>
+          <w:szCs w:val="24"/>
+          <w:lang w:eastAsia="ko-KR"/>
+        </w:rPr>
+        <w:t xml:space="preserve">jdk10) and database is written in </w:t>
+      </w:r>
+      <w:proofErr w:type="spellStart"/>
+      <w:r>
+        <w:rPr>
+          <w:rFonts w:eastAsia="나눔바른고딕" w:cstheme="minorHAnsi"/>
+          <w:sz w:val="24"/>
+          <w:szCs w:val="24"/>
+          <w:lang w:eastAsia="ko-KR"/>
+        </w:rPr>
+        <w:t>MariaDB</w:t>
+      </w:r>
+      <w:proofErr w:type="spellEnd"/>
+      <w:r>
+        <w:rPr>
+          <w:rFonts w:eastAsia="나눔바른고딕" w:cstheme="minorHAnsi"/>
+          <w:sz w:val="24"/>
+          <w:szCs w:val="24"/>
+          <w:lang w:eastAsia="ko-KR"/>
+        </w:rPr>
+        <w:t xml:space="preserve">(Centos7). My development environment is Windows7 64bit, and I use </w:t>
+      </w:r>
+      <w:proofErr w:type="spellStart"/>
+      <w:r>
+        <w:rPr>
+          <w:rFonts w:eastAsia="나눔바른고딕" w:cstheme="minorHAnsi"/>
+          <w:sz w:val="24"/>
+          <w:szCs w:val="24"/>
+          <w:lang w:eastAsia="ko-KR"/>
+        </w:rPr>
+        <w:t>Intellij</w:t>
+      </w:r>
+      <w:proofErr w:type="spellEnd"/>
+      <w:r>
+        <w:rPr>
+          <w:rFonts w:eastAsia="나눔바른고딕" w:cstheme="minorHAnsi"/>
+          <w:sz w:val="24"/>
+          <w:szCs w:val="24"/>
+          <w:lang w:eastAsia="ko-KR"/>
+        </w:rPr>
+        <w:t xml:space="preserve"> as a develop tool. </w:t>
+      </w:r>
+    </w:p>
+    <w:p>
+      <w:pPr>
+        <w:ind w:firstLineChars="100" w:firstLine="214"/>
+        <w:rPr>
+          <w:rFonts w:eastAsia="나눔바른고딕" w:cstheme="minorHAnsi"/>
+          <w:sz w:val="24"/>
+          <w:szCs w:val="24"/>
+          <w:lang w:eastAsia="ko-KR"/>
+        </w:rPr>
+      </w:pPr>
+    </w:p>
+    <w:p>
+      <w:pPr>
+        <w:pStyle w:val="2"/>
+      </w:pPr>
+      <w:bookmarkStart w:id="6" w:name="_Toc511353393"/>
+      <w:bookmarkStart w:id="7" w:name="_Toc509934480"/>
+      <w:bookmarkStart w:id="8" w:name="_Toc511318509"/>
+      <w:r>
+        <w:t>I</w:t>
+      </w:r>
+      <w:r>
+        <w:t>.1 Purpose</w:t>
+      </w:r>
+      <w:bookmarkEnd w:id="6"/>
+    </w:p>
+    <w:p>
+      <w:pPr>
+        <w:ind w:firstLine="105"/>
+        <w:rPr>
+          <w:lang w:eastAsia="ko-KR"/>
+        </w:rPr>
+      </w:pPr>
+      <w:r>
+        <w:rPr>
+          <w:rFonts w:hint="eastAsia"/>
+          <w:lang w:eastAsia="ko-KR"/>
+        </w:rPr>
+        <w:t>The purpose of this document is to describe the design of Chat</w:t>
+      </w:r>
+      <w:r>
+        <w:rPr>
+          <w:lang w:eastAsia="ko-KR"/>
+        </w:rPr>
+        <w:t xml:space="preserve"> Messaging System and how it works.</w:t>
+      </w:r>
+    </w:p>
+    <w:p>
+      <w:pPr>
+        <w:ind w:firstLine="105"/>
+        <w:rPr>
+          <w:lang w:eastAsia="ko-KR"/>
+        </w:rPr>
+      </w:pPr>
+    </w:p>
+    <w:p>
+      <w:pPr>
+        <w:pStyle w:val="2"/>
+      </w:pPr>
+      <w:bookmarkStart w:id="9" w:name="_Toc511353394"/>
+      <w:r>
+        <w:t>I</w:t>
+      </w:r>
+      <w:r>
+        <w:t>.2 Tasks</w:t>
+      </w:r>
+      <w:bookmarkEnd w:id="9"/>
+    </w:p>
+    <w:p>
+      <w:pPr>
+        <w:pStyle w:val="a5"/>
+        <w:numPr>
+          <w:ilvl w:val="0"/>
+          <w:numId w:val="7"/>
+        </w:numPr>
+        <w:rPr>
+          <w:lang w:eastAsia="ko-KR"/>
+        </w:rPr>
+      </w:pPr>
+      <w:r>
+        <w:rPr>
+          <w:lang w:eastAsia="ko-KR"/>
+        </w:rPr>
+        <w:t xml:space="preserve">implement </w:t>
+      </w:r>
+      <w:r>
+        <w:rPr>
+          <w:rFonts w:hint="eastAsia"/>
+          <w:lang w:eastAsia="ko-KR"/>
+        </w:rPr>
+        <w:t>server</w:t>
+      </w:r>
+      <w:r>
+        <w:rPr>
+          <w:lang w:eastAsia="ko-KR"/>
+        </w:rPr>
+        <w:t xml:space="preserve"> </w:t>
+      </w:r>
+      <w:r>
+        <w:rPr>
+          <w:lang w:eastAsia="ko-KR"/>
+        </w:rPr>
+        <w:t>which spawns one thread per client(multithreading) and users TCP socket to communicate with client and also manages all message flow</w:t>
+      </w:r>
+    </w:p>
+    <w:p>
+      <w:pPr>
+        <w:pStyle w:val="a5"/>
+        <w:numPr>
+          <w:ilvl w:val="0"/>
+          <w:numId w:val="7"/>
+        </w:numPr>
+        <w:rPr>
+          <w:lang w:eastAsia="ko-KR"/>
+        </w:rPr>
+      </w:pPr>
+      <w:r>
+        <w:rPr>
+          <w:lang w:eastAsia="ko-KR"/>
+        </w:rPr>
+        <w:t>implement database which is store user profile and chat history</w:t>
+      </w:r>
+    </w:p>
+    <w:p>
+      <w:pPr>
+        <w:pStyle w:val="a5"/>
+        <w:numPr>
+          <w:ilvl w:val="0"/>
+          <w:numId w:val="7"/>
+        </w:numPr>
+        <w:rPr>
+          <w:lang w:eastAsia="ko-KR"/>
+        </w:rPr>
+      </w:pPr>
+      <w:r>
+        <w:rPr>
+          <w:rFonts w:hint="eastAsia"/>
+          <w:lang w:eastAsia="ko-KR"/>
+        </w:rPr>
+        <w:t>implement client which is able to chat with another client and sign in/up</w:t>
+      </w:r>
+    </w:p>
+    <w:p>
+      <w:pPr>
+        <w:ind w:left="400"/>
+        <w:rPr>
+          <w:lang w:eastAsia="ko-KR"/>
+        </w:rPr>
+      </w:pPr>
+    </w:p>
+    <w:p>
+      <w:pPr>
+        <w:pStyle w:val="1"/>
         <w:rPr>
           <w:rFonts w:asciiTheme="minorHAnsi" w:eastAsia="나눔바른고딕" w:hAnsiTheme="minorHAnsi" w:cstheme="minorHAnsi"/>
           <w:lang w:eastAsia="ko-KR"/>
         </w:rPr>
-        <w:t xml:space="preserve"> Overview</w:t>
-      </w:r>
-    </w:p>
-    <w:p>
-      <w:pPr>
-        <w:rPr>
-          <w:lang w:eastAsia="ko-KR"/>
-        </w:rPr>
+      </w:pPr>
+      <w:bookmarkStart w:id="10" w:name="_Toc511353395"/>
+      <w:r>
+        <w:rPr>
+          <w:rFonts w:asciiTheme="minorHAnsi" w:eastAsia="나눔바른고딕" w:hAnsiTheme="minorHAnsi" w:cstheme="minorHAnsi"/>
+          <w:lang w:eastAsia="ko-KR"/>
+        </w:rPr>
+        <w:t xml:space="preserve">Software </w:t>
+      </w:r>
+      <w:r>
+        <w:rPr>
+          <w:rFonts w:asciiTheme="minorHAnsi" w:eastAsia="나눔바른고딕" w:hAnsiTheme="minorHAnsi" w:cstheme="minorHAnsi"/>
+          <w:lang w:eastAsia="ko-KR"/>
+        </w:rPr>
+        <w:t>Design</w:t>
+      </w:r>
+      <w:bookmarkEnd w:id="7"/>
+      <w:bookmarkEnd w:id="8"/>
+      <w:bookmarkEnd w:id="10"/>
+    </w:p>
+    <w:p>
+      <w:pPr>
+        <w:pStyle w:val="2"/>
+      </w:pPr>
+      <w:bookmarkStart w:id="11" w:name="_Toc511353396"/>
+      <w:bookmarkStart w:id="12" w:name="_Toc511318510"/>
+      <w:r>
+        <w:t>II</w:t>
+      </w:r>
+      <w:r>
+        <w:t>.1 Overview</w:t>
+      </w:r>
+      <w:bookmarkEnd w:id="11"/>
+    </w:p>
+    <w:p>
+      <w:pPr>
+        <w:jc w:val="center"/>
       </w:pPr>
       <w:r>
         <w:rPr>
@@ -1122,7 +1463,7 @@
           <w:lang w:eastAsia="ko-KR"/>
         </w:rPr>
         <w:drawing>
-          <wp:inline distT="0" distB="0" distL="0" distR="0" wp14:anchorId="7BD305C6" wp14:editId="201CCE04">
+          <wp:inline distT="0" distB="0" distL="0" distR="0" wp14:anchorId="460E5D82" wp14:editId="30261C6B">
             <wp:extent cx="5943600" cy="2543810"/>
             <wp:effectExtent l="0" t="0" r="0" b="8890"/>
             <wp:docPr id="1" name="그림 1"/>
@@ -1160,11 +1501,999 @@
     </w:p>
     <w:p>
       <w:pPr>
-        <w:rPr>
-          <w:lang w:eastAsia="ko-KR"/>
-        </w:rPr>
-      </w:pPr>
-    </w:p>
+        <w:jc w:val="center"/>
+        <w:rPr>
+          <w:lang w:eastAsia="ko-KR"/>
+        </w:rPr>
+      </w:pPr>
+      <w:r>
+        <w:rPr>
+          <w:rFonts w:hint="eastAsia"/>
+          <w:lang w:eastAsia="ko-KR"/>
+        </w:rPr>
+        <w:t xml:space="preserve">- </w:t>
+      </w:r>
+      <w:r>
+        <w:rPr>
+          <w:lang w:eastAsia="ko-KR"/>
+        </w:rPr>
+        <w:t xml:space="preserve">Figure 1. </w:t>
+      </w:r>
+      <w:proofErr w:type="gramStart"/>
+      <w:r>
+        <w:rPr>
+          <w:rFonts w:hint="eastAsia"/>
+          <w:lang w:eastAsia="ko-KR"/>
+        </w:rPr>
+        <w:t>overview</w:t>
+      </w:r>
+      <w:proofErr w:type="gramEnd"/>
+      <w:r>
+        <w:rPr>
+          <w:lang w:eastAsia="ko-KR"/>
+        </w:rPr>
+        <w:t xml:space="preserve"> -</w:t>
+      </w:r>
+    </w:p>
+    <w:p>
+      <w:pPr>
+        <w:jc w:val="center"/>
+        <w:rPr>
+          <w:lang w:eastAsia="ko-KR"/>
+        </w:rPr>
+      </w:pPr>
+    </w:p>
+    <w:p>
+      <w:pPr>
+        <w:pStyle w:val="2"/>
+      </w:pPr>
+      <w:bookmarkStart w:id="13" w:name="_Toc511353397"/>
+      <w:r>
+        <w:lastRenderedPageBreak/>
+        <w:t>II</w:t>
+      </w:r>
+      <w:r>
+        <w:t>.2 Flow Charts and Diagrams</w:t>
+      </w:r>
+    </w:p>
+    <w:p>
+      <w:pPr>
+        <w:jc w:val="center"/>
+        <w:rPr>
+          <w:lang w:eastAsia="ko-KR"/>
+        </w:rPr>
+      </w:pPr>
+      <w:r>
+        <w:rPr>
+          <w:noProof/>
+          <w:lang w:eastAsia="ko-KR"/>
+        </w:rPr>
+        <w:drawing>
+          <wp:inline distT="0" distB="0" distL="0" distR="0" wp14:anchorId="411D06B1" wp14:editId="11969BA1">
+            <wp:extent cx="3219450" cy="6019800"/>
+            <wp:effectExtent l="0" t="0" r="0" b="0"/>
+            <wp:docPr id="18" name="그림 18"/>
+            <wp:cNvGraphicFramePr>
+              <a:graphicFrameLocks xmlns:a="http://schemas.openxmlformats.org/drawingml/2006/main" noChangeAspect="1"/>
+            </wp:cNvGraphicFramePr>
+            <a:graphic xmlns:a="http://schemas.openxmlformats.org/drawingml/2006/main">
+              <a:graphicData uri="http://schemas.openxmlformats.org/drawingml/2006/picture">
+                <pic:pic xmlns:pic="http://schemas.openxmlformats.org/drawingml/2006/picture">
+                  <pic:nvPicPr>
+                    <pic:cNvPr id="18" name="Untitled Diagram (5).png"/>
+                    <pic:cNvPicPr/>
+                  </pic:nvPicPr>
+                  <pic:blipFill>
+                    <a:blip r:embed="rId10">
+                      <a:extLst>
+                        <a:ext uri="{28A0092B-C50C-407E-A947-70E740481C1C}">
+                          <a14:useLocalDpi xmlns:a14="http://schemas.microsoft.com/office/drawing/2010/main" val="0"/>
+                        </a:ext>
+                      </a:extLst>
+                    </a:blip>
+                    <a:stretch>
+                      <a:fillRect/>
+                    </a:stretch>
+                  </pic:blipFill>
+                  <pic:spPr>
+                    <a:xfrm>
+                      <a:off x="0" y="0"/>
+                      <a:ext cx="3219450" cy="6019800"/>
+                    </a:xfrm>
+                    <a:prstGeom prst="rect">
+                      <a:avLst/>
+                    </a:prstGeom>
+                  </pic:spPr>
+                </pic:pic>
+              </a:graphicData>
+            </a:graphic>
+          </wp:inline>
+        </w:drawing>
+      </w:r>
+    </w:p>
+    <w:p>
+      <w:pPr>
+        <w:jc w:val="center"/>
+        <w:rPr>
+          <w:lang w:eastAsia="ko-KR"/>
+        </w:rPr>
+      </w:pPr>
+      <w:r>
+        <w:rPr>
+          <w:rFonts w:hint="eastAsia"/>
+          <w:lang w:eastAsia="ko-KR"/>
+        </w:rPr>
+        <w:t>-</w:t>
+      </w:r>
+      <w:r>
+        <w:rPr>
+          <w:lang w:eastAsia="ko-KR"/>
+        </w:rPr>
+        <w:t xml:space="preserve"> Figure 2. </w:t>
+      </w:r>
+      <w:proofErr w:type="gramStart"/>
+      <w:r>
+        <w:rPr>
+          <w:lang w:eastAsia="ko-KR"/>
+        </w:rPr>
+        <w:t>sign</w:t>
+      </w:r>
+      <w:proofErr w:type="gramEnd"/>
+      <w:r>
+        <w:rPr>
+          <w:lang w:eastAsia="ko-KR"/>
+        </w:rPr>
+        <w:t xml:space="preserve"> in/up flow chart -</w:t>
+      </w:r>
+    </w:p>
+    <w:p>
+      <w:pPr>
+        <w:jc w:val="center"/>
+        <w:rPr>
+          <w:lang w:eastAsia="ko-KR"/>
+        </w:rPr>
+      </w:pPr>
+    </w:p>
+    <w:p>
+      <w:pPr>
+        <w:jc w:val="center"/>
+        <w:rPr>
+          <w:lang w:eastAsia="ko-KR"/>
+        </w:rPr>
+      </w:pPr>
+      <w:r>
+        <w:rPr>
+          <w:rFonts w:hint="eastAsia"/>
+          <w:noProof/>
+          <w:lang w:eastAsia="ko-KR"/>
+        </w:rPr>
+        <w:lastRenderedPageBreak/>
+        <w:drawing>
+          <wp:inline distT="0" distB="0" distL="0" distR="0" wp14:anchorId="59DD3578" wp14:editId="16592F76">
+            <wp:extent cx="4497325" cy="5320145"/>
+            <wp:effectExtent l="0" t="0" r="0" b="0"/>
+            <wp:docPr id="17" name="그림 17"/>
+            <wp:cNvGraphicFramePr>
+              <a:graphicFrameLocks xmlns:a="http://schemas.openxmlformats.org/drawingml/2006/main" noChangeAspect="1"/>
+            </wp:cNvGraphicFramePr>
+            <a:graphic xmlns:a="http://schemas.openxmlformats.org/drawingml/2006/main">
+              <a:graphicData uri="http://schemas.openxmlformats.org/drawingml/2006/picture">
+                <pic:pic xmlns:pic="http://schemas.openxmlformats.org/drawingml/2006/picture">
+                  <pic:nvPicPr>
+                    <pic:cNvPr id="17" name="Untitled Diagram (4).png"/>
+                    <pic:cNvPicPr/>
+                  </pic:nvPicPr>
+                  <pic:blipFill>
+                    <a:blip r:embed="rId11">
+                      <a:extLst>
+                        <a:ext uri="{28A0092B-C50C-407E-A947-70E740481C1C}">
+                          <a14:useLocalDpi xmlns:a14="http://schemas.microsoft.com/office/drawing/2010/main" val="0"/>
+                        </a:ext>
+                      </a:extLst>
+                    </a:blip>
+                    <a:stretch>
+                      <a:fillRect/>
+                    </a:stretch>
+                  </pic:blipFill>
+                  <pic:spPr>
+                    <a:xfrm>
+                      <a:off x="0" y="0"/>
+                      <a:ext cx="4516735" cy="5343106"/>
+                    </a:xfrm>
+                    <a:prstGeom prst="rect">
+                      <a:avLst/>
+                    </a:prstGeom>
+                  </pic:spPr>
+                </pic:pic>
+              </a:graphicData>
+            </a:graphic>
+          </wp:inline>
+        </w:drawing>
+      </w:r>
+    </w:p>
+    <w:p>
+      <w:pPr>
+        <w:jc w:val="center"/>
+        <w:rPr>
+          <w:lang w:eastAsia="ko-KR"/>
+        </w:rPr>
+      </w:pPr>
+      <w:r>
+        <w:rPr>
+          <w:rFonts w:hint="eastAsia"/>
+          <w:lang w:eastAsia="ko-KR"/>
+        </w:rPr>
+        <w:t xml:space="preserve">- </w:t>
+      </w:r>
+      <w:r>
+        <w:rPr>
+          <w:lang w:eastAsia="ko-KR"/>
+        </w:rPr>
+        <w:t xml:space="preserve">Figure 3. </w:t>
+      </w:r>
+      <w:proofErr w:type="gramStart"/>
+      <w:r>
+        <w:rPr>
+          <w:rFonts w:hint="eastAsia"/>
+          <w:lang w:eastAsia="ko-KR"/>
+        </w:rPr>
+        <w:t>change</w:t>
+      </w:r>
+      <w:proofErr w:type="gramEnd"/>
+      <w:r>
+        <w:rPr>
+          <w:rFonts w:hint="eastAsia"/>
+          <w:lang w:eastAsia="ko-KR"/>
+        </w:rPr>
+        <w:t xml:space="preserve"> status flow chart -</w:t>
+      </w:r>
+    </w:p>
+    <w:p>
+      <w:pPr>
+        <w:jc w:val="center"/>
+        <w:rPr>
+          <w:lang w:eastAsia="ko-KR"/>
+        </w:rPr>
+      </w:pPr>
+    </w:p>
+    <w:p>
+      <w:pPr>
+        <w:jc w:val="center"/>
+        <w:rPr>
+          <w:lang w:eastAsia="ko-KR"/>
+        </w:rPr>
+      </w:pPr>
+    </w:p>
+    <w:p>
+      <w:pPr>
+        <w:jc w:val="center"/>
+        <w:rPr>
+          <w:lang w:eastAsia="ko-KR"/>
+        </w:rPr>
+      </w:pPr>
+    </w:p>
+    <w:p>
+      <w:pPr>
+        <w:jc w:val="center"/>
+        <w:rPr>
+          <w:lang w:eastAsia="ko-KR"/>
+        </w:rPr>
+      </w:pPr>
+      <w:r>
+        <w:rPr>
+          <w:rFonts w:hint="eastAsia"/>
+          <w:noProof/>
+          <w:lang w:eastAsia="ko-KR"/>
+        </w:rPr>
+        <w:lastRenderedPageBreak/>
+        <w:drawing>
+          <wp:inline distT="0" distB="0" distL="0" distR="0" wp14:anchorId="767E86CC" wp14:editId="6F064481">
+            <wp:extent cx="6691630" cy="3752603"/>
+            <wp:effectExtent l="0" t="0" r="0" b="635"/>
+            <wp:docPr id="3" name="그림 3"/>
+            <wp:cNvGraphicFramePr>
+              <a:graphicFrameLocks xmlns:a="http://schemas.openxmlformats.org/drawingml/2006/main" noChangeAspect="1"/>
+            </wp:cNvGraphicFramePr>
+            <a:graphic xmlns:a="http://schemas.openxmlformats.org/drawingml/2006/main">
+              <a:graphicData uri="http://schemas.openxmlformats.org/drawingml/2006/picture">
+                <pic:pic xmlns:pic="http://schemas.openxmlformats.org/drawingml/2006/picture">
+                  <pic:nvPicPr>
+                    <pic:cNvPr id="3" name="Untitled Diagram.png"/>
+                    <pic:cNvPicPr/>
+                  </pic:nvPicPr>
+                  <pic:blipFill>
+                    <a:blip r:embed="rId12">
+                      <a:extLst>
+                        <a:ext uri="{28A0092B-C50C-407E-A947-70E740481C1C}">
+                          <a14:useLocalDpi xmlns:a14="http://schemas.microsoft.com/office/drawing/2010/main" val="0"/>
+                        </a:ext>
+                      </a:extLst>
+                    </a:blip>
+                    <a:stretch>
+                      <a:fillRect/>
+                    </a:stretch>
+                  </pic:blipFill>
+                  <pic:spPr>
+                    <a:xfrm>
+                      <a:off x="0" y="0"/>
+                      <a:ext cx="6707559" cy="3761536"/>
+                    </a:xfrm>
+                    <a:prstGeom prst="rect">
+                      <a:avLst/>
+                    </a:prstGeom>
+                  </pic:spPr>
+                </pic:pic>
+              </a:graphicData>
+            </a:graphic>
+          </wp:inline>
+        </w:drawing>
+      </w:r>
+    </w:p>
+    <w:p>
+      <w:pPr>
+        <w:jc w:val="center"/>
+        <w:rPr>
+          <w:lang w:eastAsia="ko-KR"/>
+        </w:rPr>
+      </w:pPr>
+      <w:r>
+        <w:rPr>
+          <w:rFonts w:hint="eastAsia"/>
+          <w:lang w:eastAsia="ko-KR"/>
+        </w:rPr>
+        <w:t xml:space="preserve">- </w:t>
+      </w:r>
+      <w:r>
+        <w:rPr>
+          <w:lang w:eastAsia="ko-KR"/>
+        </w:rPr>
+        <w:t xml:space="preserve">Figure 4. </w:t>
+      </w:r>
+      <w:proofErr w:type="gramStart"/>
+      <w:r>
+        <w:rPr>
+          <w:rFonts w:hint="eastAsia"/>
+          <w:lang w:eastAsia="ko-KR"/>
+        </w:rPr>
+        <w:t>state</w:t>
+      </w:r>
+      <w:proofErr w:type="gramEnd"/>
+      <w:r>
+        <w:rPr>
+          <w:rFonts w:hint="eastAsia"/>
+          <w:lang w:eastAsia="ko-KR"/>
+        </w:rPr>
+        <w:t xml:space="preserve"> </w:t>
+      </w:r>
+      <w:r>
+        <w:rPr>
+          <w:lang w:eastAsia="ko-KR"/>
+        </w:rPr>
+        <w:t>transition diagram -</w:t>
+      </w:r>
+    </w:p>
+    <w:p>
+      <w:pPr>
+        <w:jc w:val="center"/>
+      </w:pPr>
+      <w:r>
+        <w:rPr>
+          <w:noProof/>
+          <w:lang w:eastAsia="ko-KR"/>
+        </w:rPr>
+        <w:lastRenderedPageBreak/>
+        <w:drawing>
+          <wp:inline distT="0" distB="0" distL="0" distR="0" wp14:anchorId="5E7F0791" wp14:editId="4A522582">
+            <wp:extent cx="5943600" cy="5086985"/>
+            <wp:effectExtent l="0" t="0" r="0" b="0"/>
+            <wp:docPr id="9" name="그림 9"/>
+            <wp:cNvGraphicFramePr>
+              <a:graphicFrameLocks xmlns:a="http://schemas.openxmlformats.org/drawingml/2006/main" noChangeAspect="1"/>
+            </wp:cNvGraphicFramePr>
+            <a:graphic xmlns:a="http://schemas.openxmlformats.org/drawingml/2006/main">
+              <a:graphicData uri="http://schemas.openxmlformats.org/drawingml/2006/picture">
+                <pic:pic xmlns:pic="http://schemas.openxmlformats.org/drawingml/2006/picture">
+                  <pic:nvPicPr>
+                    <pic:cNvPr id="1" name=""/>
+                    <pic:cNvPicPr/>
+                  </pic:nvPicPr>
+                  <pic:blipFill>
+                    <a:blip r:embed="rId13"/>
+                    <a:stretch>
+                      <a:fillRect/>
+                    </a:stretch>
+                  </pic:blipFill>
+                  <pic:spPr>
+                    <a:xfrm>
+                      <a:off x="0" y="0"/>
+                      <a:ext cx="5943600" cy="5086985"/>
+                    </a:xfrm>
+                    <a:prstGeom prst="rect">
+                      <a:avLst/>
+                    </a:prstGeom>
+                  </pic:spPr>
+                </pic:pic>
+              </a:graphicData>
+            </a:graphic>
+          </wp:inline>
+        </w:drawing>
+      </w:r>
+    </w:p>
+    <w:p>
+      <w:pPr>
+        <w:jc w:val="center"/>
+        <w:rPr>
+          <w:lang w:eastAsia="ko-KR"/>
+        </w:rPr>
+      </w:pPr>
+      <w:r>
+        <w:rPr>
+          <w:rFonts w:hint="eastAsia"/>
+          <w:lang w:eastAsia="ko-KR"/>
+        </w:rPr>
+        <w:t xml:space="preserve">- </w:t>
+      </w:r>
+      <w:r>
+        <w:rPr>
+          <w:lang w:eastAsia="ko-KR"/>
+        </w:rPr>
+        <w:t xml:space="preserve">Figure 5. </w:t>
+      </w:r>
+      <w:proofErr w:type="gramStart"/>
+      <w:r>
+        <w:rPr>
+          <w:rFonts w:hint="eastAsia"/>
+          <w:lang w:eastAsia="ko-KR"/>
+        </w:rPr>
+        <w:t>sign</w:t>
+      </w:r>
+      <w:proofErr w:type="gramEnd"/>
+      <w:r>
+        <w:rPr>
+          <w:rFonts w:hint="eastAsia"/>
+          <w:lang w:eastAsia="ko-KR"/>
+        </w:rPr>
+        <w:t xml:space="preserve"> in sequence diagram -</w:t>
+      </w:r>
+    </w:p>
+    <w:p>
+      <w:pPr>
+        <w:jc w:val="center"/>
+      </w:pPr>
+      <w:r>
+        <w:rPr>
+          <w:noProof/>
+          <w:lang w:eastAsia="ko-KR"/>
+        </w:rPr>
+        <w:lastRenderedPageBreak/>
+        <w:drawing>
+          <wp:inline distT="0" distB="0" distL="0" distR="0" wp14:anchorId="4C75D247" wp14:editId="5F10D6C4">
+            <wp:extent cx="5867400" cy="6096000"/>
+            <wp:effectExtent l="0" t="0" r="0" b="0"/>
+            <wp:docPr id="10" name="그림 10"/>
+            <wp:cNvGraphicFramePr>
+              <a:graphicFrameLocks xmlns:a="http://schemas.openxmlformats.org/drawingml/2006/main" noChangeAspect="1"/>
+            </wp:cNvGraphicFramePr>
+            <a:graphic xmlns:a="http://schemas.openxmlformats.org/drawingml/2006/main">
+              <a:graphicData uri="http://schemas.openxmlformats.org/drawingml/2006/picture">
+                <pic:pic xmlns:pic="http://schemas.openxmlformats.org/drawingml/2006/picture">
+                  <pic:nvPicPr>
+                    <pic:cNvPr id="1" name=""/>
+                    <pic:cNvPicPr/>
+                  </pic:nvPicPr>
+                  <pic:blipFill>
+                    <a:blip r:embed="rId14"/>
+                    <a:stretch>
+                      <a:fillRect/>
+                    </a:stretch>
+                  </pic:blipFill>
+                  <pic:spPr>
+                    <a:xfrm>
+                      <a:off x="0" y="0"/>
+                      <a:ext cx="5867400" cy="6096000"/>
+                    </a:xfrm>
+                    <a:prstGeom prst="rect">
+                      <a:avLst/>
+                    </a:prstGeom>
+                  </pic:spPr>
+                </pic:pic>
+              </a:graphicData>
+            </a:graphic>
+          </wp:inline>
+        </w:drawing>
+      </w:r>
+    </w:p>
+    <w:p>
+      <w:pPr>
+        <w:jc w:val="center"/>
+        <w:rPr>
+          <w:lang w:eastAsia="ko-KR"/>
+        </w:rPr>
+      </w:pPr>
+      <w:r>
+        <w:rPr>
+          <w:rFonts w:hint="eastAsia"/>
+          <w:lang w:eastAsia="ko-KR"/>
+        </w:rPr>
+        <w:t xml:space="preserve">- </w:t>
+      </w:r>
+      <w:r>
+        <w:rPr>
+          <w:lang w:eastAsia="ko-KR"/>
+        </w:rPr>
+        <w:t xml:space="preserve">Figure 6. </w:t>
+      </w:r>
+      <w:proofErr w:type="gramStart"/>
+      <w:r>
+        <w:rPr>
+          <w:rFonts w:hint="eastAsia"/>
+          <w:lang w:eastAsia="ko-KR"/>
+        </w:rPr>
+        <w:t>sign</w:t>
+      </w:r>
+      <w:proofErr w:type="gramEnd"/>
+      <w:r>
+        <w:rPr>
+          <w:rFonts w:hint="eastAsia"/>
+          <w:lang w:eastAsia="ko-KR"/>
+        </w:rPr>
+        <w:t xml:space="preserve"> up sequence diagram -</w:t>
+      </w:r>
+    </w:p>
+    <w:p>
+      <w:pPr>
+        <w:jc w:val="center"/>
+      </w:pPr>
+      <w:r>
+        <w:rPr>
+          <w:noProof/>
+          <w:lang w:eastAsia="ko-KR"/>
+        </w:rPr>
+        <w:lastRenderedPageBreak/>
+        <w:drawing>
+          <wp:inline distT="0" distB="0" distL="0" distR="0" wp14:anchorId="240C0967" wp14:editId="7CD172FB">
+            <wp:extent cx="5943600" cy="2986405"/>
+            <wp:effectExtent l="0" t="0" r="0" b="4445"/>
+            <wp:docPr id="11" name="그림 11"/>
+            <wp:cNvGraphicFramePr>
+              <a:graphicFrameLocks xmlns:a="http://schemas.openxmlformats.org/drawingml/2006/main" noChangeAspect="1"/>
+            </wp:cNvGraphicFramePr>
+            <a:graphic xmlns:a="http://schemas.openxmlformats.org/drawingml/2006/main">
+              <a:graphicData uri="http://schemas.openxmlformats.org/drawingml/2006/picture">
+                <pic:pic xmlns:pic="http://schemas.openxmlformats.org/drawingml/2006/picture">
+                  <pic:nvPicPr>
+                    <pic:cNvPr id="1" name=""/>
+                    <pic:cNvPicPr/>
+                  </pic:nvPicPr>
+                  <pic:blipFill>
+                    <a:blip r:embed="rId15"/>
+                    <a:stretch>
+                      <a:fillRect/>
+                    </a:stretch>
+                  </pic:blipFill>
+                  <pic:spPr>
+                    <a:xfrm>
+                      <a:off x="0" y="0"/>
+                      <a:ext cx="5943600" cy="2986405"/>
+                    </a:xfrm>
+                    <a:prstGeom prst="rect">
+                      <a:avLst/>
+                    </a:prstGeom>
+                  </pic:spPr>
+                </pic:pic>
+              </a:graphicData>
+            </a:graphic>
+          </wp:inline>
+        </w:drawing>
+      </w:r>
+    </w:p>
+    <w:p>
+      <w:pPr>
+        <w:jc w:val="center"/>
+        <w:rPr>
+          <w:lang w:eastAsia="ko-KR"/>
+        </w:rPr>
+      </w:pPr>
+      <w:r>
+        <w:rPr>
+          <w:rFonts w:hint="eastAsia"/>
+          <w:lang w:eastAsia="ko-KR"/>
+        </w:rPr>
+        <w:t>-</w:t>
+      </w:r>
+      <w:r>
+        <w:rPr>
+          <w:lang w:eastAsia="ko-KR"/>
+        </w:rPr>
+        <w:t xml:space="preserve"> Figure 7. </w:t>
+      </w:r>
+      <w:proofErr w:type="gramStart"/>
+      <w:r>
+        <w:rPr>
+          <w:lang w:eastAsia="ko-KR"/>
+        </w:rPr>
+        <w:t>message</w:t>
+      </w:r>
+      <w:proofErr w:type="gramEnd"/>
+      <w:r>
+        <w:rPr>
+          <w:rFonts w:hint="eastAsia"/>
+          <w:lang w:eastAsia="ko-KR"/>
+        </w:rPr>
+        <w:t xml:space="preserve"> </w:t>
+      </w:r>
+      <w:r>
+        <w:rPr>
+          <w:lang w:eastAsia="ko-KR"/>
+        </w:rPr>
+        <w:t>send sequence diagram -</w:t>
+      </w:r>
+    </w:p>
+    <w:p>
+      <w:pPr>
+        <w:jc w:val="center"/>
+        <w:rPr>
+          <w:lang w:eastAsia="ko-KR"/>
+        </w:rPr>
+      </w:pPr>
+    </w:p>
+    <w:p>
+      <w:pPr>
+        <w:jc w:val="center"/>
+        <w:rPr>
+          <w:lang w:eastAsia="ko-KR"/>
+        </w:rPr>
+      </w:pPr>
+    </w:p>
+    <w:p>
+      <w:pPr>
+        <w:jc w:val="center"/>
+        <w:rPr>
+          <w:lang w:eastAsia="ko-KR"/>
+        </w:rPr>
+      </w:pPr>
+    </w:p>
+    <w:p>
+      <w:pPr>
+        <w:jc w:val="center"/>
+        <w:rPr>
+          <w:lang w:eastAsia="ko-KR"/>
+        </w:rPr>
+      </w:pPr>
+    </w:p>
+    <w:p>
+      <w:pPr>
+        <w:jc w:val="center"/>
+      </w:pPr>
+      <w:r>
+        <w:rPr>
+          <w:noProof/>
+          <w:lang w:eastAsia="ko-KR"/>
+        </w:rPr>
+        <w:drawing>
+          <wp:inline distT="0" distB="0" distL="0" distR="0" wp14:anchorId="0A34FABA" wp14:editId="2D8368A5">
+            <wp:extent cx="5943600" cy="3237230"/>
+            <wp:effectExtent l="0" t="0" r="0" b="1270"/>
+            <wp:docPr id="13" name="그림 13"/>
+            <wp:cNvGraphicFramePr>
+              <a:graphicFrameLocks xmlns:a="http://schemas.openxmlformats.org/drawingml/2006/main" noChangeAspect="1"/>
+            </wp:cNvGraphicFramePr>
+            <a:graphic xmlns:a="http://schemas.openxmlformats.org/drawingml/2006/main">
+              <a:graphicData uri="http://schemas.openxmlformats.org/drawingml/2006/picture">
+                <pic:pic xmlns:pic="http://schemas.openxmlformats.org/drawingml/2006/picture">
+                  <pic:nvPicPr>
+                    <pic:cNvPr id="1" name=""/>
+                    <pic:cNvPicPr/>
+                  </pic:nvPicPr>
+                  <pic:blipFill>
+                    <a:blip r:embed="rId16"/>
+                    <a:stretch>
+                      <a:fillRect/>
+                    </a:stretch>
+                  </pic:blipFill>
+                  <pic:spPr>
+                    <a:xfrm>
+                      <a:off x="0" y="0"/>
+                      <a:ext cx="5943600" cy="3237230"/>
+                    </a:xfrm>
+                    <a:prstGeom prst="rect">
+                      <a:avLst/>
+                    </a:prstGeom>
+                  </pic:spPr>
+                </pic:pic>
+              </a:graphicData>
+            </a:graphic>
+          </wp:inline>
+        </w:drawing>
+      </w:r>
+    </w:p>
+    <w:p>
+      <w:pPr>
+        <w:jc w:val="center"/>
+        <w:rPr>
+          <w:lang w:eastAsia="ko-KR"/>
+        </w:rPr>
+      </w:pPr>
+      <w:r>
+        <w:rPr>
+          <w:rFonts w:hint="eastAsia"/>
+          <w:lang w:eastAsia="ko-KR"/>
+        </w:rPr>
+        <w:t xml:space="preserve">- </w:t>
+      </w:r>
+      <w:r>
+        <w:rPr>
+          <w:lang w:eastAsia="ko-KR"/>
+        </w:rPr>
+        <w:t xml:space="preserve">Figure 8. </w:t>
+      </w:r>
+      <w:proofErr w:type="gramStart"/>
+      <w:r>
+        <w:rPr>
+          <w:rFonts w:hint="eastAsia"/>
+          <w:lang w:eastAsia="ko-KR"/>
+        </w:rPr>
+        <w:t>message</w:t>
+      </w:r>
+      <w:proofErr w:type="gramEnd"/>
+      <w:r>
+        <w:rPr>
+          <w:rFonts w:hint="eastAsia"/>
+          <w:lang w:eastAsia="ko-KR"/>
+        </w:rPr>
+        <w:t xml:space="preserve"> send(</w:t>
+      </w:r>
+      <w:proofErr w:type="spellStart"/>
+      <w:r>
+        <w:rPr>
+          <w:rFonts w:hint="eastAsia"/>
+          <w:lang w:eastAsia="ko-KR"/>
+        </w:rPr>
+        <w:t>offline&amp;busy</w:t>
+      </w:r>
+      <w:proofErr w:type="spellEnd"/>
+      <w:r>
+        <w:rPr>
+          <w:rFonts w:hint="eastAsia"/>
+          <w:lang w:eastAsia="ko-KR"/>
+        </w:rPr>
+        <w:t>-&gt;online) -</w:t>
+      </w:r>
+    </w:p>
+    <w:p>
+      <w:pPr>
+        <w:pStyle w:val="2"/>
+      </w:pPr>
+      <w:r>
+        <w:lastRenderedPageBreak/>
+        <w:t>II</w:t>
+      </w:r>
+      <w:r>
+        <w:t>.3 Class Relationships</w:t>
+      </w:r>
+      <w:bookmarkEnd w:id="13"/>
+    </w:p>
+    <w:p>
+      <w:pPr>
+        <w:jc w:val="center"/>
+      </w:pPr>
+      <w:r>
+        <w:rPr>
+          <w:noProof/>
+          <w:lang w:eastAsia="ko-KR"/>
+        </w:rPr>
+        <w:drawing>
+          <wp:inline distT="0" distB="0" distL="0" distR="0" wp14:anchorId="255248D3" wp14:editId="60C09A0C">
+            <wp:extent cx="4772025" cy="2276475"/>
+            <wp:effectExtent l="0" t="0" r="9525" b="9525"/>
+            <wp:docPr id="20" name="그림 20"/>
+            <wp:cNvGraphicFramePr>
+              <a:graphicFrameLocks xmlns:a="http://schemas.openxmlformats.org/drawingml/2006/main" noChangeAspect="1"/>
+            </wp:cNvGraphicFramePr>
+            <a:graphic xmlns:a="http://schemas.openxmlformats.org/drawingml/2006/main">
+              <a:graphicData uri="http://schemas.openxmlformats.org/drawingml/2006/picture">
+                <pic:pic xmlns:pic="http://schemas.openxmlformats.org/drawingml/2006/picture">
+                  <pic:nvPicPr>
+                    <pic:cNvPr id="20" name="Untitled Diagram (6).png"/>
+                    <pic:cNvPicPr/>
+                  </pic:nvPicPr>
+                  <pic:blipFill>
+                    <a:blip r:embed="rId17">
+                      <a:extLst>
+                        <a:ext uri="{28A0092B-C50C-407E-A947-70E740481C1C}">
+                          <a14:useLocalDpi xmlns:a14="http://schemas.microsoft.com/office/drawing/2010/main" val="0"/>
+                        </a:ext>
+                      </a:extLst>
+                    </a:blip>
+                    <a:stretch>
+                      <a:fillRect/>
+                    </a:stretch>
+                  </pic:blipFill>
+                  <pic:spPr>
+                    <a:xfrm>
+                      <a:off x="0" y="0"/>
+                      <a:ext cx="4772025" cy="2276475"/>
+                    </a:xfrm>
+                    <a:prstGeom prst="rect">
+                      <a:avLst/>
+                    </a:prstGeom>
+                  </pic:spPr>
+                </pic:pic>
+              </a:graphicData>
+            </a:graphic>
+          </wp:inline>
+        </w:drawing>
+      </w:r>
+    </w:p>
+    <w:p>
+      <w:pPr>
+        <w:jc w:val="center"/>
+        <w:rPr>
+          <w:lang w:eastAsia="ko-KR"/>
+        </w:rPr>
+      </w:pPr>
+      <w:r>
+        <w:rPr>
+          <w:rFonts w:hint="eastAsia"/>
+          <w:lang w:eastAsia="ko-KR"/>
+        </w:rPr>
+        <w:t>- Figure 9. Class Relationships -</w:t>
+      </w:r>
+    </w:p>
+    <w:p/>
+    <w:p>
+      <w:pPr>
+        <w:pStyle w:val="2"/>
+      </w:pPr>
+      <w:bookmarkStart w:id="14" w:name="_Toc511353398"/>
+      <w:r>
+        <w:t>II</w:t>
+      </w:r>
+      <w:r>
+        <w:t>.4 Database Schema</w:t>
+      </w:r>
+      <w:bookmarkEnd w:id="14"/>
+    </w:p>
+    <w:p>
+      <w:pPr>
+        <w:jc w:val="center"/>
+      </w:pPr>
+      <w:r>
+        <w:rPr>
+          <w:noProof/>
+          <w:lang w:eastAsia="ko-KR"/>
+        </w:rPr>
+        <w:drawing>
+          <wp:inline distT="0" distB="0" distL="0" distR="0" wp14:anchorId="57E29E91" wp14:editId="2BEA0335">
+            <wp:extent cx="5286375" cy="1562100"/>
+            <wp:effectExtent l="0" t="0" r="9525" b="0"/>
+            <wp:docPr id="19" name="그림 19"/>
+            <wp:cNvGraphicFramePr>
+              <a:graphicFrameLocks xmlns:a="http://schemas.openxmlformats.org/drawingml/2006/main" noChangeAspect="1"/>
+            </wp:cNvGraphicFramePr>
+            <a:graphic xmlns:a="http://schemas.openxmlformats.org/drawingml/2006/main">
+              <a:graphicData uri="http://schemas.openxmlformats.org/drawingml/2006/picture">
+                <pic:pic xmlns:pic="http://schemas.openxmlformats.org/drawingml/2006/picture">
+                  <pic:nvPicPr>
+                    <pic:cNvPr id="1" name=""/>
+                    <pic:cNvPicPr/>
+                  </pic:nvPicPr>
+                  <pic:blipFill>
+                    <a:blip r:embed="rId18"/>
+                    <a:stretch>
+                      <a:fillRect/>
+                    </a:stretch>
+                  </pic:blipFill>
+                  <pic:spPr>
+                    <a:xfrm>
+                      <a:off x="0" y="0"/>
+                      <a:ext cx="5286375" cy="1562100"/>
+                    </a:xfrm>
+                    <a:prstGeom prst="rect">
+                      <a:avLst/>
+                    </a:prstGeom>
+                  </pic:spPr>
+                </pic:pic>
+              </a:graphicData>
+            </a:graphic>
+          </wp:inline>
+        </w:drawing>
+      </w:r>
+    </w:p>
+    <w:p>
+      <w:pPr>
+        <w:jc w:val="center"/>
+        <w:rPr>
+          <w:lang w:eastAsia="ko-KR"/>
+        </w:rPr>
+      </w:pPr>
+      <w:r>
+        <w:rPr>
+          <w:rFonts w:hint="eastAsia"/>
+          <w:lang w:eastAsia="ko-KR"/>
+        </w:rPr>
+        <w:t>- Figure 10. Database Schema -</w:t>
+      </w:r>
+    </w:p>
+    <w:p>
+      <w:pPr>
+        <w:ind w:firstLine="105"/>
+        <w:rPr>
+          <w:lang w:eastAsia="ko-KR"/>
+        </w:rPr>
+      </w:pPr>
+      <w:r>
+        <w:rPr>
+          <w:lang w:eastAsia="ko-KR"/>
+        </w:rPr>
+        <w:t xml:space="preserve">In </w:t>
+      </w:r>
+      <w:proofErr w:type="spellStart"/>
+      <w:r>
+        <w:rPr>
+          <w:lang w:eastAsia="ko-KR"/>
+        </w:rPr>
+        <w:t>UserProfile</w:t>
+      </w:r>
+      <w:proofErr w:type="spellEnd"/>
+      <w:r>
+        <w:rPr>
+          <w:lang w:eastAsia="ko-KR"/>
+        </w:rPr>
+        <w:t xml:space="preserve">, user id is primary key. So user’s id must not be overlapped. Also there is name which is used in chat room. User password is stored as encrypted plain </w:t>
+      </w:r>
+      <w:proofErr w:type="gramStart"/>
+      <w:r>
+        <w:rPr>
+          <w:lang w:eastAsia="ko-KR"/>
+        </w:rPr>
+        <w:t>text(</w:t>
+      </w:r>
+      <w:proofErr w:type="gramEnd"/>
+      <w:r>
+        <w:rPr>
+          <w:lang w:eastAsia="ko-KR"/>
+        </w:rPr>
+        <w:t>by sha-256) for information security issue. User status is also in database. If user changes status, database must be updated. The last one, index indicates how much this user has read the message.</w:t>
+      </w:r>
+    </w:p>
+    <w:p>
+      <w:pPr>
+        <w:ind w:firstLine="105"/>
+        <w:rPr>
+          <w:lang w:eastAsia="ko-KR"/>
+        </w:rPr>
+      </w:pPr>
+      <w:proofErr w:type="spellStart"/>
+      <w:r>
+        <w:rPr>
+          <w:lang w:eastAsia="ko-KR"/>
+        </w:rPr>
+        <w:t>MessageBox</w:t>
+      </w:r>
+      <w:proofErr w:type="spellEnd"/>
+      <w:r>
+        <w:rPr>
+          <w:lang w:eastAsia="ko-KR"/>
+        </w:rPr>
+        <w:t xml:space="preserve"> has all messages which clients send. All messages have unique </w:t>
+      </w:r>
+      <w:proofErr w:type="gramStart"/>
+      <w:r>
+        <w:rPr>
+          <w:lang w:eastAsia="ko-KR"/>
+        </w:rPr>
+        <w:t>index(</w:t>
+      </w:r>
+      <w:proofErr w:type="gramEnd"/>
+      <w:r>
+        <w:rPr>
+          <w:lang w:eastAsia="ko-KR"/>
+        </w:rPr>
+        <w:t>in order) and it is a yardstick of read or unread. And also all messages have to include the time stamp when it is sent.</w:t>
+      </w:r>
+    </w:p>
+    <w:p/>
     <w:p>
       <w:pPr>
         <w:pStyle w:val="1"/>
@@ -1172,7 +2501,7 @@
           <w:lang w:eastAsia="ko-KR"/>
         </w:rPr>
       </w:pPr>
-      <w:bookmarkStart w:id="5" w:name="_Toc510012500"/>
+      <w:bookmarkStart w:id="15" w:name="_Toc511353399"/>
       <w:r>
         <w:rPr>
           <w:rFonts w:asciiTheme="minorHAnsi" w:eastAsia="나눔바른고딕" w:hAnsiTheme="minorHAnsi" w:cstheme="minorHAnsi" w:hint="eastAsia"/>
@@ -1187,7 +2516,8 @@
         </w:rPr>
         <w:t>unctionality</w:t>
       </w:r>
-      <w:bookmarkEnd w:id="5"/>
+      <w:bookmarkEnd w:id="12"/>
+      <w:bookmarkEnd w:id="15"/>
     </w:p>
     <w:p>
       <w:pPr>
@@ -1243,7 +2573,7 @@
           <w:szCs w:val="24"/>
           <w:lang w:eastAsia="ko-KR"/>
         </w:rPr>
-        <w:t>(multi thread)</w:t>
+        <w:t>(multithreading)</w:t>
       </w:r>
     </w:p>
     <w:p>
@@ -1291,6 +2621,7 @@
           <w:szCs w:val="24"/>
           <w:lang w:eastAsia="ko-KR"/>
         </w:rPr>
+        <w:lastRenderedPageBreak/>
         <w:t xml:space="preserve">use database </w:t>
       </w:r>
       <w:r>
@@ -1300,25 +2631,7 @@
           <w:szCs w:val="24"/>
           <w:lang w:eastAsia="ko-KR"/>
         </w:rPr>
-        <w:t>when receive</w:t>
-      </w:r>
-      <w:r>
-        <w:rPr>
-          <w:rFonts w:eastAsia="나눔바른고딕" w:cstheme="minorHAnsi"/>
-          <w:sz w:val="24"/>
-          <w:szCs w:val="24"/>
-          <w:lang w:eastAsia="ko-KR"/>
-        </w:rPr>
-        <w:t>s</w:t>
-      </w:r>
-      <w:r>
-        <w:rPr>
-          <w:rFonts w:eastAsia="나눔바른고딕" w:cstheme="minorHAnsi"/>
-          <w:sz w:val="24"/>
-          <w:szCs w:val="24"/>
-          <w:lang w:eastAsia="ko-KR"/>
-        </w:rPr>
-        <w:t xml:space="preserve"> request from client</w:t>
+        <w:t>when receives request from client</w:t>
       </w:r>
     </w:p>
     <w:p>
@@ -1461,19 +2774,8 @@
           <w:szCs w:val="24"/>
           <w:lang w:eastAsia="ko-KR"/>
         </w:rPr>
-        <w:t>chec</w:t>
-      </w:r>
-      <w:r>
-        <w:rPr>
-          <w:rFonts w:eastAsia="나눔바른고딕" w:cstheme="minorHAnsi"/>
-          <w:sz w:val="24"/>
-          <w:szCs w:val="24"/>
-          <w:lang w:eastAsia="ko-KR"/>
-        </w:rPr>
-        <w:t>k all user is read or not</w:t>
-      </w:r>
-      <w:bookmarkStart w:id="6" w:name="_GoBack"/>
-      <w:bookmarkEnd w:id="6"/>
+        <w:t>check all user is read or not</w:t>
+      </w:r>
     </w:p>
     <w:p>
       <w:pPr>
@@ -1578,7 +2880,6 @@
           <w:szCs w:val="24"/>
           <w:lang w:eastAsia="ko-KR"/>
         </w:rPr>
-        <w:lastRenderedPageBreak/>
         <w:t>Client</w:t>
       </w:r>
     </w:p>
@@ -1809,71 +3110,60 @@
           <w:szCs w:val="24"/>
           <w:lang w:eastAsia="ko-KR"/>
         </w:rPr>
+        <w:t>receive unread message when status is changed to online</w:t>
+      </w:r>
+    </w:p>
+    <w:p>
+      <w:pPr>
+        <w:pStyle w:val="a5"/>
+        <w:numPr>
+          <w:ilvl w:val="1"/>
+          <w:numId w:val="6"/>
+        </w:numPr>
+        <w:rPr>
+          <w:rFonts w:eastAsia="나눔바른고딕" w:cstheme="minorHAnsi"/>
+          <w:sz w:val="24"/>
+          <w:szCs w:val="24"/>
+          <w:lang w:eastAsia="ko-KR"/>
+        </w:rPr>
+      </w:pPr>
+      <w:r>
+        <w:rPr>
+          <w:rFonts w:eastAsia="나눔바른고딕" w:cstheme="minorHAnsi"/>
+          <w:sz w:val="24"/>
+          <w:szCs w:val="24"/>
+          <w:lang w:eastAsia="ko-KR"/>
+        </w:rPr>
+        <w:t>load message history</w:t>
+      </w:r>
+    </w:p>
+    <w:p>
+      <w:pPr>
+        <w:pStyle w:val="a5"/>
+        <w:numPr>
+          <w:ilvl w:val="1"/>
+          <w:numId w:val="6"/>
+        </w:numPr>
+        <w:rPr>
+          <w:rFonts w:eastAsia="나눔바른고딕" w:cstheme="minorHAnsi"/>
+          <w:sz w:val="24"/>
+          <w:szCs w:val="24"/>
+          <w:lang w:eastAsia="ko-KR"/>
+        </w:rPr>
+      </w:pPr>
+      <w:r>
+        <w:rPr>
+          <w:rFonts w:eastAsia="나눔바른고딕" w:cstheme="minorHAnsi"/>
+          <w:sz w:val="24"/>
+          <w:szCs w:val="24"/>
+          <w:lang w:eastAsia="ko-KR"/>
+        </w:rPr>
         <w:t>sign out(make status offline)</w:t>
       </w:r>
     </w:p>
-    <w:p>
-      <w:pPr>
-        <w:rPr>
-          <w:rFonts w:eastAsia="나눔바른고딕" w:cstheme="minorHAnsi"/>
-          <w:sz w:val="24"/>
-          <w:szCs w:val="24"/>
-          <w:lang w:eastAsia="ko-KR"/>
-        </w:rPr>
-      </w:pPr>
-    </w:p>
-    <w:p>
-      <w:pPr>
-        <w:pStyle w:val="1"/>
-        <w:rPr>
-          <w:rFonts w:asciiTheme="minorHAnsi" w:eastAsia="나눔바른고딕" w:hAnsiTheme="minorHAnsi" w:cstheme="minorHAnsi"/>
-          <w:lang w:eastAsia="ko-KR"/>
-        </w:rPr>
-      </w:pPr>
-      <w:r>
-        <w:rPr>
-          <w:rFonts w:asciiTheme="minorHAnsi" w:eastAsia="나눔바른고딕" w:hAnsiTheme="minorHAnsi" w:cstheme="minorHAnsi" w:hint="eastAsia"/>
-          <w:lang w:eastAsia="ko-KR"/>
-        </w:rPr>
-        <w:t>R</w:t>
-      </w:r>
-      <w:r>
-        <w:rPr>
-          <w:rFonts w:asciiTheme="minorHAnsi" w:eastAsia="나눔바른고딕" w:hAnsiTheme="minorHAnsi" w:cstheme="minorHAnsi"/>
-          <w:lang w:eastAsia="ko-KR"/>
-        </w:rPr>
-        <w:t>eference</w:t>
-      </w:r>
-    </w:p>
-    <w:p>
-      <w:pPr>
-        <w:rPr>
-          <w:lang w:eastAsia="ko-KR"/>
-        </w:rPr>
-      </w:pPr>
-      <w:r>
-        <w:rPr>
-          <w:lang w:eastAsia="ko-KR"/>
-        </w:rPr>
-        <w:t>The Standard Formula of Java (</w:t>
-      </w:r>
-      <w:proofErr w:type="spellStart"/>
-      <w:r>
-        <w:rPr>
-          <w:lang w:eastAsia="ko-KR"/>
-        </w:rPr>
-        <w:t>NamGoongSung</w:t>
-      </w:r>
-      <w:proofErr w:type="spellEnd"/>
-      <w:r>
-        <w:rPr>
-          <w:lang w:eastAsia="ko-KR"/>
-        </w:rPr>
-        <w:t>, 2016)</w:t>
-      </w:r>
-    </w:p>
+    <w:p/>
     <w:sectPr>
-      <w:footerReference w:type="default" r:id="rId10"/>
+      <w:footerReference w:type="default" r:id="rId19"/>
       <w:pgSz w:w="12240" w:h="15840"/>
       <w:pgMar w:top="1440" w:right="1440" w:bottom="1440" w:left="1440" w:header="720" w:footer="720" w:gutter="0"/>
       <w:cols w:space="720"/>
@@ -1942,7 +3232,7 @@
           <w:rPr>
             <w:noProof/>
           </w:rPr>
-          <w:t>4</w:t>
+          <w:t>2</w:t>
         </w:r>
         <w:r>
           <w:rPr>
@@ -2458,6 +3748,119 @@
       </w:pPr>
     </w:lvl>
   </w:abstractNum>
+  <w:abstractNum w:abstractNumId="5">
+    <w:nsid w:val="6FD454B2"/>
+    <w:multiLevelType w:val="hybridMultilevel"/>
+    <w:tmpl w:val="277AF316"/>
+    <w:lvl w:ilvl="0" w:tplc="8FD4337A">
+      <w:start w:val="1"/>
+      <w:numFmt w:val="bullet"/>
+      <w:lvlText w:val="-"/>
+      <w:lvlJc w:val="left"/>
+      <w:pPr>
+        <w:ind w:left="760" w:hanging="360"/>
+      </w:pPr>
+      <w:rPr>
+        <w:rFonts w:ascii="Calibri" w:eastAsiaTheme="minorEastAsia" w:hAnsi="Calibri" w:cs="Calibri" w:hint="default"/>
+      </w:rPr>
+    </w:lvl>
+    <w:lvl w:ilvl="1" w:tplc="04090003" w:tentative="1">
+      <w:start w:val="1"/>
+      <w:numFmt w:val="bullet"/>
+      <w:lvlText w:val=""/>
+      <w:lvlJc w:val="left"/>
+      <w:pPr>
+        <w:ind w:left="1200" w:hanging="400"/>
+      </w:pPr>
+      <w:rPr>
+        <w:rFonts w:ascii="Wingdings" w:hAnsi="Wingdings" w:hint="default"/>
+      </w:rPr>
+    </w:lvl>
+    <w:lvl w:ilvl="2" w:tplc="04090005" w:tentative="1">
+      <w:start w:val="1"/>
+      <w:numFmt w:val="bullet"/>
+      <w:lvlText w:val=""/>
+      <w:lvlJc w:val="left"/>
+      <w:pPr>
+        <w:ind w:left="1600" w:hanging="400"/>
+      </w:pPr>
+      <w:rPr>
+        <w:rFonts w:ascii="Wingdings" w:hAnsi="Wingdings" w:hint="default"/>
+      </w:rPr>
+    </w:lvl>
+    <w:lvl w:ilvl="3" w:tplc="04090001" w:tentative="1">
+      <w:start w:val="1"/>
+      <w:numFmt w:val="bullet"/>
+      <w:lvlText w:val=""/>
+      <w:lvlJc w:val="left"/>
+      <w:pPr>
+        <w:ind w:left="2000" w:hanging="400"/>
+      </w:pPr>
+      <w:rPr>
+        <w:rFonts w:ascii="Wingdings" w:hAnsi="Wingdings" w:hint="default"/>
+      </w:rPr>
+    </w:lvl>
+    <w:lvl w:ilvl="4" w:tplc="04090003" w:tentative="1">
+      <w:start w:val="1"/>
+      <w:numFmt w:val="bullet"/>
+      <w:lvlText w:val=""/>
+      <w:lvlJc w:val="left"/>
+      <w:pPr>
+        <w:ind w:left="2400" w:hanging="400"/>
+      </w:pPr>
+      <w:rPr>
+        <w:rFonts w:ascii="Wingdings" w:hAnsi="Wingdings" w:hint="default"/>
+      </w:rPr>
+    </w:lvl>
+    <w:lvl w:ilvl="5" w:tplc="04090005" w:tentative="1">
+      <w:start w:val="1"/>
+      <w:numFmt w:val="bullet"/>
+      <w:lvlText w:val=""/>
+      <w:lvlJc w:val="left"/>
+      <w:pPr>
+        <w:ind w:left="2800" w:hanging="400"/>
+      </w:pPr>
+      <w:rPr>
+        <w:rFonts w:ascii="Wingdings" w:hAnsi="Wingdings" w:hint="default"/>
+      </w:rPr>
+    </w:lvl>
+    <w:lvl w:ilvl="6" w:tplc="04090001" w:tentative="1">
+      <w:start w:val="1"/>
+      <w:numFmt w:val="bullet"/>
+      <w:lvlText w:val=""/>
+      <w:lvlJc w:val="left"/>
+      <w:pPr>
+        <w:ind w:left="3200" w:hanging="400"/>
+      </w:pPr>
+      <w:rPr>
+        <w:rFonts w:ascii="Wingdings" w:hAnsi="Wingdings" w:hint="default"/>
+      </w:rPr>
+    </w:lvl>
+    <w:lvl w:ilvl="7" w:tplc="04090003" w:tentative="1">
+      <w:start w:val="1"/>
+      <w:numFmt w:val="bullet"/>
+      <w:lvlText w:val=""/>
+      <w:lvlJc w:val="left"/>
+      <w:pPr>
+        <w:ind w:left="3600" w:hanging="400"/>
+      </w:pPr>
+      <w:rPr>
+        <w:rFonts w:ascii="Wingdings" w:hAnsi="Wingdings" w:hint="default"/>
+      </w:rPr>
+    </w:lvl>
+    <w:lvl w:ilvl="8" w:tplc="04090005" w:tentative="1">
+      <w:start w:val="1"/>
+      <w:numFmt w:val="bullet"/>
+      <w:lvlText w:val=""/>
+      <w:lvlJc w:val="left"/>
+      <w:pPr>
+        <w:ind w:left="4000" w:hanging="400"/>
+      </w:pPr>
+      <w:rPr>
+        <w:rFonts w:ascii="Wingdings" w:hAnsi="Wingdings" w:hint="default"/>
+      </w:rPr>
+    </w:lvl>
+  </w:abstractNum>
   <w:num w:numId="1">
     <w:abstractNumId w:val="3"/>
   </w:num>
@@ -2478,6 +3881,9 @@
   </w:num>
   <w:num w:numId="6">
     <w:abstractNumId w:val="4"/>
+  </w:num>
+  <w:num w:numId="7">
+    <w:abstractNumId w:val="5"/>
   </w:num>
 </w:numbering>
 </file>
@@ -2900,6 +4306,23 @@
       <w:szCs w:val="32"/>
     </w:rPr>
   </w:style>
+  <w:style w:type="paragraph" w:styleId="2">
+    <w:name w:val="heading 2"/>
+    <w:basedOn w:val="a"/>
+    <w:next w:val="a"/>
+    <w:link w:val="2Char"/>
+    <w:uiPriority w:val="9"/>
+    <w:unhideWhenUsed/>
+    <w:qFormat/>
+    <w:rsid w:val="007A1E61"/>
+    <w:pPr>
+      <w:keepNext/>
+      <w:outlineLvl w:val="1"/>
+    </w:pPr>
+    <w:rPr>
+      <w:rFonts w:asciiTheme="majorHAnsi" w:eastAsiaTheme="majorEastAsia" w:hAnsiTheme="majorHAnsi" w:cstheme="majorBidi"/>
+    </w:rPr>
+  </w:style>
   <w:style w:type="character" w:default="1" w:styleId="a0">
     <w:name w:val="Default Paragraph Font"/>
     <w:uiPriority w:val="1"/>
@@ -2952,7 +4375,7 @@
       <w:outlineLvl w:val="9"/>
     </w:pPr>
   </w:style>
-  <w:style w:type="paragraph" w:styleId="2">
+  <w:style w:type="paragraph" w:styleId="20">
     <w:name w:val="toc 2"/>
     <w:basedOn w:val="a"/>
     <w:next w:val="a"/>
@@ -3196,6 +4619,16 @@
         <w:bCs/>
       </w:rPr>
     </w:tblStylePr>
+  </w:style>
+  <w:style w:type="character" w:customStyle="1" w:styleId="2Char">
+    <w:name w:val="제목 2 Char"/>
+    <w:basedOn w:val="a0"/>
+    <w:link w:val="2"/>
+    <w:uiPriority w:val="9"/>
+    <w:rsid w:val="007A1E61"/>
+    <w:rPr>
+      <w:rFonts w:asciiTheme="majorHAnsi" w:eastAsiaTheme="majorEastAsia" w:hAnsiTheme="majorHAnsi" w:cstheme="majorBidi"/>
+    </w:rPr>
   </w:style>
 </w:styles>
 </file>
@@ -3500,7 +4933,7 @@
 </file>
 
 <file path=customXml/itemProps1.xml><?xml version="1.0" encoding="utf-8"?>
-<ds:datastoreItem xmlns:ds="http://schemas.openxmlformats.org/officeDocument/2006/customXml" ds:itemID="{6C28817F-7588-4C67-BF78-3EB4877D8F98}">
+<ds:datastoreItem xmlns:ds="http://schemas.openxmlformats.org/officeDocument/2006/customXml" ds:itemID="{6B18D4FE-D8FD-4937-90FF-D3D7BDF08EF8}">
   <ds:schemaRefs>
     <ds:schemaRef ds:uri="http://schemas.openxmlformats.org/officeDocument/2006/bibliography"/>
   </ds:schemaRefs>

</xml_diff>

<commit_message>
update project design document
</commit_message>
<xml_diff>
--- a/ProjectDesignDocument.docx
+++ b/ProjectDesignDocument.docx
@@ -259,7 +259,7 @@
         </w:rPr>
       </w:pPr>
     </w:p>
-    <w:bookmarkStart w:id="0" w:name="_Toc511353391" w:displacedByCustomXml="next"/>
+    <w:bookmarkStart w:id="0" w:name="_Toc512289448" w:displacedByCustomXml="next"/>
     <w:bookmarkStart w:id="1" w:name="_Toc511318507" w:displacedByCustomXml="next"/>
     <w:sdt>
       <w:sdtPr>
@@ -335,7 +335,7 @@
             </w:rPr>
             <w:fldChar w:fldCharType="separate"/>
           </w:r>
-          <w:hyperlink w:anchor="_Toc511353391" w:history="1">
+          <w:hyperlink w:anchor="_Toc512289448" w:history="1">
             <w:r>
               <w:rPr>
                 <w:rStyle w:val="a6"/>
@@ -363,7 +363,7 @@
                 <w:noProof/>
                 <w:webHidden/>
               </w:rPr>
-              <w:instrText xml:space="preserve"> PAGEREF _Toc511353391 \h </w:instrText>
+              <w:instrText xml:space="preserve"> PAGEREF _Toc512289448 \h </w:instrText>
             </w:r>
             <w:r>
               <w:rPr>
@@ -398,7 +398,7 @@
           <w:pPr>
             <w:pStyle w:val="10"/>
             <w:tabs>
-              <w:tab w:val="left" w:pos="220"/>
+              <w:tab w:val="left" w:pos="440"/>
               <w:tab w:val="right" w:leader="dot" w:pos="9350"/>
             </w:tabs>
             <w:rPr>
@@ -409,7 +409,7 @@
               <w:lang w:eastAsia="ko-KR"/>
             </w:rPr>
           </w:pPr>
-          <w:hyperlink w:anchor="_Toc511353392" w:history="1">
+          <w:hyperlink w:anchor="_Toc512289449" w:history="1">
             <w:r>
               <w:rPr>
                 <w:rStyle w:val="a6"/>
@@ -456,7 +456,7 @@
                 <w:noProof/>
                 <w:webHidden/>
               </w:rPr>
-              <w:instrText xml:space="preserve"> PAGEREF _Toc511353392 \h </w:instrText>
+              <w:instrText xml:space="preserve"> PAGEREF _Toc512289449 \h </w:instrText>
             </w:r>
             <w:r>
               <w:rPr>
@@ -501,7 +501,7 @@
               <w:lang w:eastAsia="ko-KR"/>
             </w:rPr>
           </w:pPr>
-          <w:hyperlink w:anchor="_Toc511353393" w:history="1">
+          <w:hyperlink w:anchor="_Toc512289450" w:history="1">
             <w:r>
               <w:rPr>
                 <w:rStyle w:val="a6"/>
@@ -528,7 +528,7 @@
                 <w:noProof/>
                 <w:webHidden/>
               </w:rPr>
-              <w:instrText xml:space="preserve"> PAGEREF _Toc511353393 \h </w:instrText>
+              <w:instrText xml:space="preserve"> PAGEREF _Toc512289450 \h </w:instrText>
             </w:r>
             <w:r>
               <w:rPr>
@@ -573,7 +573,7 @@
               <w:lang w:eastAsia="ko-KR"/>
             </w:rPr>
           </w:pPr>
-          <w:hyperlink w:anchor="_Toc511353394" w:history="1">
+          <w:hyperlink w:anchor="_Toc512289451" w:history="1">
             <w:r>
               <w:rPr>
                 <w:rStyle w:val="a6"/>
@@ -600,7 +600,7 @@
                 <w:noProof/>
                 <w:webHidden/>
               </w:rPr>
-              <w:instrText xml:space="preserve"> PAGEREF _Toc511353394 \h </w:instrText>
+              <w:instrText xml:space="preserve"> PAGEREF _Toc512289451 \h </w:instrText>
             </w:r>
             <w:r>
               <w:rPr>
@@ -635,7 +635,7 @@
           <w:pPr>
             <w:pStyle w:val="10"/>
             <w:tabs>
-              <w:tab w:val="left" w:pos="220"/>
+              <w:tab w:val="left" w:pos="440"/>
               <w:tab w:val="right" w:leader="dot" w:pos="9350"/>
             </w:tabs>
             <w:rPr>
@@ -646,7 +646,7 @@
               <w:lang w:eastAsia="ko-KR"/>
             </w:rPr>
           </w:pPr>
-          <w:hyperlink w:anchor="_Toc511353395" w:history="1">
+          <w:hyperlink w:anchor="_Toc512289452" w:history="1">
             <w:r>
               <w:rPr>
                 <w:rStyle w:val="a6"/>
@@ -694,7 +694,7 @@
                 <w:noProof/>
                 <w:webHidden/>
               </w:rPr>
-              <w:instrText xml:space="preserve"> PAGEREF _Toc511353395 \h </w:instrText>
+              <w:instrText xml:space="preserve"> PAGEREF _Toc512289452 \h </w:instrText>
             </w:r>
             <w:r>
               <w:rPr>
@@ -714,7 +714,7 @@
                 <w:noProof/>
                 <w:webHidden/>
               </w:rPr>
-              <w:t>3</w:t>
+              <w:t>4</w:t>
             </w:r>
             <w:r>
               <w:rPr>
@@ -739,7 +739,7 @@
               <w:lang w:eastAsia="ko-KR"/>
             </w:rPr>
           </w:pPr>
-          <w:hyperlink w:anchor="_Toc511353396" w:history="1">
+          <w:hyperlink w:anchor="_Toc512289453" w:history="1">
             <w:r>
               <w:rPr>
                 <w:rStyle w:val="a6"/>
@@ -766,7 +766,7 @@
                 <w:noProof/>
                 <w:webHidden/>
               </w:rPr>
-              <w:instrText xml:space="preserve"> PAGEREF _Toc511353396 \h </w:instrText>
+              <w:instrText xml:space="preserve"> PAGEREF _Toc512289453 \h </w:instrText>
             </w:r>
             <w:r>
               <w:rPr>
@@ -786,7 +786,7 @@
                 <w:noProof/>
                 <w:webHidden/>
               </w:rPr>
-              <w:t>3</w:t>
+              <w:t>4</w:t>
             </w:r>
             <w:r>
               <w:rPr>
@@ -811,13 +811,13 @@
               <w:lang w:eastAsia="ko-KR"/>
             </w:rPr>
           </w:pPr>
-          <w:hyperlink w:anchor="_Toc511353397" w:history="1">
+          <w:hyperlink w:anchor="_Toc512289454" w:history="1">
             <w:r>
               <w:rPr>
                 <w:rStyle w:val="a6"/>
                 <w:noProof/>
               </w:rPr>
-              <w:t>II.2 Class Relationships</w:t>
+              <w:t>II.2 Flow Charts and Diagrams</w:t>
             </w:r>
             <w:r>
               <w:rPr>
@@ -838,7 +838,7 @@
                 <w:noProof/>
                 <w:webHidden/>
               </w:rPr>
-              <w:instrText xml:space="preserve"> PAGEREF _Toc511353397 \h </w:instrText>
+              <w:instrText xml:space="preserve"> PAGEREF _Toc512289454 \h </w:instrText>
             </w:r>
             <w:r>
               <w:rPr>
@@ -858,7 +858,7 @@
                 <w:noProof/>
                 <w:webHidden/>
               </w:rPr>
-              <w:t>9</w:t>
+              <w:t>5</w:t>
             </w:r>
             <w:r>
               <w:rPr>
@@ -883,13 +883,13 @@
               <w:lang w:eastAsia="ko-KR"/>
             </w:rPr>
           </w:pPr>
-          <w:hyperlink w:anchor="_Toc511353398" w:history="1">
+          <w:hyperlink w:anchor="_Toc512289455" w:history="1">
             <w:r>
               <w:rPr>
                 <w:rStyle w:val="a6"/>
                 <w:noProof/>
               </w:rPr>
-              <w:t>II.3 Database Schema</w:t>
+              <w:t>II.3 Class Relationships</w:t>
             </w:r>
             <w:r>
               <w:rPr>
@@ -910,7 +910,7 @@
                 <w:noProof/>
                 <w:webHidden/>
               </w:rPr>
-              <w:instrText xml:space="preserve"> PAGEREF _Toc511353398 \h </w:instrText>
+              <w:instrText xml:space="preserve"> PAGEREF _Toc512289455 \h </w:instrText>
             </w:r>
             <w:r>
               <w:rPr>
@@ -930,7 +930,7 @@
                 <w:noProof/>
                 <w:webHidden/>
               </w:rPr>
-              <w:t>9</w:t>
+              <w:t>11</w:t>
             </w:r>
             <w:r>
               <w:rPr>
@@ -943,7 +943,7 @@
         </w:p>
         <w:p>
           <w:pPr>
-            <w:pStyle w:val="10"/>
+            <w:pStyle w:val="20"/>
             <w:tabs>
               <w:tab w:val="right" w:leader="dot" w:pos="9350"/>
             </w:tabs>
@@ -955,7 +955,80 @@
               <w:lang w:eastAsia="ko-KR"/>
             </w:rPr>
           </w:pPr>
-          <w:hyperlink w:anchor="_Toc511353399" w:history="1">
+          <w:hyperlink w:anchor="_Toc512289456" w:history="1">
+            <w:r>
+              <w:rPr>
+                <w:rStyle w:val="a6"/>
+                <w:noProof/>
+              </w:rPr>
+              <w:t>II.4 Database Schema</w:t>
+            </w:r>
+            <w:r>
+              <w:rPr>
+                <w:noProof/>
+                <w:webHidden/>
+              </w:rPr>
+              <w:tab/>
+            </w:r>
+            <w:r>
+              <w:rPr>
+                <w:noProof/>
+                <w:webHidden/>
+              </w:rPr>
+              <w:fldChar w:fldCharType="begin"/>
+            </w:r>
+            <w:r>
+              <w:rPr>
+                <w:noProof/>
+                <w:webHidden/>
+              </w:rPr>
+              <w:instrText xml:space="preserve"> PAGEREF _Toc512289456 \h </w:instrText>
+            </w:r>
+            <w:r>
+              <w:rPr>
+                <w:noProof/>
+                <w:webHidden/>
+              </w:rPr>
+            </w:r>
+            <w:r>
+              <w:rPr>
+                <w:noProof/>
+                <w:webHidden/>
+              </w:rPr>
+              <w:fldChar w:fldCharType="separate"/>
+            </w:r>
+            <w:r>
+              <w:rPr>
+                <w:noProof/>
+                <w:webHidden/>
+              </w:rPr>
+              <w:t>12</w:t>
+            </w:r>
+            <w:r>
+              <w:rPr>
+                <w:noProof/>
+                <w:webHidden/>
+              </w:rPr>
+              <w:fldChar w:fldCharType="end"/>
+            </w:r>
+          </w:hyperlink>
+        </w:p>
+        <w:p>
+          <w:pPr>
+            <w:pStyle w:val="10"/>
+            <w:tabs>
+              <w:tab w:val="left" w:pos="440"/>
+              <w:tab w:val="right" w:leader="dot" w:pos="9350"/>
+            </w:tabs>
+            <w:rPr>
+              <w:rFonts w:cstheme="minorBidi"/>
+              <w:noProof/>
+              <w:kern w:val="2"/>
+              <w:sz w:val="20"/>
+              <w:lang w:eastAsia="ko-KR"/>
+            </w:rPr>
+          </w:pPr>
+          <w:hyperlink w:anchor="_Toc512289457" w:history="1">
             <w:r>
               <w:rPr>
                 <w:rStyle w:val="a6"/>
@@ -972,7 +1045,7 @@
                 <w:sz w:val="20"/>
                 <w:lang w:eastAsia="ko-KR"/>
               </w:rPr>
-              <w:t xml:space="preserve"> </w:t>
+              <w:tab/>
             </w:r>
             <w:r>
               <w:rPr>
@@ -1002,7 +1075,7 @@
                 <w:noProof/>
                 <w:webHidden/>
               </w:rPr>
-              <w:instrText xml:space="preserve"> PAGEREF _Toc511353399 \h </w:instrText>
+              <w:instrText xml:space="preserve"> PAGEREF _Toc512289457 \h </w:instrText>
             </w:r>
             <w:r>
               <w:rPr>
@@ -1022,7 +1095,99 @@
                 <w:noProof/>
                 <w:webHidden/>
               </w:rPr>
-              <w:t>9</w:t>
+              <w:t>13</w:t>
+            </w:r>
+            <w:r>
+              <w:rPr>
+                <w:noProof/>
+                <w:webHidden/>
+              </w:rPr>
+              <w:fldChar w:fldCharType="end"/>
+            </w:r>
+          </w:hyperlink>
+        </w:p>
+        <w:p>
+          <w:pPr>
+            <w:pStyle w:val="10"/>
+            <w:tabs>
+              <w:tab w:val="left" w:pos="600"/>
+              <w:tab w:val="right" w:leader="dot" w:pos="9350"/>
+            </w:tabs>
+            <w:rPr>
+              <w:rFonts w:cstheme="minorBidi"/>
+              <w:noProof/>
+              <w:kern w:val="2"/>
+              <w:sz w:val="20"/>
+              <w:lang w:eastAsia="ko-KR"/>
+            </w:rPr>
+          </w:pPr>
+          <w:hyperlink w:anchor="_Toc512289458" w:history="1">
+            <w:r>
+              <w:rPr>
+                <w:rStyle w:val="a6"/>
+                <w:noProof/>
+                <w:lang w:eastAsia="ko-KR"/>
+              </w:rPr>
+              <w:t>IV.</w:t>
+            </w:r>
+            <w:r>
+              <w:rPr>
+                <w:rFonts w:cstheme="minorBidi"/>
+                <w:noProof/>
+                <w:kern w:val="2"/>
+                <w:sz w:val="20"/>
+                <w:lang w:eastAsia="ko-KR"/>
+              </w:rPr>
+              <w:tab/>
+            </w:r>
+            <w:r>
+              <w:rPr>
+                <w:rStyle w:val="a6"/>
+                <w:noProof/>
+                <w:lang w:eastAsia="ko-KR"/>
+              </w:rPr>
+              <w:t>References</w:t>
+            </w:r>
+            <w:r>
+              <w:rPr>
+                <w:noProof/>
+                <w:webHidden/>
+              </w:rPr>
+              <w:tab/>
+            </w:r>
+            <w:r>
+              <w:rPr>
+                <w:noProof/>
+                <w:webHidden/>
+              </w:rPr>
+              <w:fldChar w:fldCharType="begin"/>
+            </w:r>
+            <w:r>
+              <w:rPr>
+                <w:noProof/>
+                <w:webHidden/>
+              </w:rPr>
+              <w:instrText xml:space="preserve"> PAGEREF _Toc512289458 \h </w:instrText>
+            </w:r>
+            <w:r>
+              <w:rPr>
+                <w:noProof/>
+                <w:webHidden/>
+              </w:rPr>
+            </w:r>
+            <w:r>
+              <w:rPr>
+                <w:noProof/>
+                <w:webHidden/>
+              </w:rPr>
+              <w:fldChar w:fldCharType="separate"/>
+            </w:r>
+            <w:r>
+              <w:rPr>
+                <w:noProof/>
+                <w:webHidden/>
+              </w:rPr>
+              <w:t>14</w:t>
             </w:r>
             <w:r>
               <w:rPr>
@@ -1065,6 +1230,8 @@
           <w:szCs w:val="60"/>
         </w:rPr>
       </w:pPr>
+      <w:bookmarkStart w:id="2" w:name="_GoBack"/>
+      <w:bookmarkEnd w:id="2"/>
     </w:p>
     <w:p>
       <w:pPr>
@@ -1074,8 +1241,6 @@
           <w:szCs w:val="60"/>
         </w:rPr>
       </w:pPr>
-      <w:bookmarkStart w:id="2" w:name="_GoBack"/>
-      <w:bookmarkEnd w:id="2"/>
     </w:p>
     <w:p>
       <w:pPr>
@@ -1140,13 +1305,12 @@
       </w:pPr>
       <w:bookmarkStart w:id="3" w:name="_Toc509934479"/>
       <w:bookmarkStart w:id="4" w:name="_Toc511318508"/>
-      <w:bookmarkStart w:id="5" w:name="_Toc511353392"/>
+      <w:bookmarkStart w:id="5" w:name="_Toc512289449"/>
       <w:r>
         <w:rPr>
           <w:rFonts w:asciiTheme="minorHAnsi" w:eastAsia="나눔바른고딕" w:hAnsiTheme="minorHAnsi" w:cstheme="minorHAnsi"/>
           <w:lang w:eastAsia="ko-KR"/>
         </w:rPr>
-        <w:lastRenderedPageBreak/>
         <w:t>Introduction</w:t>
       </w:r>
       <w:bookmarkEnd w:id="3"/>
@@ -1179,7 +1343,25 @@
           <w:szCs w:val="24"/>
           <w:lang w:eastAsia="ko-KR"/>
         </w:rPr>
-        <w:t xml:space="preserve"> There is one chat room and </w:t>
+        <w:t xml:space="preserve"> There is one chat room</w:t>
+      </w:r>
+      <w:r>
+        <w:rPr>
+          <w:rFonts w:eastAsia="나눔바른고딕" w:cstheme="minorHAnsi"/>
+          <w:sz w:val="24"/>
+          <w:szCs w:val="24"/>
+          <w:lang w:eastAsia="ko-KR"/>
+        </w:rPr>
+        <w:t>,</w:t>
+      </w:r>
+      <w:r>
+        <w:rPr>
+          <w:rFonts w:eastAsia="나눔바른고딕" w:cstheme="minorHAnsi"/>
+          <w:sz w:val="24"/>
+          <w:szCs w:val="24"/>
+          <w:lang w:eastAsia="ko-KR"/>
+        </w:rPr>
+        <w:t xml:space="preserve"> and </w:t>
       </w:r>
       <w:proofErr w:type="gramStart"/>
       <w:r>
@@ -1199,7 +1381,43 @@
           <w:szCs w:val="24"/>
           <w:lang w:eastAsia="ko-KR"/>
         </w:rPr>
-        <w:t xml:space="preserve">users) can chat in chat room. Server and client are written in </w:t>
+        <w:t xml:space="preserve">users) can chat in </w:t>
+      </w:r>
+      <w:r>
+        <w:rPr>
+          <w:rFonts w:eastAsia="나눔바른고딕" w:cstheme="minorHAnsi" w:hint="eastAsia"/>
+          <w:sz w:val="24"/>
+          <w:szCs w:val="24"/>
+          <w:lang w:eastAsia="ko-KR"/>
+        </w:rPr>
+        <w:t>the</w:t>
+      </w:r>
+      <w:r>
+        <w:rPr>
+          <w:rFonts w:eastAsia="나눔바른고딕" w:cstheme="minorHAnsi"/>
+          <w:sz w:val="24"/>
+          <w:szCs w:val="24"/>
+          <w:lang w:eastAsia="ko-KR"/>
+        </w:rPr>
+        <w:t xml:space="preserve"> </w:t>
+      </w:r>
+      <w:r>
+        <w:rPr>
+          <w:rFonts w:eastAsia="나눔바른고딕" w:cstheme="minorHAnsi"/>
+          <w:sz w:val="24"/>
+          <w:szCs w:val="24"/>
+          <w:lang w:eastAsia="ko-KR"/>
+        </w:rPr>
+        <w:t xml:space="preserve">chat </w:t>
+      </w:r>
+      <w:r>
+        <w:rPr>
+          <w:rFonts w:eastAsia="나눔바른고딕" w:cstheme="minorHAnsi"/>
+          <w:sz w:val="24"/>
+          <w:szCs w:val="24"/>
+          <w:lang w:eastAsia="ko-KR"/>
+        </w:rPr>
+        <w:t xml:space="preserve">room. Server and client are written in </w:t>
       </w:r>
       <w:proofErr w:type="gramStart"/>
       <w:r>
@@ -1221,6 +1439,51 @@
         </w:rPr>
         <w:t xml:space="preserve">jdk10) and database is written in </w:t>
       </w:r>
+      <w:r>
+        <w:rPr>
+          <w:rFonts w:eastAsia="나눔바른고딕" w:cstheme="minorHAnsi"/>
+          <w:sz w:val="24"/>
+          <w:szCs w:val="24"/>
+          <w:lang w:eastAsia="ko-KR"/>
+        </w:rPr>
+        <w:t>MySQL</w:t>
+      </w:r>
+      <w:r>
+        <w:rPr>
+          <w:rFonts w:eastAsia="나눔바른고딕" w:cstheme="minorHAnsi"/>
+          <w:sz w:val="24"/>
+          <w:szCs w:val="24"/>
+          <w:lang w:eastAsia="ko-KR"/>
+        </w:rPr>
+        <w:t>(Centos</w:t>
+      </w:r>
+      <w:r>
+        <w:rPr>
+          <w:rFonts w:eastAsia="나눔바른고딕" w:cstheme="minorHAnsi"/>
+          <w:sz w:val="24"/>
+          <w:szCs w:val="24"/>
+          <w:lang w:eastAsia="ko-KR"/>
+        </w:rPr>
+        <w:t>5</w:t>
+      </w:r>
+      <w:r>
+        <w:rPr>
+          <w:rFonts w:eastAsia="나눔바른고딕" w:cstheme="minorHAnsi"/>
+          <w:sz w:val="24"/>
+          <w:szCs w:val="24"/>
+          <w:lang w:eastAsia="ko-KR"/>
+        </w:rPr>
+        <w:t xml:space="preserve">). My development environment is Windows7 64bit, and I </w:t>
+      </w:r>
+      <w:r>
+        <w:rPr>
+          <w:rFonts w:eastAsia="나눔바른고딕" w:cstheme="minorHAnsi"/>
+          <w:sz w:val="24"/>
+          <w:szCs w:val="24"/>
+          <w:lang w:eastAsia="ko-KR"/>
+        </w:rPr>
+        <w:t xml:space="preserve">use </w:t>
+      </w:r>
       <w:proofErr w:type="spellStart"/>
       <w:r>
         <w:rPr>
@@ -1229,7 +1492,7 @@
           <w:szCs w:val="24"/>
           <w:lang w:eastAsia="ko-KR"/>
         </w:rPr>
-        <w:t>MariaDB</w:t>
+        <w:t>Intellij</w:t>
       </w:r>
       <w:proofErr w:type="spellEnd"/>
       <w:r>
@@ -1239,27 +1502,7 @@
           <w:szCs w:val="24"/>
           <w:lang w:eastAsia="ko-KR"/>
         </w:rPr>
-        <w:t xml:space="preserve">(Centos7). My development environment is Windows7 64bit, and I use </w:t>
-      </w:r>
-      <w:proofErr w:type="spellStart"/>
-      <w:r>
-        <w:rPr>
-          <w:rFonts w:eastAsia="나눔바른고딕" w:cstheme="minorHAnsi"/>
-          <w:sz w:val="24"/>
-          <w:szCs w:val="24"/>
-          <w:lang w:eastAsia="ko-KR"/>
-        </w:rPr>
-        <w:t>Intellij</w:t>
-      </w:r>
-      <w:proofErr w:type="spellEnd"/>
-      <w:r>
-        <w:rPr>
-          <w:rFonts w:eastAsia="나눔바른고딕" w:cstheme="minorHAnsi"/>
-          <w:sz w:val="24"/>
-          <w:szCs w:val="24"/>
-          <w:lang w:eastAsia="ko-KR"/>
-        </w:rPr>
-        <w:t xml:space="preserve"> as a develop tool. </w:t>
+        <w:t xml:space="preserve"> as a develop tool.</w:t>
       </w:r>
     </w:p>
     <w:p>
@@ -1277,16 +1520,16 @@
       <w:pPr>
         <w:pStyle w:val="2"/>
       </w:pPr>
-      <w:bookmarkStart w:id="6" w:name="_Toc511353393"/>
-      <w:bookmarkStart w:id="7" w:name="_Toc509934480"/>
-      <w:bookmarkStart w:id="8" w:name="_Toc511318509"/>
+      <w:bookmarkStart w:id="6" w:name="_Toc509934480"/>
+      <w:bookmarkStart w:id="7" w:name="_Toc511318509"/>
+      <w:bookmarkStart w:id="8" w:name="_Toc512289450"/>
       <w:r>
         <w:t>I</w:t>
       </w:r>
       <w:r>
         <w:t>.1 Purpose</w:t>
       </w:r>
-      <w:bookmarkEnd w:id="6"/>
+      <w:bookmarkEnd w:id="8"/>
     </w:p>
     <w:p>
       <w:pPr>
@@ -1321,7 +1564,7 @@
       <w:pPr>
         <w:pStyle w:val="2"/>
       </w:pPr>
-      <w:bookmarkStart w:id="9" w:name="_Toc511353394"/>
+      <w:bookmarkStart w:id="9" w:name="_Toc512289451"/>
       <w:r>
         <w:t>I</w:t>
       </w:r>
@@ -1420,12 +1663,13 @@
           <w:lang w:eastAsia="ko-KR"/>
         </w:rPr>
       </w:pPr>
-      <w:bookmarkStart w:id="10" w:name="_Toc511353395"/>
+      <w:bookmarkStart w:id="10" w:name="_Toc512289452"/>
       <w:r>
         <w:rPr>
           <w:rFonts w:asciiTheme="minorHAnsi" w:eastAsia="나눔바른고딕" w:hAnsiTheme="minorHAnsi" w:cstheme="minorHAnsi"/>
           <w:lang w:eastAsia="ko-KR"/>
         </w:rPr>
+        <w:lastRenderedPageBreak/>
         <w:t xml:space="preserve">Software </w:t>
       </w:r>
       <w:r>
@@ -1435,23 +1679,23 @@
         </w:rPr>
         <w:t>Design</w:t>
       </w:r>
+      <w:bookmarkEnd w:id="6"/>
       <w:bookmarkEnd w:id="7"/>
-      <w:bookmarkEnd w:id="8"/>
       <w:bookmarkEnd w:id="10"/>
     </w:p>
     <w:p>
       <w:pPr>
         <w:pStyle w:val="2"/>
       </w:pPr>
-      <w:bookmarkStart w:id="11" w:name="_Toc511353396"/>
-      <w:bookmarkStart w:id="12" w:name="_Toc511318510"/>
+      <w:bookmarkStart w:id="11" w:name="_Toc511318510"/>
+      <w:bookmarkStart w:id="12" w:name="_Toc512289453"/>
       <w:r>
         <w:t>II</w:t>
       </w:r>
       <w:r>
         <w:t>.1 Overview</w:t>
       </w:r>
-      <w:bookmarkEnd w:id="11"/>
+      <w:bookmarkEnd w:id="12"/>
     </w:p>
     <w:p>
       <w:pPr>
@@ -1463,9 +1707,9 @@
           <w:lang w:eastAsia="ko-KR"/>
         </w:rPr>
         <w:drawing>
-          <wp:inline distT="0" distB="0" distL="0" distR="0" wp14:anchorId="460E5D82" wp14:editId="30261C6B">
-            <wp:extent cx="5943600" cy="2543810"/>
-            <wp:effectExtent l="0" t="0" r="0" b="8890"/>
+          <wp:inline distT="0" distB="0" distL="0" distR="0" wp14:anchorId="271EFB9F" wp14:editId="130D030E">
+            <wp:extent cx="5943600" cy="2757805"/>
+            <wp:effectExtent l="0" t="0" r="0" b="4445"/>
             <wp:docPr id="1" name="그림 1"/>
             <wp:cNvGraphicFramePr>
               <a:graphicFrameLocks xmlns:a="http://schemas.openxmlformats.org/drawingml/2006/main" noChangeAspect="1"/>
@@ -1486,7 +1730,7 @@
                   <pic:spPr>
                     <a:xfrm>
                       <a:off x="0" y="0"/>
-                      <a:ext cx="5943600" cy="2543810"/>
+                      <a:ext cx="5943600" cy="2757805"/>
                     </a:xfrm>
                     <a:prstGeom prst="rect">
                       <a:avLst/>
@@ -1547,7 +1791,7 @@
       <w:pPr>
         <w:pStyle w:val="2"/>
       </w:pPr>
-      <w:bookmarkStart w:id="13" w:name="_Toc511353397"/>
+      <w:bookmarkStart w:id="13" w:name="_Toc512289454"/>
       <w:r>
         <w:lastRenderedPageBreak/>
         <w:t>II</w:t>
@@ -1555,6 +1799,7 @@
       <w:r>
         <w:t>.2 Flow Charts and Diagrams</w:t>
       </w:r>
+      <w:bookmarkEnd w:id="13"/>
     </w:p>
     <w:p>
       <w:pPr>
@@ -1779,6 +2024,54 @@
           <w:lang w:eastAsia="ko-KR"/>
         </w:rPr>
       </w:pPr>
+    </w:p>
+    <w:p>
+      <w:pPr>
+        <w:jc w:val="center"/>
+        <w:rPr>
+          <w:lang w:eastAsia="ko-KR"/>
+        </w:rPr>
+      </w:pPr>
+    </w:p>
+    <w:p>
+      <w:pPr>
+        <w:jc w:val="center"/>
+        <w:rPr>
+          <w:lang w:eastAsia="ko-KR"/>
+        </w:rPr>
+      </w:pPr>
+    </w:p>
+    <w:p>
+      <w:pPr>
+        <w:jc w:val="center"/>
+        <w:rPr>
+          <w:lang w:eastAsia="ko-KR"/>
+        </w:rPr>
+      </w:pPr>
+    </w:p>
+    <w:p>
+      <w:pPr>
+        <w:jc w:val="center"/>
+        <w:rPr>
+          <w:lang w:eastAsia="ko-KR"/>
+        </w:rPr>
+      </w:pPr>
+    </w:p>
+    <w:p>
+      <w:pPr>
+        <w:jc w:val="center"/>
+        <w:rPr>
+          <w:lang w:eastAsia="ko-KR"/>
+        </w:rPr>
+      </w:pPr>
+    </w:p>
+    <w:p>
+      <w:pPr>
+        <w:jc w:val="center"/>
+        <w:rPr>
+          <w:lang w:eastAsia="ko-KR"/>
+        </w:rPr>
+      </w:pPr>
       <w:r>
         <w:rPr>
           <w:rFonts w:hint="eastAsia"/>
@@ -1786,6 +2079,101 @@
           <w:lang w:eastAsia="ko-KR"/>
         </w:rPr>
         <w:lastRenderedPageBreak/>
+        <w:drawing>
+          <wp:inline distT="0" distB="0" distL="0" distR="0" wp14:anchorId="35CB4042" wp14:editId="47B74066">
+            <wp:extent cx="5141223" cy="3037398"/>
+            <wp:effectExtent l="0" t="0" r="2540" b="0"/>
+            <wp:docPr id="4" name="그림 4"/>
+            <wp:cNvGraphicFramePr>
+              <a:graphicFrameLocks xmlns:a="http://schemas.openxmlformats.org/drawingml/2006/main" noChangeAspect="1"/>
+            </wp:cNvGraphicFramePr>
+            <a:graphic xmlns:a="http://schemas.openxmlformats.org/drawingml/2006/main">
+              <a:graphicData uri="http://schemas.openxmlformats.org/drawingml/2006/picture">
+                <pic:pic xmlns:pic="http://schemas.openxmlformats.org/drawingml/2006/picture">
+                  <pic:nvPicPr>
+                    <pic:cNvPr id="4" name="statediagram.png"/>
+                    <pic:cNvPicPr/>
+                  </pic:nvPicPr>
+                  <pic:blipFill>
+                    <a:blip r:embed="rId12">
+                      <a:extLst>
+                        <a:ext uri="{28A0092B-C50C-407E-A947-70E740481C1C}">
+                          <a14:useLocalDpi xmlns:a14="http://schemas.microsoft.com/office/drawing/2010/main" val="0"/>
+                        </a:ext>
+                      </a:extLst>
+                    </a:blip>
+                    <a:stretch>
+                      <a:fillRect/>
+                    </a:stretch>
+                  </pic:blipFill>
+                  <pic:spPr>
+                    <a:xfrm>
+                      <a:off x="0" y="0"/>
+                      <a:ext cx="5152517" cy="3044070"/>
+                    </a:xfrm>
+                    <a:prstGeom prst="rect">
+                      <a:avLst/>
+                    </a:prstGeom>
+                  </pic:spPr>
+                </pic:pic>
+              </a:graphicData>
+            </a:graphic>
+          </wp:inline>
+        </w:drawing>
+      </w:r>
+    </w:p>
+    <w:p>
+      <w:pPr>
+        <w:jc w:val="center"/>
+        <w:rPr>
+          <w:lang w:eastAsia="ko-KR"/>
+        </w:rPr>
+      </w:pPr>
+      <w:r>
+        <w:rPr>
+          <w:rFonts w:hint="eastAsia"/>
+          <w:lang w:eastAsia="ko-KR"/>
+        </w:rPr>
+        <w:t xml:space="preserve">- Figure 4. </w:t>
+      </w:r>
+      <w:proofErr w:type="gramStart"/>
+      <w:r>
+        <w:rPr>
+          <w:rFonts w:hint="eastAsia"/>
+          <w:lang w:eastAsia="ko-KR"/>
+        </w:rPr>
+        <w:t>state</w:t>
+      </w:r>
+      <w:proofErr w:type="gramEnd"/>
+      <w:r>
+        <w:rPr>
+          <w:rFonts w:hint="eastAsia"/>
+          <w:lang w:eastAsia="ko-KR"/>
+        </w:rPr>
+        <w:t xml:space="preserve"> transition diagram(simple) -</w:t>
+      </w:r>
+    </w:p>
+    <w:p>
+      <w:pPr>
+        <w:jc w:val="center"/>
+        <w:rPr>
+          <w:lang w:eastAsia="ko-KR"/>
+        </w:rPr>
+      </w:pPr>
+    </w:p>
+    <w:p>
+      <w:pPr>
+        <w:jc w:val="center"/>
+        <w:rPr>
+          <w:lang w:eastAsia="ko-KR"/>
+        </w:rPr>
+      </w:pPr>
+      <w:r>
+        <w:rPr>
+          <w:rFonts w:hint="eastAsia"/>
+          <w:noProof/>
+          <w:lang w:eastAsia="ko-KR"/>
+        </w:rPr>
         <w:drawing>
           <wp:inline distT="0" distB="0" distL="0" distR="0" wp14:anchorId="767E86CC" wp14:editId="6F064481">
             <wp:extent cx="6691630" cy="3752603"/>
@@ -1802,7 +2190,7 @@
                     <pic:cNvPicPr/>
                   </pic:nvPicPr>
                   <pic:blipFill>
-                    <a:blip r:embed="rId12">
+                    <a:blip r:embed="rId13">
                       <a:extLst>
                         <a:ext uri="{28A0092B-C50C-407E-A947-70E740481C1C}">
                           <a14:useLocalDpi xmlns:a14="http://schemas.microsoft.com/office/drawing/2010/main" val="0"/>
@@ -1847,7 +2235,13 @@
         <w:rPr>
           <w:lang w:eastAsia="ko-KR"/>
         </w:rPr>
-        <w:t xml:space="preserve">Figure 4. </w:t>
+        <w:t>Figure 5</w:t>
+      </w:r>
+      <w:r>
+        <w:rPr>
+          <w:lang w:eastAsia="ko-KR"/>
+        </w:rPr>
+        <w:t xml:space="preserve">. </w:t>
       </w:r>
       <w:proofErr w:type="gramStart"/>
       <w:r>
@@ -1883,94 +2277,10 @@
         </w:rPr>
         <w:lastRenderedPageBreak/>
         <w:drawing>
-          <wp:inline distT="0" distB="0" distL="0" distR="0" wp14:anchorId="5E7F0791" wp14:editId="4A522582">
-            <wp:extent cx="5943600" cy="5086985"/>
+          <wp:inline distT="0" distB="0" distL="0" distR="0" wp14:anchorId="4DD0B275" wp14:editId="6B879EA5">
+            <wp:extent cx="5943600" cy="6025515"/>
             <wp:effectExtent l="0" t="0" r="0" b="0"/>
-            <wp:docPr id="9" name="그림 9"/>
-            <wp:cNvGraphicFramePr>
-              <a:graphicFrameLocks xmlns:a="http://schemas.openxmlformats.org/drawingml/2006/main" noChangeAspect="1"/>
-            </wp:cNvGraphicFramePr>
-            <a:graphic xmlns:a="http://schemas.openxmlformats.org/drawingml/2006/main">
-              <a:graphicData uri="http://schemas.openxmlformats.org/drawingml/2006/picture">
-                <pic:pic xmlns:pic="http://schemas.openxmlformats.org/drawingml/2006/picture">
-                  <pic:nvPicPr>
-                    <pic:cNvPr id="1" name=""/>
-                    <pic:cNvPicPr/>
-                  </pic:nvPicPr>
-                  <pic:blipFill>
-                    <a:blip r:embed="rId13"/>
-                    <a:stretch>
-                      <a:fillRect/>
-                    </a:stretch>
-                  </pic:blipFill>
-                  <pic:spPr>
-                    <a:xfrm>
-                      <a:off x="0" y="0"/>
-                      <a:ext cx="5943600" cy="5086985"/>
-                    </a:xfrm>
-                    <a:prstGeom prst="rect">
-                      <a:avLst/>
-                    </a:prstGeom>
-                  </pic:spPr>
-                </pic:pic>
-              </a:graphicData>
-            </a:graphic>
-          </wp:inline>
-        </w:drawing>
-      </w:r>
-    </w:p>
-    <w:p>
-      <w:pPr>
-        <w:jc w:val="center"/>
-        <w:rPr>
-          <w:lang w:eastAsia="ko-KR"/>
-        </w:rPr>
-      </w:pPr>
-      <w:r>
-        <w:rPr>
-          <w:rFonts w:hint="eastAsia"/>
-          <w:lang w:eastAsia="ko-KR"/>
-        </w:rPr>
-        <w:t xml:space="preserve">- </w:t>
-      </w:r>
-      <w:r>
-        <w:rPr>
-          <w:lang w:eastAsia="ko-KR"/>
-        </w:rPr>
-        <w:t xml:space="preserve">Figure 5. </w:t>
-      </w:r>
-      <w:proofErr w:type="gramStart"/>
-      <w:r>
-        <w:rPr>
-          <w:rFonts w:hint="eastAsia"/>
-          <w:lang w:eastAsia="ko-KR"/>
-        </w:rPr>
-        <w:t>sign</w:t>
-      </w:r>
-      <w:proofErr w:type="gramEnd"/>
-      <w:r>
-        <w:rPr>
-          <w:rFonts w:hint="eastAsia"/>
-          <w:lang w:eastAsia="ko-KR"/>
-        </w:rPr>
-        <w:t xml:space="preserve"> in sequence diagram -</w:t>
-      </w:r>
-    </w:p>
-    <w:p>
-      <w:pPr>
-        <w:jc w:val="center"/>
-      </w:pPr>
-      <w:r>
-        <w:rPr>
-          <w:noProof/>
-          <w:lang w:eastAsia="ko-KR"/>
-        </w:rPr>
-        <w:lastRenderedPageBreak/>
-        <w:drawing>
-          <wp:inline distT="0" distB="0" distL="0" distR="0" wp14:anchorId="4C75D247" wp14:editId="5F10D6C4">
-            <wp:extent cx="5867400" cy="6096000"/>
-            <wp:effectExtent l="0" t="0" r="0" b="0"/>
-            <wp:docPr id="10" name="그림 10"/>
+            <wp:docPr id="7" name="그림 7"/>
             <wp:cNvGraphicFramePr>
               <a:graphicFrameLocks xmlns:a="http://schemas.openxmlformats.org/drawingml/2006/main" noChangeAspect="1"/>
             </wp:cNvGraphicFramePr>
@@ -1990,7 +2300,7 @@
                   <pic:spPr>
                     <a:xfrm>
                       <a:off x="0" y="0"/>
-                      <a:ext cx="5867400" cy="6096000"/>
+                      <a:ext cx="5943600" cy="6025515"/>
                     </a:xfrm>
                     <a:prstGeom prst="rect">
                       <a:avLst/>
@@ -2021,7 +2331,19 @@
         <w:rPr>
           <w:lang w:eastAsia="ko-KR"/>
         </w:rPr>
-        <w:t xml:space="preserve">Figure 6. </w:t>
+        <w:t xml:space="preserve">Figure </w:t>
+      </w:r>
+      <w:r>
+        <w:rPr>
+          <w:lang w:eastAsia="ko-KR"/>
+        </w:rPr>
+        <w:t>6</w:t>
+      </w:r>
+      <w:r>
+        <w:rPr>
+          <w:lang w:eastAsia="ko-KR"/>
+        </w:rPr>
+        <w:t xml:space="preserve">. </w:t>
       </w:r>
       <w:proofErr w:type="gramStart"/>
       <w:r>
@@ -2037,7 +2359,7 @@
           <w:rFonts w:hint="eastAsia"/>
           <w:lang w:eastAsia="ko-KR"/>
         </w:rPr>
-        <w:t xml:space="preserve"> up sequence diagram -</w:t>
+        <w:t xml:space="preserve"> in sequence diagram -</w:t>
       </w:r>
     </w:p>
     <w:p>
@@ -2051,10 +2373,10 @@
         </w:rPr>
         <w:lastRenderedPageBreak/>
         <w:drawing>
-          <wp:inline distT="0" distB="0" distL="0" distR="0" wp14:anchorId="240C0967" wp14:editId="7CD172FB">
-            <wp:extent cx="5943600" cy="2986405"/>
-            <wp:effectExtent l="0" t="0" r="0" b="4445"/>
-            <wp:docPr id="11" name="그림 11"/>
+          <wp:inline distT="0" distB="0" distL="0" distR="0" wp14:anchorId="22797F5D" wp14:editId="2A17DD91">
+            <wp:extent cx="5610225" cy="6810375"/>
+            <wp:effectExtent l="0" t="0" r="9525" b="9525"/>
+            <wp:docPr id="8" name="그림 8"/>
             <wp:cNvGraphicFramePr>
               <a:graphicFrameLocks xmlns:a="http://schemas.openxmlformats.org/drawingml/2006/main" noChangeAspect="1"/>
             </wp:cNvGraphicFramePr>
@@ -2074,7 +2396,7 @@
                   <pic:spPr>
                     <a:xfrm>
                       <a:off x="0" y="0"/>
-                      <a:ext cx="5943600" cy="2986405"/>
+                      <a:ext cx="5610225" cy="6810375"/>
                     </a:xfrm>
                     <a:prstGeom prst="rect">
                       <a:avLst/>
@@ -2099,20 +2421,21 @@
           <w:rFonts w:hint="eastAsia"/>
           <w:lang w:eastAsia="ko-KR"/>
         </w:rPr>
-        <w:t>-</w:t>
-      </w:r>
-      <w:r>
-        <w:rPr>
-          <w:lang w:eastAsia="ko-KR"/>
-        </w:rPr>
-        <w:t xml:space="preserve"> Figure 7. </w:t>
+        <w:t xml:space="preserve">- </w:t>
+      </w:r>
+      <w:r>
+        <w:rPr>
+          <w:lang w:eastAsia="ko-KR"/>
+        </w:rPr>
+        <w:t xml:space="preserve">Figure 6. </w:t>
       </w:r>
       <w:proofErr w:type="gramStart"/>
       <w:r>
         <w:rPr>
-          <w:lang w:eastAsia="ko-KR"/>
-        </w:rPr>
-        <w:t>message</w:t>
+          <w:rFonts w:hint="eastAsia"/>
+          <w:lang w:eastAsia="ko-KR"/>
+        </w:rPr>
+        <w:t>sign</w:t>
       </w:r>
       <w:proofErr w:type="gramEnd"/>
       <w:r>
@@ -2120,61 +2443,24 @@
           <w:rFonts w:hint="eastAsia"/>
           <w:lang w:eastAsia="ko-KR"/>
         </w:rPr>
-        <w:t xml:space="preserve"> </w:t>
-      </w:r>
-      <w:r>
-        <w:rPr>
-          <w:lang w:eastAsia="ko-KR"/>
-        </w:rPr>
-        <w:t>send sequence diagram -</w:t>
+        <w:t xml:space="preserve"> up sequence diagram -</w:t>
       </w:r>
     </w:p>
     <w:p>
       <w:pPr>
         <w:jc w:val="center"/>
-        <w:rPr>
-          <w:lang w:eastAsia="ko-KR"/>
-        </w:rPr>
-      </w:pPr>
-    </w:p>
-    <w:p>
-      <w:pPr>
-        <w:jc w:val="center"/>
-        <w:rPr>
-          <w:lang w:eastAsia="ko-KR"/>
-        </w:rPr>
-      </w:pPr>
-    </w:p>
-    <w:p>
-      <w:pPr>
-        <w:jc w:val="center"/>
-        <w:rPr>
-          <w:lang w:eastAsia="ko-KR"/>
-        </w:rPr>
-      </w:pPr>
-    </w:p>
-    <w:p>
-      <w:pPr>
-        <w:jc w:val="center"/>
-        <w:rPr>
-          <w:lang w:eastAsia="ko-KR"/>
-        </w:rPr>
-      </w:pPr>
-    </w:p>
-    <w:p>
-      <w:pPr>
-        <w:jc w:val="center"/>
       </w:pPr>
       <w:r>
         <w:rPr>
           <w:noProof/>
           <w:lang w:eastAsia="ko-KR"/>
         </w:rPr>
+        <w:lastRenderedPageBreak/>
         <w:drawing>
-          <wp:inline distT="0" distB="0" distL="0" distR="0" wp14:anchorId="0A34FABA" wp14:editId="2D8368A5">
-            <wp:extent cx="5943600" cy="3237230"/>
-            <wp:effectExtent l="0" t="0" r="0" b="1270"/>
-            <wp:docPr id="13" name="그림 13"/>
+          <wp:inline distT="0" distB="0" distL="0" distR="0" wp14:anchorId="240C0967" wp14:editId="7CD172FB">
+            <wp:extent cx="5943600" cy="2986405"/>
+            <wp:effectExtent l="0" t="0" r="0" b="4445"/>
+            <wp:docPr id="11" name="그림 11"/>
             <wp:cNvGraphicFramePr>
               <a:graphicFrameLocks xmlns:a="http://schemas.openxmlformats.org/drawingml/2006/main" noChangeAspect="1"/>
             </wp:cNvGraphicFramePr>
@@ -2194,6 +2480,126 @@
                   <pic:spPr>
                     <a:xfrm>
                       <a:off x="0" y="0"/>
+                      <a:ext cx="5943600" cy="2986405"/>
+                    </a:xfrm>
+                    <a:prstGeom prst="rect">
+                      <a:avLst/>
+                    </a:prstGeom>
+                  </pic:spPr>
+                </pic:pic>
+              </a:graphicData>
+            </a:graphic>
+          </wp:inline>
+        </w:drawing>
+      </w:r>
+    </w:p>
+    <w:p>
+      <w:pPr>
+        <w:jc w:val="center"/>
+        <w:rPr>
+          <w:lang w:eastAsia="ko-KR"/>
+        </w:rPr>
+      </w:pPr>
+      <w:r>
+        <w:rPr>
+          <w:rFonts w:hint="eastAsia"/>
+          <w:lang w:eastAsia="ko-KR"/>
+        </w:rPr>
+        <w:t>-</w:t>
+      </w:r>
+      <w:r>
+        <w:rPr>
+          <w:lang w:eastAsia="ko-KR"/>
+        </w:rPr>
+        <w:t xml:space="preserve"> Figure 7. </w:t>
+      </w:r>
+      <w:proofErr w:type="gramStart"/>
+      <w:r>
+        <w:rPr>
+          <w:lang w:eastAsia="ko-KR"/>
+        </w:rPr>
+        <w:t>message</w:t>
+      </w:r>
+      <w:proofErr w:type="gramEnd"/>
+      <w:r>
+        <w:rPr>
+          <w:rFonts w:hint="eastAsia"/>
+          <w:lang w:eastAsia="ko-KR"/>
+        </w:rPr>
+        <w:t xml:space="preserve"> </w:t>
+      </w:r>
+      <w:r>
+        <w:rPr>
+          <w:lang w:eastAsia="ko-KR"/>
+        </w:rPr>
+        <w:t>send sequence diagram -</w:t>
+      </w:r>
+    </w:p>
+    <w:p>
+      <w:pPr>
+        <w:jc w:val="center"/>
+        <w:rPr>
+          <w:lang w:eastAsia="ko-KR"/>
+        </w:rPr>
+      </w:pPr>
+    </w:p>
+    <w:p>
+      <w:pPr>
+        <w:jc w:val="center"/>
+        <w:rPr>
+          <w:lang w:eastAsia="ko-KR"/>
+        </w:rPr>
+      </w:pPr>
+    </w:p>
+    <w:p>
+      <w:pPr>
+        <w:jc w:val="center"/>
+        <w:rPr>
+          <w:lang w:eastAsia="ko-KR"/>
+        </w:rPr>
+      </w:pPr>
+    </w:p>
+    <w:p>
+      <w:pPr>
+        <w:jc w:val="center"/>
+        <w:rPr>
+          <w:lang w:eastAsia="ko-KR"/>
+        </w:rPr>
+      </w:pPr>
+    </w:p>
+    <w:p>
+      <w:pPr>
+        <w:jc w:val="center"/>
+      </w:pPr>
+      <w:r>
+        <w:rPr>
+          <w:noProof/>
+          <w:lang w:eastAsia="ko-KR"/>
+        </w:rPr>
+        <w:drawing>
+          <wp:inline distT="0" distB="0" distL="0" distR="0" wp14:anchorId="0A34FABA" wp14:editId="2D8368A5">
+            <wp:extent cx="5943600" cy="3237230"/>
+            <wp:effectExtent l="0" t="0" r="0" b="1270"/>
+            <wp:docPr id="13" name="그림 13"/>
+            <wp:cNvGraphicFramePr>
+              <a:graphicFrameLocks xmlns:a="http://schemas.openxmlformats.org/drawingml/2006/main" noChangeAspect="1"/>
+            </wp:cNvGraphicFramePr>
+            <a:graphic xmlns:a="http://schemas.openxmlformats.org/drawingml/2006/main">
+              <a:graphicData uri="http://schemas.openxmlformats.org/drawingml/2006/picture">
+                <pic:pic xmlns:pic="http://schemas.openxmlformats.org/drawingml/2006/picture">
+                  <pic:nvPicPr>
+                    <pic:cNvPr id="1" name=""/>
+                    <pic:cNvPicPr/>
+                  </pic:nvPicPr>
+                  <pic:blipFill>
+                    <a:blip r:embed="rId17"/>
+                    <a:stretch>
+                      <a:fillRect/>
+                    </a:stretch>
+                  </pic:blipFill>
+                  <pic:spPr>
+                    <a:xfrm>
+                      <a:off x="0" y="0"/>
                       <a:ext cx="5943600" cy="3237230"/>
                     </a:xfrm>
                     <a:prstGeom prst="rect">
@@ -2264,6 +2670,7 @@
       <w:pPr>
         <w:pStyle w:val="2"/>
       </w:pPr>
+      <w:bookmarkStart w:id="14" w:name="_Toc512289455"/>
       <w:r>
         <w:lastRenderedPageBreak/>
         <w:t>II</w:t>
@@ -2271,7 +2678,7 @@
       <w:r>
         <w:t>.3 Class Relationships</w:t>
       </w:r>
-      <w:bookmarkEnd w:id="13"/>
+      <w:bookmarkEnd w:id="14"/>
     </w:p>
     <w:p>
       <w:pPr>
@@ -2283,10 +2690,10 @@
           <w:lang w:eastAsia="ko-KR"/>
         </w:rPr>
         <w:drawing>
-          <wp:inline distT="0" distB="0" distL="0" distR="0" wp14:anchorId="255248D3" wp14:editId="60C09A0C">
-            <wp:extent cx="4772025" cy="2276475"/>
-            <wp:effectExtent l="0" t="0" r="9525" b="9525"/>
-            <wp:docPr id="20" name="그림 20"/>
+          <wp:inline distT="0" distB="0" distL="0" distR="0" wp14:anchorId="2C98DF3A" wp14:editId="3DDCD6E7">
+            <wp:extent cx="5943600" cy="5579745"/>
+            <wp:effectExtent l="0" t="0" r="0" b="1905"/>
+            <wp:docPr id="24" name="그림 24"/>
             <wp:cNvGraphicFramePr>
               <a:graphicFrameLocks xmlns:a="http://schemas.openxmlformats.org/drawingml/2006/main" noChangeAspect="1"/>
             </wp:cNvGraphicFramePr>
@@ -2294,11 +2701,11 @@
               <a:graphicData uri="http://schemas.openxmlformats.org/drawingml/2006/picture">
                 <pic:pic xmlns:pic="http://schemas.openxmlformats.org/drawingml/2006/picture">
                   <pic:nvPicPr>
-                    <pic:cNvPr id="20" name="Untitled Diagram (6).png"/>
+                    <pic:cNvPr id="24" name="serverclass.png"/>
                     <pic:cNvPicPr/>
                   </pic:nvPicPr>
                   <pic:blipFill>
-                    <a:blip r:embed="rId17">
+                    <a:blip r:embed="rId18">
                       <a:extLst>
                         <a:ext uri="{28A0092B-C50C-407E-A947-70E740481C1C}">
                           <a14:useLocalDpi xmlns:a14="http://schemas.microsoft.com/office/drawing/2010/main" val="0"/>
@@ -2312,7 +2719,7 @@
                   <pic:spPr>
                     <a:xfrm>
                       <a:off x="0" y="0"/>
-                      <a:ext cx="4772025" cy="2276475"/>
+                      <a:ext cx="5943600" cy="5579745"/>
                     </a:xfrm>
                     <a:prstGeom prst="rect">
                       <a:avLst/>
@@ -2337,22 +2744,139 @@
           <w:rFonts w:hint="eastAsia"/>
           <w:lang w:eastAsia="ko-KR"/>
         </w:rPr>
-        <w:t>- Figure 9. Class Relationships -</w:t>
-      </w:r>
-    </w:p>
-    <w:p/>
+        <w:t xml:space="preserve">- Figure 9. </w:t>
+      </w:r>
+      <w:r>
+        <w:rPr>
+          <w:lang w:eastAsia="ko-KR"/>
+        </w:rPr>
+        <w:t xml:space="preserve">Server </w:t>
+      </w:r>
+      <w:r>
+        <w:rPr>
+          <w:rFonts w:hint="eastAsia"/>
+          <w:lang w:eastAsia="ko-KR"/>
+        </w:rPr>
+        <w:t xml:space="preserve">Class </w:t>
+      </w:r>
+      <w:r>
+        <w:rPr>
+          <w:lang w:eastAsia="ko-KR"/>
+        </w:rPr>
+        <w:t>Diagram</w:t>
+      </w:r>
+      <w:r>
+        <w:rPr>
+          <w:rFonts w:hint="eastAsia"/>
+          <w:lang w:eastAsia="ko-KR"/>
+        </w:rPr>
+        <w:t xml:space="preserve"> -</w:t>
+      </w:r>
+    </w:p>
+    <w:p>
+      <w:r>
+        <w:rPr>
+          <w:noProof/>
+          <w:lang w:eastAsia="ko-KR"/>
+        </w:rPr>
+        <w:lastRenderedPageBreak/>
+        <w:drawing>
+          <wp:inline distT="0" distB="0" distL="0" distR="0" wp14:anchorId="7FFBF7F8" wp14:editId="3816D94B">
+            <wp:extent cx="5943600" cy="3905250"/>
+            <wp:effectExtent l="0" t="0" r="0" b="0"/>
+            <wp:docPr id="14" name="그림 14"/>
+            <wp:cNvGraphicFramePr>
+              <a:graphicFrameLocks xmlns:a="http://schemas.openxmlformats.org/drawingml/2006/main" noChangeAspect="1"/>
+            </wp:cNvGraphicFramePr>
+            <a:graphic xmlns:a="http://schemas.openxmlformats.org/drawingml/2006/main">
+              <a:graphicData uri="http://schemas.openxmlformats.org/drawingml/2006/picture">
+                <pic:pic xmlns:pic="http://schemas.openxmlformats.org/drawingml/2006/picture">
+                  <pic:nvPicPr>
+                    <pic:cNvPr id="14" name="clientclass.png"/>
+                    <pic:cNvPicPr/>
+                  </pic:nvPicPr>
+                  <pic:blipFill>
+                    <a:blip r:embed="rId19">
+                      <a:extLst>
+                        <a:ext uri="{28A0092B-C50C-407E-A947-70E740481C1C}">
+                          <a14:useLocalDpi xmlns:a14="http://schemas.microsoft.com/office/drawing/2010/main" val="0"/>
+                        </a:ext>
+                      </a:extLst>
+                    </a:blip>
+                    <a:stretch>
+                      <a:fillRect/>
+                    </a:stretch>
+                  </pic:blipFill>
+                  <pic:spPr>
+                    <a:xfrm>
+                      <a:off x="0" y="0"/>
+                      <a:ext cx="5943600" cy="3905250"/>
+                    </a:xfrm>
+                    <a:prstGeom prst="rect">
+                      <a:avLst/>
+                    </a:prstGeom>
+                  </pic:spPr>
+                </pic:pic>
+              </a:graphicData>
+            </a:graphic>
+          </wp:inline>
+        </w:drawing>
+      </w:r>
+    </w:p>
+    <w:p>
+      <w:pPr>
+        <w:jc w:val="center"/>
+        <w:rPr>
+          <w:lang w:eastAsia="ko-KR"/>
+        </w:rPr>
+      </w:pPr>
+      <w:r>
+        <w:rPr>
+          <w:rFonts w:hint="eastAsia"/>
+          <w:lang w:eastAsia="ko-KR"/>
+        </w:rPr>
+        <w:t>- Figure</w:t>
+      </w:r>
+      <w:r>
+        <w:rPr>
+          <w:lang w:eastAsia="ko-KR"/>
+        </w:rPr>
+        <w:t xml:space="preserve"> </w:t>
+      </w:r>
+      <w:r>
+        <w:rPr>
+          <w:rFonts w:hint="eastAsia"/>
+          <w:lang w:eastAsia="ko-KR"/>
+        </w:rPr>
+        <w:t>10.</w:t>
+      </w:r>
+      <w:r>
+        <w:rPr>
+          <w:lang w:eastAsia="ko-KR"/>
+        </w:rPr>
+        <w:t xml:space="preserve"> Client Class Diagram -</w:t>
+      </w:r>
+    </w:p>
+    <w:p>
+      <w:pPr>
+        <w:jc w:val="center"/>
+        <w:rPr>
+          <w:lang w:eastAsia="ko-KR"/>
+        </w:rPr>
+      </w:pPr>
+    </w:p>
     <w:p>
       <w:pPr>
         <w:pStyle w:val="2"/>
       </w:pPr>
-      <w:bookmarkStart w:id="14" w:name="_Toc511353398"/>
+      <w:bookmarkStart w:id="15" w:name="_Toc512289456"/>
       <w:r>
         <w:t>II</w:t>
       </w:r>
       <w:r>
         <w:t>.4 Database Schema</w:t>
       </w:r>
-      <w:bookmarkEnd w:id="14"/>
+      <w:bookmarkEnd w:id="15"/>
     </w:p>
     <w:p>
       <w:pPr>
@@ -2364,10 +2888,10 @@
           <w:lang w:eastAsia="ko-KR"/>
         </w:rPr>
         <w:drawing>
-          <wp:inline distT="0" distB="0" distL="0" distR="0" wp14:anchorId="57E29E91" wp14:editId="2BEA0335">
-            <wp:extent cx="5286375" cy="1562100"/>
-            <wp:effectExtent l="0" t="0" r="9525" b="0"/>
-            <wp:docPr id="19" name="그림 19"/>
+          <wp:inline distT="0" distB="0" distL="0" distR="0" wp14:anchorId="337D24A9" wp14:editId="62F4323F">
+            <wp:extent cx="5105400" cy="1905000"/>
+            <wp:effectExtent l="0" t="0" r="0" b="0"/>
+            <wp:docPr id="21" name="그림 21"/>
             <wp:cNvGraphicFramePr>
               <a:graphicFrameLocks xmlns:a="http://schemas.openxmlformats.org/drawingml/2006/main" noChangeAspect="1"/>
             </wp:cNvGraphicFramePr>
@@ -2379,7 +2903,7 @@
                     <pic:cNvPicPr/>
                   </pic:nvPicPr>
                   <pic:blipFill>
-                    <a:blip r:embed="rId18"/>
+                    <a:blip r:embed="rId20"/>
                     <a:stretch>
                       <a:fillRect/>
                     </a:stretch>
@@ -2387,7 +2911,7 @@
                   <pic:spPr>
                     <a:xfrm>
                       <a:off x="0" y="0"/>
-                      <a:ext cx="5286375" cy="1562100"/>
+                      <a:ext cx="5105400" cy="1905000"/>
                     </a:xfrm>
                     <a:prstGeom prst="rect">
                       <a:avLst/>
@@ -2412,7 +2936,20 @@
           <w:rFonts w:hint="eastAsia"/>
           <w:lang w:eastAsia="ko-KR"/>
         </w:rPr>
-        <w:t>- Figure 10. Database Schema -</w:t>
+        <w:t>- Figure 1</w:t>
+      </w:r>
+      <w:r>
+        <w:rPr>
+          <w:lang w:eastAsia="ko-KR"/>
+        </w:rPr>
+        <w:t>1</w:t>
+      </w:r>
+      <w:r>
+        <w:rPr>
+          <w:rFonts w:hint="eastAsia"/>
+          <w:lang w:eastAsia="ko-KR"/>
+        </w:rPr>
+        <w:t>. Database Schema -</w:t>
       </w:r>
     </w:p>
     <w:p>
@@ -2426,72 +2963,83 @@
         <w:rPr>
           <w:lang w:eastAsia="ko-KR"/>
         </w:rPr>
-        <w:t xml:space="preserve">In </w:t>
-      </w:r>
+        <w:t xml:space="preserve">In User, </w:t>
+      </w:r>
+      <w:r>
+        <w:rPr>
+          <w:lang w:eastAsia="ko-KR"/>
+        </w:rPr>
+        <w:t>id is primary key. So user’s id must not be overlapped. Also there is name which is used in chat room. User password is store</w:t>
+      </w:r>
+      <w:r>
+        <w:rPr>
+          <w:lang w:eastAsia="ko-KR"/>
+        </w:rPr>
+        <w:t xml:space="preserve">d as encrypted plain </w:t>
+      </w:r>
+      <w:proofErr w:type="gramStart"/>
+      <w:r>
+        <w:rPr>
+          <w:lang w:eastAsia="ko-KR"/>
+        </w:rPr>
+        <w:t>text(</w:t>
+      </w:r>
+      <w:proofErr w:type="gramEnd"/>
+      <w:r>
+        <w:rPr>
+          <w:lang w:eastAsia="ko-KR"/>
+        </w:rPr>
+        <w:t>by SHA</w:t>
+      </w:r>
+      <w:r>
+        <w:rPr>
+          <w:lang w:eastAsia="ko-KR"/>
+        </w:rPr>
+        <w:t>-256) for information security issue. User status is also in database. If user changes status, database must be updated. The last one, index indicates how much this user has read the message.</w:t>
+      </w:r>
+    </w:p>
+    <w:p>
+      <w:pPr>
+        <w:ind w:firstLine="105"/>
+        <w:rPr>
+          <w:lang w:eastAsia="ko-KR"/>
+        </w:rPr>
+      </w:pPr>
       <w:proofErr w:type="spellStart"/>
       <w:r>
         <w:rPr>
           <w:lang w:eastAsia="ko-KR"/>
         </w:rPr>
-        <w:t>UserProfile</w:t>
+        <w:lastRenderedPageBreak/>
+        <w:t>MessageBox</w:t>
       </w:r>
       <w:proofErr w:type="spellEnd"/>
       <w:r>
         <w:rPr>
           <w:lang w:eastAsia="ko-KR"/>
         </w:rPr>
-        <w:t xml:space="preserve">, user id is primary key. So user’s id must not be overlapped. Also there is name which is used in chat room. User password is stored as encrypted plain </w:t>
+        <w:t xml:space="preserve"> has all messages which clients send. All messages have unique </w:t>
       </w:r>
       <w:proofErr w:type="gramStart"/>
       <w:r>
         <w:rPr>
           <w:lang w:eastAsia="ko-KR"/>
         </w:rPr>
-        <w:t>text(</w:t>
+        <w:t>index(</w:t>
       </w:r>
       <w:proofErr w:type="gramEnd"/>
       <w:r>
         <w:rPr>
           <w:lang w:eastAsia="ko-KR"/>
         </w:rPr>
-        <w:t>by sha-256) for information security issue. User status is also in database. If user changes status, database must be updated. The last one, index indicates how much this user has read the message.</w:t>
-      </w:r>
-    </w:p>
-    <w:p>
-      <w:pPr>
-        <w:ind w:firstLine="105"/>
-        <w:rPr>
-          <w:lang w:eastAsia="ko-KR"/>
-        </w:rPr>
-      </w:pPr>
-      <w:proofErr w:type="spellStart"/>
-      <w:r>
-        <w:rPr>
-          <w:lang w:eastAsia="ko-KR"/>
-        </w:rPr>
-        <w:t>MessageBox</w:t>
-      </w:r>
-      <w:proofErr w:type="spellEnd"/>
-      <w:r>
-        <w:rPr>
-          <w:lang w:eastAsia="ko-KR"/>
-        </w:rPr>
-        <w:t xml:space="preserve"> has all messages which clients send. All messages have unique </w:t>
-      </w:r>
-      <w:proofErr w:type="gramStart"/>
-      <w:r>
-        <w:rPr>
-          <w:lang w:eastAsia="ko-KR"/>
-        </w:rPr>
-        <w:t>index(</w:t>
-      </w:r>
-      <w:proofErr w:type="gramEnd"/>
-      <w:r>
-        <w:rPr>
-          <w:lang w:eastAsia="ko-KR"/>
-        </w:rPr>
         <w:t>in order) and it is a yardstick of read or unread. And also all messages have to include the time stamp when it is sent.</w:t>
       </w:r>
+      <w:r>
+        <w:rPr>
+          <w:lang w:eastAsia="ko-KR"/>
+        </w:rPr>
+        <w:t xml:space="preserve"> There is a NOTICE message that is sent by server, and it is not stored in the database.</w:t>
+      </w:r>
     </w:p>
     <w:p/>
     <w:p>
@@ -2501,7 +3049,7 @@
           <w:lang w:eastAsia="ko-KR"/>
         </w:rPr>
       </w:pPr>
-      <w:bookmarkStart w:id="15" w:name="_Toc511353399"/>
+      <w:bookmarkStart w:id="16" w:name="_Toc512289457"/>
       <w:r>
         <w:rPr>
           <w:rFonts w:asciiTheme="minorHAnsi" w:eastAsia="나눔바른고딕" w:hAnsiTheme="minorHAnsi" w:cstheme="minorHAnsi" w:hint="eastAsia"/>
@@ -2516,8 +3064,8 @@
         </w:rPr>
         <w:t>unctionality</w:t>
       </w:r>
-      <w:bookmarkEnd w:id="12"/>
-      <w:bookmarkEnd w:id="15"/>
+      <w:bookmarkEnd w:id="11"/>
+      <w:bookmarkEnd w:id="16"/>
     </w:p>
     <w:p>
       <w:pPr>
@@ -2621,7 +3169,6 @@
           <w:szCs w:val="24"/>
           <w:lang w:eastAsia="ko-KR"/>
         </w:rPr>
-        <w:lastRenderedPageBreak/>
         <w:t xml:space="preserve">use database </w:t>
       </w:r>
       <w:r>
@@ -2718,6 +3265,30 @@
       </w:pPr>
       <w:r>
         <w:rPr>
+          <w:rFonts w:eastAsia="나눔바른고딕" w:cstheme="minorHAnsi"/>
+          <w:sz w:val="24"/>
+          <w:szCs w:val="24"/>
+          <w:lang w:eastAsia="ko-KR"/>
+        </w:rPr>
+        <w:t>close connection when client requests exit</w:t>
+      </w:r>
+    </w:p>
+    <w:p>
+      <w:pPr>
+        <w:pStyle w:val="a5"/>
+        <w:numPr>
+          <w:ilvl w:val="1"/>
+          <w:numId w:val="6"/>
+        </w:numPr>
+        <w:rPr>
+          <w:rFonts w:eastAsia="나눔바른고딕" w:cstheme="minorHAnsi"/>
+          <w:sz w:val="24"/>
+          <w:szCs w:val="24"/>
+          <w:lang w:eastAsia="ko-KR"/>
+        </w:rPr>
+      </w:pPr>
+      <w:r>
+        <w:rPr>
           <w:rFonts w:eastAsia="나눔바른고딕" w:cstheme="minorHAnsi" w:hint="eastAsia"/>
           <w:sz w:val="24"/>
           <w:szCs w:val="24"/>
@@ -2732,7 +3303,16 @@
           <w:szCs w:val="24"/>
           <w:lang w:eastAsia="ko-KR"/>
         </w:rPr>
-        <w:t xml:space="preserve">all </w:t>
+        <w:t>all</w:t>
+      </w:r>
+      <w:r>
+        <w:rPr>
+          <w:rFonts w:eastAsia="나눔바른고딕" w:cstheme="minorHAnsi"/>
+          <w:sz w:val="24"/>
+          <w:szCs w:val="24"/>
+          <w:lang w:eastAsia="ko-KR"/>
+        </w:rPr>
+        <w:t xml:space="preserve"> clients and </w:t>
       </w:r>
       <w:r>
         <w:rPr>
@@ -2774,7 +3354,7 @@
           <w:szCs w:val="24"/>
           <w:lang w:eastAsia="ko-KR"/>
         </w:rPr>
-        <w:t>check all user is read or not</w:t>
+        <w:t>when receive message, send to all users and insert into database</w:t>
       </w:r>
     </w:p>
     <w:p>
@@ -2793,12 +3373,41 @@
       </w:pPr>
       <w:r>
         <w:rPr>
-          <w:rFonts w:eastAsia="나눔바른고딕" w:cstheme="minorHAnsi"/>
-          <w:sz w:val="24"/>
-          <w:szCs w:val="24"/>
-          <w:lang w:eastAsia="ko-KR"/>
-        </w:rPr>
-        <w:t>after receive message, insert it to all user’s database</w:t>
+          <w:rFonts w:eastAsia="나눔바른고딕" w:cstheme="minorHAnsi" w:hint="eastAsia"/>
+          <w:sz w:val="24"/>
+          <w:szCs w:val="24"/>
+          <w:lang w:eastAsia="ko-KR"/>
+        </w:rPr>
+        <w:t>r</w:t>
+      </w:r>
+      <w:r>
+        <w:rPr>
+          <w:rFonts w:eastAsia="나눔바른고딕" w:cstheme="minorHAnsi"/>
+          <w:sz w:val="24"/>
+          <w:szCs w:val="24"/>
+          <w:lang w:eastAsia="ko-KR"/>
+        </w:rPr>
+        <w:t xml:space="preserve">ead command(/command) and send specific message(unread message, </w:t>
+      </w:r>
+      <w:proofErr w:type="spellStart"/>
+      <w:r>
+        <w:rPr>
+          <w:rFonts w:eastAsia="나눔바른고딕" w:cstheme="minorHAnsi"/>
+          <w:sz w:val="24"/>
+          <w:szCs w:val="24"/>
+          <w:lang w:eastAsia="ko-KR"/>
+        </w:rPr>
+        <w:t>userlist</w:t>
+      </w:r>
+      <w:proofErr w:type="spellEnd"/>
+      <w:r>
+        <w:rPr>
+          <w:rFonts w:eastAsia="나눔바른고딕" w:cstheme="minorHAnsi"/>
+          <w:sz w:val="24"/>
+          <w:szCs w:val="24"/>
+          <w:lang w:eastAsia="ko-KR"/>
+        </w:rPr>
+        <w:t>)</w:t>
       </w:r>
     </w:p>
     <w:p>
@@ -2817,12 +3426,12 @@
       </w:pPr>
       <w:r>
         <w:rPr>
-          <w:rFonts w:eastAsia="나눔바른고딕" w:cstheme="minorHAnsi" w:hint="eastAsia"/>
-          <w:sz w:val="24"/>
-          <w:szCs w:val="24"/>
-          <w:lang w:eastAsia="ko-KR"/>
-        </w:rPr>
-        <w:t>load message history</w:t>
+          <w:rFonts w:eastAsia="나눔바른고딕" w:cstheme="minorHAnsi"/>
+          <w:sz w:val="24"/>
+          <w:szCs w:val="24"/>
+          <w:lang w:eastAsia="ko-KR"/>
+        </w:rPr>
+        <w:t>all messages include timestamp from server</w:t>
       </w:r>
     </w:p>
     <w:p>
@@ -2846,11 +3455,61 @@
           <w:szCs w:val="24"/>
           <w:lang w:eastAsia="ko-KR"/>
         </w:rPr>
-        <w:t>check time stamp when receive message from client</w:t>
-      </w:r>
-    </w:p>
-    <w:p>
-      <w:pPr>
+        <w:t>use DAO(Data Access Object) to access database</w:t>
+      </w:r>
+    </w:p>
+    <w:p>
+      <w:pPr>
+        <w:pStyle w:val="a5"/>
+        <w:numPr>
+          <w:ilvl w:val="2"/>
+          <w:numId w:val="6"/>
+        </w:numPr>
+        <w:rPr>
+          <w:rFonts w:eastAsia="나눔바른고딕" w:cstheme="minorHAnsi"/>
+          <w:sz w:val="24"/>
+          <w:szCs w:val="24"/>
+          <w:lang w:eastAsia="ko-KR"/>
+        </w:rPr>
+      </w:pPr>
+      <w:r>
+        <w:rPr>
+          <w:rFonts w:eastAsia="나눔바른고딕" w:cstheme="minorHAnsi"/>
+          <w:sz w:val="24"/>
+          <w:szCs w:val="24"/>
+          <w:lang w:eastAsia="ko-KR"/>
+        </w:rPr>
+        <w:t>check client status(connected, disconnected) in real-time</w:t>
+      </w:r>
+    </w:p>
+    <w:p>
+      <w:pPr>
+        <w:pStyle w:val="a5"/>
+        <w:numPr>
+          <w:ilvl w:val="2"/>
+          <w:numId w:val="6"/>
+        </w:numPr>
+        <w:rPr>
+          <w:rFonts w:eastAsia="나눔바른고딕" w:cstheme="minorHAnsi"/>
+          <w:sz w:val="24"/>
+          <w:szCs w:val="24"/>
+          <w:lang w:eastAsia="ko-KR"/>
+        </w:rPr>
+      </w:pPr>
+      <w:r>
+        <w:rPr>
+          <w:rFonts w:eastAsia="나눔바른고딕" w:cstheme="minorHAnsi"/>
+          <w:sz w:val="24"/>
+          <w:szCs w:val="24"/>
+          <w:lang w:eastAsia="ko-KR"/>
+        </w:rPr>
+        <w:t>check number of client in real-time</w:t>
+      </w:r>
+    </w:p>
+    <w:p>
+      <w:pPr>
+        <w:pStyle w:val="a5"/>
+        <w:ind w:left="2160"/>
         <w:rPr>
           <w:rFonts w:eastAsia="나눔바른고딕" w:cstheme="minorHAnsi"/>
           <w:sz w:val="24"/>
@@ -2911,7 +3570,7 @@
       <w:pPr>
         <w:pStyle w:val="a5"/>
         <w:numPr>
-          <w:ilvl w:val="1"/>
+          <w:ilvl w:val="2"/>
           <w:numId w:val="6"/>
         </w:numPr>
         <w:rPr>
@@ -2921,14 +3580,122 @@
           <w:lang w:eastAsia="ko-KR"/>
         </w:rPr>
       </w:pPr>
-      <w:r>
-        <w:rPr>
-          <w:rFonts w:eastAsia="나눔바른고딕" w:cstheme="minorHAnsi"/>
-          <w:sz w:val="24"/>
-          <w:szCs w:val="24"/>
-          <w:lang w:eastAsia="ko-KR"/>
-        </w:rPr>
-        <w:t>sign up</w:t>
+      <w:proofErr w:type="gramStart"/>
+      <w:r>
+        <w:rPr>
+          <w:rFonts w:eastAsia="나눔바른고딕" w:cstheme="minorHAnsi"/>
+          <w:sz w:val="24"/>
+          <w:szCs w:val="24"/>
+          <w:lang w:eastAsia="ko-KR"/>
+        </w:rPr>
+        <w:t>if</w:t>
+      </w:r>
+      <w:proofErr w:type="gramEnd"/>
+      <w:r>
+        <w:rPr>
+          <w:rFonts w:eastAsia="나눔바른고딕" w:cstheme="minorHAnsi"/>
+          <w:sz w:val="24"/>
+          <w:szCs w:val="24"/>
+          <w:lang w:eastAsia="ko-KR"/>
+        </w:rPr>
+        <w:t xml:space="preserve"> you have an account, you can sign in immediately in console UI.</w:t>
+      </w:r>
+    </w:p>
+    <w:p>
+      <w:pPr>
+        <w:pStyle w:val="a5"/>
+        <w:numPr>
+          <w:ilvl w:val="2"/>
+          <w:numId w:val="6"/>
+        </w:numPr>
+        <w:rPr>
+          <w:rFonts w:eastAsia="나눔바른고딕" w:cstheme="minorHAnsi"/>
+          <w:sz w:val="24"/>
+          <w:szCs w:val="24"/>
+          <w:lang w:eastAsia="ko-KR"/>
+        </w:rPr>
+      </w:pPr>
+      <w:proofErr w:type="gramStart"/>
+      <w:r>
+        <w:rPr>
+          <w:rFonts w:eastAsia="나눔바른고딕" w:cstheme="minorHAnsi"/>
+          <w:sz w:val="24"/>
+          <w:szCs w:val="24"/>
+          <w:lang w:eastAsia="ko-KR"/>
+        </w:rPr>
+        <w:t>enter</w:t>
+      </w:r>
+      <w:proofErr w:type="gramEnd"/>
+      <w:r>
+        <w:rPr>
+          <w:rFonts w:eastAsia="나눔바른고딕" w:cstheme="minorHAnsi"/>
+          <w:sz w:val="24"/>
+          <w:szCs w:val="24"/>
+          <w:lang w:eastAsia="ko-KR"/>
+        </w:rPr>
+        <w:t xml:space="preserve"> your id and password.</w:t>
+      </w:r>
+    </w:p>
+    <w:p>
+      <w:pPr>
+        <w:pStyle w:val="a5"/>
+        <w:numPr>
+          <w:ilvl w:val="2"/>
+          <w:numId w:val="6"/>
+        </w:numPr>
+        <w:rPr>
+          <w:rFonts w:eastAsia="나눔바른고딕" w:cstheme="minorHAnsi"/>
+          <w:sz w:val="24"/>
+          <w:szCs w:val="24"/>
+          <w:lang w:eastAsia="ko-KR"/>
+        </w:rPr>
+      </w:pPr>
+      <w:proofErr w:type="gramStart"/>
+      <w:r>
+        <w:rPr>
+          <w:rFonts w:eastAsia="나눔바른고딕" w:cstheme="minorHAnsi"/>
+          <w:sz w:val="24"/>
+          <w:szCs w:val="24"/>
+          <w:lang w:eastAsia="ko-KR"/>
+        </w:rPr>
+        <w:t>if</w:t>
+      </w:r>
+      <w:proofErr w:type="gramEnd"/>
+      <w:r>
+        <w:rPr>
+          <w:rFonts w:eastAsia="나눔바른고딕" w:cstheme="minorHAnsi"/>
+          <w:sz w:val="24"/>
+          <w:szCs w:val="24"/>
+          <w:lang w:eastAsia="ko-KR"/>
+        </w:rPr>
+        <w:t xml:space="preserve"> password is incorrect, you </w:t>
+      </w:r>
+      <w:r>
+        <w:rPr>
+          <w:rFonts w:eastAsia="나눔바른고딕" w:cstheme="minorHAnsi"/>
+          <w:sz w:val="24"/>
+          <w:szCs w:val="24"/>
+          <w:lang w:eastAsia="ko-KR"/>
+        </w:rPr>
+        <w:t>need</w:t>
+      </w:r>
+      <w:r>
+        <w:rPr>
+          <w:rFonts w:eastAsia="나눔바른고딕" w:cstheme="minorHAnsi"/>
+          <w:sz w:val="24"/>
+          <w:szCs w:val="24"/>
+          <w:lang w:eastAsia="ko-KR"/>
+        </w:rPr>
+        <w:t xml:space="preserve"> to enter the </w:t>
+      </w:r>
+      <w:r>
+        <w:rPr>
+          <w:rFonts w:eastAsia="나눔바른고딕" w:cstheme="minorHAnsi"/>
+          <w:sz w:val="24"/>
+          <w:szCs w:val="24"/>
+          <w:lang w:eastAsia="ko-KR"/>
+        </w:rPr>
+        <w:t>correct password again.</w:t>
       </w:r>
     </w:p>
     <w:p>
@@ -2947,12 +3714,182 @@
       </w:pPr>
       <w:r>
         <w:rPr>
-          <w:rFonts w:eastAsia="나눔바른고딕" w:cstheme="minorHAnsi" w:hint="eastAsia"/>
-          <w:sz w:val="24"/>
-          <w:szCs w:val="24"/>
-          <w:lang w:eastAsia="ko-KR"/>
-        </w:rPr>
-        <w:t>send message</w:t>
+          <w:rFonts w:eastAsia="나눔바른고딕" w:cstheme="minorHAnsi"/>
+          <w:sz w:val="24"/>
+          <w:szCs w:val="24"/>
+          <w:lang w:eastAsia="ko-KR"/>
+        </w:rPr>
+        <w:t>sign up</w:t>
+      </w:r>
+    </w:p>
+    <w:p>
+      <w:pPr>
+        <w:pStyle w:val="a5"/>
+        <w:numPr>
+          <w:ilvl w:val="2"/>
+          <w:numId w:val="6"/>
+        </w:numPr>
+        <w:rPr>
+          <w:rFonts w:eastAsia="나눔바른고딕" w:cstheme="minorHAnsi"/>
+          <w:sz w:val="24"/>
+          <w:szCs w:val="24"/>
+          <w:lang w:eastAsia="ko-KR"/>
+        </w:rPr>
+      </w:pPr>
+      <w:proofErr w:type="gramStart"/>
+      <w:r>
+        <w:rPr>
+          <w:rFonts w:eastAsia="나눔바른고딕" w:cstheme="minorHAnsi"/>
+          <w:sz w:val="24"/>
+          <w:szCs w:val="24"/>
+          <w:lang w:eastAsia="ko-KR"/>
+        </w:rPr>
+        <w:t>if</w:t>
+      </w:r>
+      <w:proofErr w:type="gramEnd"/>
+      <w:r>
+        <w:rPr>
+          <w:rFonts w:eastAsia="나눔바른고딕" w:cstheme="minorHAnsi"/>
+          <w:sz w:val="24"/>
+          <w:szCs w:val="24"/>
+          <w:lang w:eastAsia="ko-KR"/>
+        </w:rPr>
+        <w:t xml:space="preserve"> you don't have an account, you can sign up in console UI.</w:t>
+      </w:r>
+    </w:p>
+    <w:p>
+      <w:pPr>
+        <w:pStyle w:val="a5"/>
+        <w:numPr>
+          <w:ilvl w:val="2"/>
+          <w:numId w:val="6"/>
+        </w:numPr>
+        <w:rPr>
+          <w:rFonts w:eastAsia="나눔바른고딕" w:cstheme="minorHAnsi"/>
+          <w:sz w:val="24"/>
+          <w:szCs w:val="24"/>
+          <w:lang w:eastAsia="ko-KR"/>
+        </w:rPr>
+      </w:pPr>
+      <w:proofErr w:type="gramStart"/>
+      <w:r>
+        <w:rPr>
+          <w:rFonts w:eastAsia="나눔바른고딕" w:cstheme="minorHAnsi"/>
+          <w:sz w:val="24"/>
+          <w:szCs w:val="24"/>
+          <w:lang w:eastAsia="ko-KR"/>
+        </w:rPr>
+        <w:t>all</w:t>
+      </w:r>
+      <w:proofErr w:type="gramEnd"/>
+      <w:r>
+        <w:rPr>
+          <w:rFonts w:eastAsia="나눔바른고딕" w:cstheme="minorHAnsi"/>
+          <w:sz w:val="24"/>
+          <w:szCs w:val="24"/>
+          <w:lang w:eastAsia="ko-KR"/>
+        </w:rPr>
+        <w:t xml:space="preserve"> you need to enter is name, id, password. Your password will be </w:t>
+      </w:r>
+      <w:proofErr w:type="gramStart"/>
+      <w:r>
+        <w:rPr>
+          <w:rFonts w:eastAsia="나눔바른고딕" w:cstheme="minorHAnsi"/>
+          <w:sz w:val="24"/>
+          <w:szCs w:val="24"/>
+          <w:lang w:eastAsia="ko-KR"/>
+        </w:rPr>
+        <w:t>encrypted</w:t>
+      </w:r>
+      <w:r>
+        <w:rPr>
+          <w:rFonts w:eastAsia="나눔바른고딕" w:cstheme="minorHAnsi"/>
+          <w:sz w:val="24"/>
+          <w:szCs w:val="24"/>
+          <w:lang w:eastAsia="ko-KR"/>
+        </w:rPr>
+        <w:t>(</w:t>
+      </w:r>
+      <w:proofErr w:type="gramEnd"/>
+      <w:r>
+        <w:rPr>
+          <w:rFonts w:eastAsia="나눔바른고딕" w:cstheme="minorHAnsi"/>
+          <w:sz w:val="24"/>
+          <w:szCs w:val="24"/>
+          <w:lang w:eastAsia="ko-KR"/>
+        </w:rPr>
+        <w:t>SHA-256)</w:t>
+      </w:r>
+      <w:r>
+        <w:rPr>
+          <w:rFonts w:eastAsia="나눔바른고딕" w:cstheme="minorHAnsi"/>
+          <w:sz w:val="24"/>
+          <w:szCs w:val="24"/>
+          <w:lang w:eastAsia="ko-KR"/>
+        </w:rPr>
+        <w:t xml:space="preserve"> and stored in database.</w:t>
+      </w:r>
+    </w:p>
+    <w:p>
+      <w:pPr>
+        <w:pStyle w:val="a5"/>
+        <w:numPr>
+          <w:ilvl w:val="2"/>
+          <w:numId w:val="6"/>
+        </w:numPr>
+        <w:rPr>
+          <w:rFonts w:eastAsia="나눔바른고딕" w:cstheme="minorHAnsi"/>
+          <w:sz w:val="24"/>
+          <w:szCs w:val="24"/>
+          <w:lang w:eastAsia="ko-KR"/>
+        </w:rPr>
+      </w:pPr>
+      <w:proofErr w:type="gramStart"/>
+      <w:r>
+        <w:rPr>
+          <w:rFonts w:eastAsia="나눔바른고딕" w:cstheme="minorHAnsi"/>
+          <w:sz w:val="24"/>
+          <w:szCs w:val="24"/>
+          <w:lang w:eastAsia="ko-KR"/>
+        </w:rPr>
+        <w:t>if</w:t>
+      </w:r>
+      <w:proofErr w:type="gramEnd"/>
+      <w:r>
+        <w:rPr>
+          <w:rFonts w:eastAsia="나눔바른고딕" w:cstheme="minorHAnsi"/>
+          <w:sz w:val="24"/>
+          <w:szCs w:val="24"/>
+          <w:lang w:eastAsia="ko-KR"/>
+        </w:rPr>
+        <w:t xml:space="preserve"> same id</w:t>
+      </w:r>
+      <w:r>
+        <w:rPr>
+          <w:rFonts w:eastAsia="나눔바른고딕" w:cstheme="minorHAnsi"/>
+          <w:sz w:val="24"/>
+          <w:szCs w:val="24"/>
+          <w:lang w:eastAsia="ko-KR"/>
+        </w:rPr>
+        <w:t xml:space="preserve"> or name</w:t>
+      </w:r>
+      <w:r>
+        <w:rPr>
+          <w:rFonts w:eastAsia="나눔바른고딕" w:cstheme="minorHAnsi"/>
+          <w:sz w:val="24"/>
+          <w:szCs w:val="24"/>
+          <w:lang w:eastAsia="ko-KR"/>
+        </w:rPr>
+        <w:t xml:space="preserve"> is already e</w:t>
+      </w:r>
+      <w:r>
+        <w:rPr>
+          <w:rFonts w:eastAsia="나눔바른고딕" w:cstheme="minorHAnsi"/>
+          <w:sz w:val="24"/>
+          <w:szCs w:val="24"/>
+          <w:lang w:eastAsia="ko-KR"/>
+        </w:rPr>
+        <w:t>xist, you should use another id or name(notice which one is overlapped).</w:t>
       </w:r>
     </w:p>
     <w:p>
@@ -2976,16 +3913,40 @@
           <w:szCs w:val="24"/>
           <w:lang w:eastAsia="ko-KR"/>
         </w:rPr>
-        <w:t>change status(online, offline(</w:t>
-      </w:r>
-      <w:r>
-        <w:rPr>
-          <w:rFonts w:eastAsia="나눔바른고딕" w:cstheme="minorHAnsi"/>
-          <w:sz w:val="24"/>
-          <w:szCs w:val="24"/>
-          <w:lang w:eastAsia="ko-KR"/>
-        </w:rPr>
-        <w:t xml:space="preserve">sign </w:t>
+        <w:t>send message</w:t>
+      </w:r>
+      <w:r>
+        <w:rPr>
+          <w:rFonts w:eastAsia="나눔바른고딕" w:cstheme="minorHAnsi"/>
+          <w:sz w:val="24"/>
+          <w:szCs w:val="24"/>
+          <w:lang w:eastAsia="ko-KR"/>
+        </w:rPr>
+        <w:t>(press enter or click “send button”)</w:t>
+      </w:r>
+    </w:p>
+    <w:p>
+      <w:pPr>
+        <w:pStyle w:val="a5"/>
+        <w:numPr>
+          <w:ilvl w:val="1"/>
+          <w:numId w:val="6"/>
+        </w:numPr>
+        <w:rPr>
+          <w:rFonts w:eastAsia="나눔바른고딕" w:cstheme="minorHAnsi"/>
+          <w:sz w:val="24"/>
+          <w:szCs w:val="24"/>
+          <w:lang w:eastAsia="ko-KR"/>
+        </w:rPr>
+      </w:pPr>
+      <w:r>
+        <w:rPr>
+          <w:rFonts w:eastAsia="나눔바른고딕" w:cstheme="minorHAnsi"/>
+          <w:sz w:val="24"/>
+          <w:szCs w:val="24"/>
+          <w:lang w:eastAsia="ko-KR"/>
+        </w:rPr>
+        <w:t>special commands</w:t>
       </w:r>
       <w:r>
         <w:rPr>
@@ -2994,7 +3955,117 @@
           <w:szCs w:val="24"/>
           <w:lang w:eastAsia="ko-KR"/>
         </w:rPr>
-        <w:t>out), busy)</w:t>
+        <w:t>(</w:t>
+      </w:r>
+      <w:r>
+        <w:rPr>
+          <w:rFonts w:eastAsia="나눔바른고딕" w:cstheme="minorHAnsi"/>
+          <w:sz w:val="24"/>
+          <w:szCs w:val="24"/>
+          <w:lang w:eastAsia="ko-KR"/>
+        </w:rPr>
+        <w:t>/</w:t>
+      </w:r>
+      <w:r>
+        <w:rPr>
+          <w:rFonts w:eastAsia="나눔바른고딕" w:cstheme="minorHAnsi" w:hint="eastAsia"/>
+          <w:sz w:val="24"/>
+          <w:szCs w:val="24"/>
+          <w:lang w:eastAsia="ko-KR"/>
+        </w:rPr>
+        <w:t xml:space="preserve">online, </w:t>
+      </w:r>
+      <w:r>
+        <w:rPr>
+          <w:rFonts w:eastAsia="나눔바른고딕" w:cstheme="minorHAnsi"/>
+          <w:sz w:val="24"/>
+          <w:szCs w:val="24"/>
+          <w:lang w:eastAsia="ko-KR"/>
+        </w:rPr>
+        <w:t>/</w:t>
+      </w:r>
+      <w:r>
+        <w:rPr>
+          <w:rFonts w:eastAsia="나눔바른고딕" w:cstheme="minorHAnsi" w:hint="eastAsia"/>
+          <w:sz w:val="24"/>
+          <w:szCs w:val="24"/>
+          <w:lang w:eastAsia="ko-KR"/>
+        </w:rPr>
+        <w:t xml:space="preserve">offline, </w:t>
+      </w:r>
+      <w:r>
+        <w:rPr>
+          <w:rFonts w:eastAsia="나눔바른고딕" w:cstheme="minorHAnsi"/>
+          <w:sz w:val="24"/>
+          <w:szCs w:val="24"/>
+          <w:lang w:eastAsia="ko-KR"/>
+        </w:rPr>
+        <w:t>/</w:t>
+      </w:r>
+      <w:r>
+        <w:rPr>
+          <w:rFonts w:eastAsia="나눔바른고딕" w:cstheme="minorHAnsi" w:hint="eastAsia"/>
+          <w:sz w:val="24"/>
+          <w:szCs w:val="24"/>
+          <w:lang w:eastAsia="ko-KR"/>
+        </w:rPr>
+        <w:t>busy</w:t>
+      </w:r>
+      <w:r>
+        <w:rPr>
+          <w:rFonts w:eastAsia="나눔바른고딕" w:cstheme="minorHAnsi"/>
+          <w:sz w:val="24"/>
+          <w:szCs w:val="24"/>
+          <w:lang w:eastAsia="ko-KR"/>
+        </w:rPr>
+        <w:t>, /</w:t>
+      </w:r>
+      <w:proofErr w:type="spellStart"/>
+      <w:r>
+        <w:rPr>
+          <w:rFonts w:eastAsia="나눔바른고딕" w:cstheme="minorHAnsi"/>
+          <w:sz w:val="24"/>
+          <w:szCs w:val="24"/>
+          <w:lang w:eastAsia="ko-KR"/>
+        </w:rPr>
+        <w:t>userlist</w:t>
+      </w:r>
+      <w:proofErr w:type="spellEnd"/>
+      <w:r>
+        <w:rPr>
+          <w:rFonts w:eastAsia="나눔바른고딕" w:cstheme="minorHAnsi"/>
+          <w:sz w:val="24"/>
+          <w:szCs w:val="24"/>
+          <w:lang w:eastAsia="ko-KR"/>
+        </w:rPr>
+        <w:t xml:space="preserve">, </w:t>
+      </w:r>
+      <w:r>
+        <w:rPr>
+          <w:rFonts w:eastAsia="나눔바른고딕" w:cstheme="minorHAnsi"/>
+          <w:sz w:val="24"/>
+          <w:szCs w:val="24"/>
+          <w:lang w:eastAsia="ko-KR"/>
+        </w:rPr>
+        <w:t xml:space="preserve">/retrieve, </w:t>
+      </w:r>
+      <w:r>
+        <w:rPr>
+          <w:rFonts w:eastAsia="나눔바른고딕" w:cstheme="minorHAnsi"/>
+          <w:sz w:val="24"/>
+          <w:szCs w:val="24"/>
+          <w:lang w:eastAsia="ko-KR"/>
+        </w:rPr>
+        <w:t>/exit</w:t>
+      </w:r>
+      <w:r>
+        <w:rPr>
+          <w:rFonts w:eastAsia="나눔바른고딕" w:cstheme="minorHAnsi" w:hint="eastAsia"/>
+          <w:sz w:val="24"/>
+          <w:szCs w:val="24"/>
+          <w:lang w:eastAsia="ko-KR"/>
+        </w:rPr>
+        <w:t>)</w:t>
       </w:r>
     </w:p>
     <w:p>
@@ -3018,7 +4089,56 @@
           <w:szCs w:val="24"/>
           <w:lang w:eastAsia="ko-KR"/>
         </w:rPr>
-        <w:t>in online status, user can send message and receive message</w:t>
+        <w:t>/</w:t>
+      </w:r>
+      <w:proofErr w:type="gramStart"/>
+      <w:r>
+        <w:rPr>
+          <w:rFonts w:eastAsia="나눔바른고딕" w:cstheme="minorHAnsi"/>
+          <w:sz w:val="24"/>
+          <w:szCs w:val="24"/>
+          <w:lang w:eastAsia="ko-KR"/>
+        </w:rPr>
+        <w:t>online :</w:t>
+      </w:r>
+      <w:proofErr w:type="gramEnd"/>
+      <w:r>
+        <w:rPr>
+          <w:rFonts w:eastAsia="나눔바른고딕" w:cstheme="minorHAnsi"/>
+          <w:sz w:val="24"/>
+          <w:szCs w:val="24"/>
+          <w:lang w:eastAsia="ko-KR"/>
+        </w:rPr>
+        <w:t xml:space="preserve"> </w:t>
+      </w:r>
+      <w:r>
+        <w:rPr>
+          <w:rFonts w:eastAsia="나눔바른고딕" w:cstheme="minorHAnsi"/>
+          <w:sz w:val="24"/>
+          <w:szCs w:val="24"/>
+          <w:lang w:eastAsia="ko-KR"/>
+        </w:rPr>
+        <w:t xml:space="preserve">your status will be changed to "online". Also you will receive messages that you can't </w:t>
+      </w:r>
+      <w:proofErr w:type="spellStart"/>
+      <w:r>
+        <w:rPr>
+          <w:rFonts w:eastAsia="나눔바른고딕" w:cstheme="minorHAnsi"/>
+          <w:sz w:val="24"/>
+          <w:szCs w:val="24"/>
+          <w:lang w:eastAsia="ko-KR"/>
+        </w:rPr>
+        <w:t>reveive</w:t>
+      </w:r>
+      <w:proofErr w:type="spellEnd"/>
+      <w:r>
+        <w:rPr>
+          <w:rFonts w:eastAsia="나눔바른고딕" w:cstheme="minorHAnsi"/>
+          <w:sz w:val="24"/>
+          <w:szCs w:val="24"/>
+          <w:lang w:eastAsia="ko-KR"/>
+        </w:rPr>
+        <w:t xml:space="preserve"> before when your status was "busy" or "offline".</w:t>
       </w:r>
     </w:p>
     <w:p>
@@ -3042,27 +4162,27 @@
           <w:szCs w:val="24"/>
           <w:lang w:eastAsia="ko-KR"/>
         </w:rPr>
-        <w:t xml:space="preserve">in offline status, user can’t </w:t>
-      </w:r>
-      <w:proofErr w:type="spellStart"/>
-      <w:r>
-        <w:rPr>
-          <w:rFonts w:eastAsia="나눔바른고딕" w:cstheme="minorHAnsi"/>
-          <w:sz w:val="24"/>
-          <w:szCs w:val="24"/>
-          <w:lang w:eastAsia="ko-KR"/>
-        </w:rPr>
-        <w:t>to</w:t>
-      </w:r>
-      <w:proofErr w:type="spellEnd"/>
-      <w:r>
-        <w:rPr>
-          <w:rFonts w:eastAsia="나눔바른고딕" w:cstheme="minorHAnsi"/>
-          <w:sz w:val="24"/>
-          <w:szCs w:val="24"/>
-          <w:lang w:eastAsia="ko-KR"/>
-        </w:rPr>
-        <w:t xml:space="preserve"> anything except sign in</w:t>
+        <w:t>/</w:t>
+      </w:r>
+      <w:proofErr w:type="gramStart"/>
+      <w:r>
+        <w:rPr>
+          <w:rFonts w:eastAsia="나눔바른고딕" w:cstheme="minorHAnsi"/>
+          <w:sz w:val="24"/>
+          <w:szCs w:val="24"/>
+          <w:lang w:eastAsia="ko-KR"/>
+        </w:rPr>
+        <w:t>offline :</w:t>
+      </w:r>
+      <w:proofErr w:type="gramEnd"/>
+      <w:r>
+        <w:rPr>
+          <w:rFonts w:eastAsia="나눔바른고딕" w:cstheme="minorHAnsi"/>
+          <w:sz w:val="24"/>
+          <w:szCs w:val="24"/>
+          <w:lang w:eastAsia="ko-KR"/>
+        </w:rPr>
+        <w:t xml:space="preserve"> your status will be changed to "offline". Now you can't send and receive messages, but you're still in the chat room.</w:t>
       </w:r>
     </w:p>
     <w:p>
@@ -3086,7 +4206,220 @@
           <w:szCs w:val="24"/>
           <w:lang w:eastAsia="ko-KR"/>
         </w:rPr>
-        <w:t>in busy status, user can send message but can’t receive message</w:t>
+        <w:lastRenderedPageBreak/>
+        <w:t>/</w:t>
+      </w:r>
+      <w:proofErr w:type="gramStart"/>
+      <w:r>
+        <w:rPr>
+          <w:rFonts w:eastAsia="나눔바른고딕" w:cstheme="minorHAnsi"/>
+          <w:sz w:val="24"/>
+          <w:szCs w:val="24"/>
+          <w:lang w:eastAsia="ko-KR"/>
+        </w:rPr>
+        <w:t>busy :</w:t>
+      </w:r>
+      <w:proofErr w:type="gramEnd"/>
+      <w:r>
+        <w:rPr>
+          <w:rFonts w:eastAsia="나눔바른고딕" w:cstheme="minorHAnsi"/>
+          <w:sz w:val="24"/>
+          <w:szCs w:val="24"/>
+          <w:lang w:eastAsia="ko-KR"/>
+        </w:rPr>
+        <w:t xml:space="preserve"> your status will be changed to "busy". You can send message but can't receive messages.</w:t>
+      </w:r>
+    </w:p>
+    <w:p>
+      <w:pPr>
+        <w:pStyle w:val="a5"/>
+        <w:numPr>
+          <w:ilvl w:val="2"/>
+          <w:numId w:val="6"/>
+        </w:numPr>
+        <w:rPr>
+          <w:rFonts w:eastAsia="나눔바른고딕" w:cstheme="minorHAnsi"/>
+          <w:sz w:val="24"/>
+          <w:szCs w:val="24"/>
+          <w:lang w:eastAsia="ko-KR"/>
+        </w:rPr>
+      </w:pPr>
+      <w:r>
+        <w:rPr>
+          <w:rFonts w:eastAsia="나눔바른고딕" w:cstheme="minorHAnsi"/>
+          <w:sz w:val="24"/>
+          <w:szCs w:val="24"/>
+          <w:lang w:eastAsia="ko-KR"/>
+        </w:rPr>
+        <w:t>/</w:t>
+      </w:r>
+      <w:proofErr w:type="spellStart"/>
+      <w:proofErr w:type="gramStart"/>
+      <w:r>
+        <w:rPr>
+          <w:rFonts w:eastAsia="나눔바른고딕" w:cstheme="minorHAnsi"/>
+          <w:sz w:val="24"/>
+          <w:szCs w:val="24"/>
+          <w:lang w:eastAsia="ko-KR"/>
+        </w:rPr>
+        <w:t>userlist</w:t>
+      </w:r>
+      <w:proofErr w:type="spellEnd"/>
+      <w:r>
+        <w:rPr>
+          <w:rFonts w:eastAsia="나눔바른고딕" w:cstheme="minorHAnsi"/>
+          <w:sz w:val="24"/>
+          <w:szCs w:val="24"/>
+          <w:lang w:eastAsia="ko-KR"/>
+        </w:rPr>
+        <w:t xml:space="preserve"> :</w:t>
+      </w:r>
+      <w:proofErr w:type="gramEnd"/>
+      <w:r>
+        <w:rPr>
+          <w:rFonts w:eastAsia="나눔바른고딕" w:cstheme="minorHAnsi"/>
+          <w:sz w:val="24"/>
+          <w:szCs w:val="24"/>
+          <w:lang w:eastAsia="ko-KR"/>
+        </w:rPr>
+        <w:t xml:space="preserve"> you can see the whole user's name and status.</w:t>
+      </w:r>
+    </w:p>
+    <w:p>
+      <w:pPr>
+        <w:pStyle w:val="a5"/>
+        <w:numPr>
+          <w:ilvl w:val="2"/>
+          <w:numId w:val="6"/>
+        </w:numPr>
+        <w:rPr>
+          <w:rFonts w:eastAsia="나눔바른고딕" w:cstheme="minorHAnsi"/>
+          <w:sz w:val="24"/>
+          <w:szCs w:val="24"/>
+          <w:lang w:eastAsia="ko-KR"/>
+        </w:rPr>
+      </w:pPr>
+      <w:r>
+        <w:rPr>
+          <w:rFonts w:eastAsia="나눔바른고딕" w:cstheme="minorHAnsi"/>
+          <w:sz w:val="24"/>
+          <w:szCs w:val="24"/>
+          <w:lang w:eastAsia="ko-KR"/>
+        </w:rPr>
+        <w:t>/</w:t>
+      </w:r>
+      <w:proofErr w:type="gramStart"/>
+      <w:r>
+        <w:rPr>
+          <w:rFonts w:eastAsia="나눔바른고딕" w:cstheme="minorHAnsi"/>
+          <w:sz w:val="24"/>
+          <w:szCs w:val="24"/>
+          <w:lang w:eastAsia="ko-KR"/>
+        </w:rPr>
+        <w:t>retrieve :</w:t>
+      </w:r>
+      <w:proofErr w:type="gramEnd"/>
+      <w:r>
+        <w:rPr>
+          <w:rFonts w:eastAsia="나눔바른고딕" w:cstheme="minorHAnsi"/>
+          <w:sz w:val="24"/>
+          <w:szCs w:val="24"/>
+          <w:lang w:eastAsia="ko-KR"/>
+        </w:rPr>
+        <w:t xml:space="preserve"> you can retrieve all message history in database(</w:t>
+      </w:r>
+      <w:proofErr w:type="spellStart"/>
+      <w:r>
+        <w:rPr>
+          <w:rFonts w:eastAsia="나눔바른고딕" w:cstheme="minorHAnsi"/>
+          <w:sz w:val="24"/>
+          <w:szCs w:val="24"/>
+          <w:lang w:eastAsia="ko-KR"/>
+        </w:rPr>
+        <w:t>MessageBox</w:t>
+      </w:r>
+      <w:proofErr w:type="spellEnd"/>
+      <w:r>
+        <w:rPr>
+          <w:rFonts w:eastAsia="나눔바른고딕" w:cstheme="minorHAnsi"/>
+          <w:sz w:val="24"/>
+          <w:szCs w:val="24"/>
+          <w:lang w:eastAsia="ko-KR"/>
+        </w:rPr>
+        <w:t>)</w:t>
+      </w:r>
+      <w:r>
+        <w:rPr>
+          <w:rFonts w:eastAsia="나눔바른고딕" w:cstheme="minorHAnsi"/>
+          <w:sz w:val="24"/>
+          <w:szCs w:val="24"/>
+          <w:lang w:eastAsia="ko-KR"/>
+        </w:rPr>
+        <w:t xml:space="preserve">. I tried to make this function to retrieve 10~20 messages each time, but it needs another field in database. So I implement it to </w:t>
+      </w:r>
+      <w:proofErr w:type="spellStart"/>
+      <w:r>
+        <w:rPr>
+          <w:rFonts w:eastAsia="나눔바른고딕" w:cstheme="minorHAnsi"/>
+          <w:sz w:val="24"/>
+          <w:szCs w:val="24"/>
+          <w:lang w:eastAsia="ko-KR"/>
+        </w:rPr>
+        <w:t>retriece</w:t>
+      </w:r>
+      <w:proofErr w:type="spellEnd"/>
+      <w:r>
+        <w:rPr>
+          <w:rFonts w:eastAsia="나눔바른고딕" w:cstheme="minorHAnsi"/>
+          <w:sz w:val="24"/>
+          <w:szCs w:val="24"/>
+          <w:lang w:eastAsia="ko-KR"/>
+        </w:rPr>
+        <w:t xml:space="preserve"> all message.</w:t>
+      </w:r>
+    </w:p>
+    <w:p>
+      <w:pPr>
+        <w:pStyle w:val="a5"/>
+        <w:numPr>
+          <w:ilvl w:val="2"/>
+          <w:numId w:val="6"/>
+        </w:numPr>
+        <w:rPr>
+          <w:rFonts w:eastAsia="나눔바른고딕" w:cstheme="minorHAnsi"/>
+          <w:sz w:val="24"/>
+          <w:szCs w:val="24"/>
+          <w:lang w:eastAsia="ko-KR"/>
+        </w:rPr>
+      </w:pPr>
+      <w:r>
+        <w:rPr>
+          <w:rFonts w:eastAsia="나눔바른고딕" w:cstheme="minorHAnsi"/>
+          <w:sz w:val="24"/>
+          <w:szCs w:val="24"/>
+          <w:lang w:eastAsia="ko-KR"/>
+        </w:rPr>
+        <w:t>/</w:t>
+      </w:r>
+      <w:proofErr w:type="gramStart"/>
+      <w:r>
+        <w:rPr>
+          <w:rFonts w:eastAsia="나눔바른고딕" w:cstheme="minorHAnsi"/>
+          <w:sz w:val="24"/>
+          <w:szCs w:val="24"/>
+          <w:lang w:eastAsia="ko-KR"/>
+        </w:rPr>
+        <w:t>exit :</w:t>
+      </w:r>
+      <w:proofErr w:type="gramEnd"/>
+      <w:r>
+        <w:rPr>
+          <w:rFonts w:eastAsia="나눔바른고딕" w:cstheme="minorHAnsi"/>
+          <w:sz w:val="24"/>
+          <w:szCs w:val="24"/>
+          <w:lang w:eastAsia="ko-KR"/>
+        </w:rPr>
+        <w:t xml:space="preserve"> the program will be closed. You can exit the program without clicking the "exit" button.</w:t>
       </w:r>
     </w:p>
     <w:p>
@@ -3105,12 +4438,197 @@
       </w:pPr>
       <w:r>
         <w:rPr>
-          <w:rFonts w:eastAsia="나눔바른고딕" w:cstheme="minorHAnsi"/>
-          <w:sz w:val="24"/>
-          <w:szCs w:val="24"/>
-          <w:lang w:eastAsia="ko-KR"/>
-        </w:rPr>
-        <w:t>receive unread message when status is changed to online</w:t>
+          <w:rFonts w:eastAsia="나눔바른고딕" w:cstheme="minorHAnsi" w:hint="eastAsia"/>
+          <w:sz w:val="24"/>
+          <w:szCs w:val="24"/>
+          <w:lang w:eastAsia="ko-KR"/>
+        </w:rPr>
+        <w:t>s</w:t>
+      </w:r>
+      <w:r>
+        <w:rPr>
+          <w:rFonts w:eastAsia="나눔바른고딕" w:cstheme="minorHAnsi"/>
+          <w:sz w:val="24"/>
+          <w:szCs w:val="24"/>
+          <w:lang w:eastAsia="ko-KR"/>
+        </w:rPr>
+        <w:t>tatus</w:t>
+      </w:r>
+    </w:p>
+    <w:p>
+      <w:pPr>
+        <w:pStyle w:val="a5"/>
+        <w:numPr>
+          <w:ilvl w:val="2"/>
+          <w:numId w:val="6"/>
+        </w:numPr>
+        <w:rPr>
+          <w:rFonts w:eastAsia="나눔바른고딕" w:cstheme="minorHAnsi"/>
+          <w:sz w:val="24"/>
+          <w:szCs w:val="24"/>
+          <w:lang w:eastAsia="ko-KR"/>
+        </w:rPr>
+      </w:pPr>
+      <w:proofErr w:type="gramStart"/>
+      <w:r>
+        <w:rPr>
+          <w:rFonts w:eastAsia="나눔바른고딕" w:cstheme="minorHAnsi"/>
+          <w:sz w:val="24"/>
+          <w:szCs w:val="24"/>
+          <w:lang w:eastAsia="ko-KR"/>
+        </w:rPr>
+        <w:t>you</w:t>
+      </w:r>
+      <w:proofErr w:type="gramEnd"/>
+      <w:r>
+        <w:rPr>
+          <w:rFonts w:eastAsia="나눔바른고딕" w:cstheme="minorHAnsi"/>
+          <w:sz w:val="24"/>
+          <w:szCs w:val="24"/>
+          <w:lang w:eastAsia="ko-KR"/>
+        </w:rPr>
+        <w:t xml:space="preserve"> can check your current status on the top of window.</w:t>
+      </w:r>
+    </w:p>
+    <w:p>
+      <w:pPr>
+        <w:pStyle w:val="a5"/>
+        <w:numPr>
+          <w:ilvl w:val="2"/>
+          <w:numId w:val="6"/>
+        </w:numPr>
+        <w:rPr>
+          <w:rFonts w:eastAsia="나눔바른고딕" w:cstheme="minorHAnsi"/>
+          <w:sz w:val="24"/>
+          <w:szCs w:val="24"/>
+          <w:lang w:eastAsia="ko-KR"/>
+        </w:rPr>
+      </w:pPr>
+      <w:proofErr w:type="gramStart"/>
+      <w:r>
+        <w:rPr>
+          <w:rFonts w:eastAsia="나눔바른고딕" w:cstheme="minorHAnsi"/>
+          <w:sz w:val="24"/>
+          <w:szCs w:val="24"/>
+          <w:lang w:eastAsia="ko-KR"/>
+        </w:rPr>
+        <w:t>in</w:t>
+      </w:r>
+      <w:proofErr w:type="gramEnd"/>
+      <w:r>
+        <w:rPr>
+          <w:rFonts w:eastAsia="나눔바른고딕" w:cstheme="minorHAnsi"/>
+          <w:sz w:val="24"/>
+          <w:szCs w:val="24"/>
+          <w:lang w:eastAsia="ko-KR"/>
+        </w:rPr>
+        <w:t xml:space="preserve"> online status, user can send message and receive message</w:t>
+      </w:r>
+      <w:r>
+        <w:rPr>
+          <w:rFonts w:eastAsia="나눔바른고딕" w:cstheme="minorHAnsi"/>
+          <w:sz w:val="24"/>
+          <w:szCs w:val="24"/>
+          <w:lang w:eastAsia="ko-KR"/>
+        </w:rPr>
+        <w:t>.</w:t>
+      </w:r>
+    </w:p>
+    <w:p>
+      <w:pPr>
+        <w:pStyle w:val="a5"/>
+        <w:numPr>
+          <w:ilvl w:val="2"/>
+          <w:numId w:val="6"/>
+        </w:numPr>
+        <w:rPr>
+          <w:rFonts w:eastAsia="나눔바른고딕" w:cstheme="minorHAnsi"/>
+          <w:sz w:val="24"/>
+          <w:szCs w:val="24"/>
+          <w:lang w:eastAsia="ko-KR"/>
+        </w:rPr>
+      </w:pPr>
+      <w:proofErr w:type="gramStart"/>
+      <w:r>
+        <w:rPr>
+          <w:rFonts w:eastAsia="나눔바른고딕" w:cstheme="minorHAnsi"/>
+          <w:sz w:val="24"/>
+          <w:szCs w:val="24"/>
+          <w:lang w:eastAsia="ko-KR"/>
+        </w:rPr>
+        <w:t>in</w:t>
+      </w:r>
+      <w:proofErr w:type="gramEnd"/>
+      <w:r>
+        <w:rPr>
+          <w:rFonts w:eastAsia="나눔바른고딕" w:cstheme="minorHAnsi"/>
+          <w:sz w:val="24"/>
+          <w:szCs w:val="24"/>
+          <w:lang w:eastAsia="ko-KR"/>
+        </w:rPr>
+        <w:t xml:space="preserve"> offline status, </w:t>
+      </w:r>
+      <w:r>
+        <w:rPr>
+          <w:rFonts w:eastAsia="나눔바른고딕" w:cstheme="minorHAnsi"/>
+          <w:sz w:val="24"/>
+          <w:szCs w:val="24"/>
+          <w:lang w:eastAsia="ko-KR"/>
+        </w:rPr>
+        <w:t>user can’t send or receive message but can change the status</w:t>
+      </w:r>
+      <w:r>
+        <w:rPr>
+          <w:rFonts w:eastAsia="나눔바른고딕" w:cstheme="minorHAnsi"/>
+          <w:sz w:val="24"/>
+          <w:szCs w:val="24"/>
+          <w:lang w:eastAsia="ko-KR"/>
+        </w:rPr>
+        <w:t>. It is different from exit the program.</w:t>
+      </w:r>
+    </w:p>
+    <w:p>
+      <w:pPr>
+        <w:pStyle w:val="a5"/>
+        <w:numPr>
+          <w:ilvl w:val="2"/>
+          <w:numId w:val="6"/>
+        </w:numPr>
+        <w:rPr>
+          <w:rFonts w:eastAsia="나눔바른고딕" w:cstheme="minorHAnsi"/>
+          <w:sz w:val="24"/>
+          <w:szCs w:val="24"/>
+          <w:lang w:eastAsia="ko-KR"/>
+        </w:rPr>
+      </w:pPr>
+      <w:proofErr w:type="gramStart"/>
+      <w:r>
+        <w:rPr>
+          <w:rFonts w:eastAsia="나눔바른고딕" w:cstheme="minorHAnsi"/>
+          <w:sz w:val="24"/>
+          <w:szCs w:val="24"/>
+          <w:lang w:eastAsia="ko-KR"/>
+        </w:rPr>
+        <w:t>in</w:t>
+      </w:r>
+      <w:proofErr w:type="gramEnd"/>
+      <w:r>
+        <w:rPr>
+          <w:rFonts w:eastAsia="나눔바른고딕" w:cstheme="minorHAnsi"/>
+          <w:sz w:val="24"/>
+          <w:szCs w:val="24"/>
+          <w:lang w:eastAsia="ko-KR"/>
+        </w:rPr>
+        <w:t xml:space="preserve"> busy status, user can send message but can’t receive message</w:t>
+      </w:r>
+      <w:r>
+        <w:rPr>
+          <w:rFonts w:eastAsia="나눔바른고딕" w:cstheme="minorHAnsi"/>
+          <w:sz w:val="24"/>
+          <w:szCs w:val="24"/>
+          <w:lang w:eastAsia="ko-KR"/>
+        </w:rPr>
+        <w:t>.</w:t>
       </w:r>
     </w:p>
     <w:p>
@@ -3127,14 +4645,43 @@
           <w:lang w:eastAsia="ko-KR"/>
         </w:rPr>
       </w:pPr>
-      <w:r>
-        <w:rPr>
-          <w:rFonts w:eastAsia="나눔바른고딕" w:cstheme="minorHAnsi"/>
-          <w:sz w:val="24"/>
-          <w:szCs w:val="24"/>
-          <w:lang w:eastAsia="ko-KR"/>
-        </w:rPr>
-        <w:t>load message history</w:t>
+      <w:proofErr w:type="gramStart"/>
+      <w:r>
+        <w:rPr>
+          <w:rFonts w:eastAsia="나눔바른고딕" w:cstheme="minorHAnsi"/>
+          <w:sz w:val="24"/>
+          <w:szCs w:val="24"/>
+          <w:lang w:eastAsia="ko-KR"/>
+        </w:rPr>
+        <w:t>receive</w:t>
+      </w:r>
+      <w:proofErr w:type="gramEnd"/>
+      <w:r>
+        <w:rPr>
+          <w:rFonts w:eastAsia="나눔바른고딕" w:cstheme="minorHAnsi"/>
+          <w:sz w:val="24"/>
+          <w:szCs w:val="24"/>
+          <w:lang w:eastAsia="ko-KR"/>
+        </w:rPr>
+        <w:t xml:space="preserve"> all</w:t>
+      </w:r>
+      <w:r>
+        <w:rPr>
+          <w:rFonts w:eastAsia="나눔바른고딕" w:cstheme="minorHAnsi"/>
+          <w:sz w:val="24"/>
+          <w:szCs w:val="24"/>
+          <w:lang w:eastAsia="ko-KR"/>
+        </w:rPr>
+        <w:t xml:space="preserve"> unread message when status is changed to online</w:t>
+      </w:r>
+      <w:r>
+        <w:rPr>
+          <w:rFonts w:eastAsia="나눔바른고딕" w:cstheme="minorHAnsi"/>
+          <w:sz w:val="24"/>
+          <w:szCs w:val="24"/>
+          <w:lang w:eastAsia="ko-KR"/>
+        </w:rPr>
+        <w:t>.</w:t>
       </w:r>
     </w:p>
     <w:p>
@@ -3151,19 +4698,118 @@
           <w:lang w:eastAsia="ko-KR"/>
         </w:rPr>
       </w:pPr>
-      <w:r>
-        <w:rPr>
-          <w:rFonts w:eastAsia="나눔바른고딕" w:cstheme="minorHAnsi"/>
-          <w:sz w:val="24"/>
-          <w:szCs w:val="24"/>
-          <w:lang w:eastAsia="ko-KR"/>
-        </w:rPr>
-        <w:t>sign out(make status offline)</w:t>
+      <w:proofErr w:type="gramStart"/>
+      <w:r>
+        <w:rPr>
+          <w:rFonts w:eastAsia="나눔바른고딕" w:cstheme="minorHAnsi"/>
+          <w:sz w:val="24"/>
+          <w:szCs w:val="24"/>
+          <w:lang w:eastAsia="ko-KR"/>
+        </w:rPr>
+        <w:t>load</w:t>
+      </w:r>
+      <w:proofErr w:type="gramEnd"/>
+      <w:r>
+        <w:rPr>
+          <w:rFonts w:eastAsia="나눔바른고딕" w:cstheme="minorHAnsi"/>
+          <w:sz w:val="24"/>
+          <w:szCs w:val="24"/>
+          <w:lang w:eastAsia="ko-KR"/>
+        </w:rPr>
+        <w:t xml:space="preserve"> message history</w:t>
+      </w:r>
+      <w:r>
+        <w:rPr>
+          <w:rFonts w:eastAsia="나눔바른고딕" w:cstheme="minorHAnsi"/>
+          <w:sz w:val="24"/>
+          <w:szCs w:val="24"/>
+          <w:lang w:eastAsia="ko-KR"/>
+        </w:rPr>
+        <w:t>.</w:t>
+      </w:r>
+    </w:p>
+    <w:p>
+      <w:pPr>
+        <w:pStyle w:val="a5"/>
+        <w:numPr>
+          <w:ilvl w:val="1"/>
+          <w:numId w:val="6"/>
+        </w:numPr>
+        <w:rPr>
+          <w:rFonts w:eastAsia="나눔바른고딕" w:cstheme="minorHAnsi"/>
+          <w:sz w:val="24"/>
+          <w:szCs w:val="24"/>
+          <w:lang w:eastAsia="ko-KR"/>
+        </w:rPr>
+      </w:pPr>
+      <w:proofErr w:type="gramStart"/>
+      <w:r>
+        <w:rPr>
+          <w:rFonts w:eastAsia="나눔바른고딕" w:cstheme="minorHAnsi"/>
+          <w:sz w:val="24"/>
+          <w:szCs w:val="24"/>
+          <w:lang w:eastAsia="ko-KR"/>
+        </w:rPr>
+        <w:t>exit</w:t>
+      </w:r>
+      <w:proofErr w:type="gramEnd"/>
+      <w:r>
+        <w:rPr>
+          <w:rFonts w:eastAsia="나눔바른고딕" w:cstheme="minorHAnsi"/>
+          <w:sz w:val="24"/>
+          <w:szCs w:val="24"/>
+          <w:lang w:eastAsia="ko-KR"/>
+        </w:rPr>
+        <w:t xml:space="preserve"> program(enter /exit or click “exit” button).</w:t>
       </w:r>
     </w:p>
     <w:p/>
+    <w:p>
+      <w:pPr>
+        <w:pStyle w:val="1"/>
+        <w:rPr>
+          <w:lang w:eastAsia="ko-KR"/>
+        </w:rPr>
+      </w:pPr>
+      <w:bookmarkStart w:id="17" w:name="_Toc512289458"/>
+      <w:r>
+        <w:rPr>
+          <w:rFonts w:hint="eastAsia"/>
+          <w:lang w:eastAsia="ko-KR"/>
+        </w:rPr>
+        <w:t>References</w:t>
+      </w:r>
+      <w:bookmarkEnd w:id="17"/>
+    </w:p>
+    <w:p>
+      <w:pPr>
+        <w:rPr>
+          <w:lang w:eastAsia="ko-KR"/>
+        </w:rPr>
+      </w:pPr>
+      <w:r>
+        <w:rPr>
+          <w:lang w:eastAsia="ko-KR"/>
+        </w:rPr>
+        <w:t>The Standard Formula of Java (</w:t>
+      </w:r>
+      <w:proofErr w:type="spellStart"/>
+      <w:r>
+        <w:rPr>
+          <w:lang w:eastAsia="ko-KR"/>
+        </w:rPr>
+        <w:t>NamGoongSung</w:t>
+      </w:r>
+      <w:proofErr w:type="spellEnd"/>
+      <w:r>
+        <w:rPr>
+          <w:lang w:eastAsia="ko-KR"/>
+        </w:rPr>
+        <w:t>, 2016)</w:t>
+      </w:r>
+    </w:p>
     <w:sectPr>
-      <w:footerReference w:type="default" r:id="rId19"/>
+      <w:footerReference w:type="default" r:id="rId21"/>
       <w:pgSz w:w="12240" w:h="15840"/>
       <w:pgMar w:top="1440" w:right="1440" w:bottom="1440" w:left="1440" w:header="720" w:footer="720" w:gutter="0"/>
       <w:cols w:space="720"/>
@@ -3232,7 +4878,7 @@
           <w:rPr>
             <w:noProof/>
           </w:rPr>
-          <w:t>2</w:t>
+          <w:t>4</w:t>
         </w:r>
         <w:r>
           <w:rPr>
@@ -4933,7 +6579,7 @@
 </file>
 
 <file path=customXml/itemProps1.xml><?xml version="1.0" encoding="utf-8"?>
-<ds:datastoreItem xmlns:ds="http://schemas.openxmlformats.org/officeDocument/2006/customXml" ds:itemID="{6B18D4FE-D8FD-4937-90FF-D3D7BDF08EF8}">
+<ds:datastoreItem xmlns:ds="http://schemas.openxmlformats.org/officeDocument/2006/customXml" ds:itemID="{F8880440-3322-4EFF-B4D5-722E010DB1B4}">
   <ds:schemaRefs>
     <ds:schemaRef ds:uri="http://schemas.openxmlformats.org/officeDocument/2006/bibliography"/>
   </ds:schemaRefs>

</xml_diff>